<commit_message>
added few comments and references
</commit_message>
<xml_diff>
--- a/docs/Neuronal message passing.docx
+++ b/docs/Neuronal message passing.docx
@@ -1,6 +1,6 @@
 
 <file path=word/document.xml><?xml version="1.0" encoding="utf-8"?>
-<w:document xmlns:wpc="http://schemas.microsoft.com/office/word/2010/wordprocessingCanvas" xmlns:mc="http://schemas.openxmlformats.org/markup-compatibility/2006" xmlns:o="urn:schemas-microsoft-com:office:office" xmlns:r="http://schemas.openxmlformats.org/officeDocument/2006/relationships" xmlns:m="http://schemas.openxmlformats.org/officeDocument/2006/math" xmlns:v="urn:schemas-microsoft-com:vml" xmlns:wp14="http://schemas.microsoft.com/office/word/2010/wordprocessingDrawing" xmlns:wp="http://schemas.openxmlformats.org/drawingml/2006/wordprocessingDrawing" xmlns:w10="urn:schemas-microsoft-com:office:word" xmlns:w="http://schemas.openxmlformats.org/wordprocessingml/2006/main" xmlns:w14="http://schemas.microsoft.com/office/word/2010/wordml" xmlns:w15="http://schemas.microsoft.com/office/word/2012/wordml" xmlns:wpg="http://schemas.microsoft.com/office/word/2010/wordprocessingGroup" xmlns:wpi="http://schemas.microsoft.com/office/word/2010/wordprocessingInk" xmlns:wne="http://schemas.microsoft.com/office/word/2006/wordml" xmlns:wps="http://schemas.microsoft.com/office/word/2010/wordprocessingShape" mc:Ignorable="w14 w15 wp14">
+<w:document xmlns:wpc="http://schemas.microsoft.com/office/word/2010/wordprocessingCanvas" xmlns:mc="http://schemas.openxmlformats.org/markup-compatibility/2006" xmlns:o="urn:schemas-microsoft-com:office:office" xmlns:r="http://schemas.openxmlformats.org/officeDocument/2006/relationships" xmlns:m="http://schemas.openxmlformats.org/officeDocument/2006/math" xmlns:v="urn:schemas-microsoft-com:vml" xmlns:wp14="http://schemas.microsoft.com/office/word/2010/wordprocessingDrawing" xmlns:wp="http://schemas.openxmlformats.org/drawingml/2006/wordprocessingDrawing" xmlns:w10="urn:schemas-microsoft-com:office:word" xmlns:w="http://schemas.openxmlformats.org/wordprocessingml/2006/main" xmlns:w14="http://schemas.microsoft.com/office/word/2010/wordml" xmlns:wpg="http://schemas.microsoft.com/office/word/2010/wordprocessingGroup" xmlns:wpi="http://schemas.microsoft.com/office/word/2010/wordprocessingInk" xmlns:wne="http://schemas.microsoft.com/office/word/2006/wordml" xmlns:wps="http://schemas.microsoft.com/office/word/2010/wordprocessingShape" mc:Ignorable="w14 wp14">
   <w:body>
     <w:p>
       <w:pPr>
@@ -13,6 +13,84 @@
         <w:rPr>
           <w:sz w:val="28"/>
         </w:rPr>
+        <w:fldChar w:fldCharType="begin"/>
+      </w:r>
+      <w:r>
+        <w:rPr>
+          <w:sz w:val="28"/>
+        </w:rPr>
+        <w:instrText xml:space="preserve"> MACROBUTTON MTEditEquationSection2 </w:instrText>
+      </w:r>
+      <w:r>
+        <w:rPr>
+          <w:rStyle w:val="MTEquationSection"/>
+        </w:rPr>
+        <w:instrText>Equation Chapter 1 Section 1</w:instrText>
+      </w:r>
+      <w:r>
+        <w:rPr>
+          <w:sz w:val="28"/>
+        </w:rPr>
+        <w:fldChar w:fldCharType="begin"/>
+      </w:r>
+      <w:r>
+        <w:rPr>
+          <w:sz w:val="28"/>
+        </w:rPr>
+        <w:instrText xml:space="preserve"> SEQ MTEqn \r \h \* MERGEFORMAT </w:instrText>
+      </w:r>
+      <w:r>
+        <w:rPr>
+          <w:sz w:val="28"/>
+        </w:rPr>
+        <w:fldChar w:fldCharType="end"/>
+      </w:r>
+      <w:r>
+        <w:rPr>
+          <w:sz w:val="28"/>
+        </w:rPr>
+        <w:fldChar w:fldCharType="begin"/>
+      </w:r>
+      <w:r>
+        <w:rPr>
+          <w:sz w:val="28"/>
+        </w:rPr>
+        <w:instrText xml:space="preserve"> SEQ MTSec \r 1 \h \* MERGEFORMAT </w:instrText>
+      </w:r>
+      <w:r>
+        <w:rPr>
+          <w:sz w:val="28"/>
+        </w:rPr>
+        <w:fldChar w:fldCharType="end"/>
+      </w:r>
+      <w:r>
+        <w:rPr>
+          <w:sz w:val="28"/>
+        </w:rPr>
+        <w:fldChar w:fldCharType="begin"/>
+      </w:r>
+      <w:r>
+        <w:rPr>
+          <w:sz w:val="28"/>
+        </w:rPr>
+        <w:instrText xml:space="preserve"> SEQ MTChap \r 1 \h \* MERGEFORMAT </w:instrText>
+      </w:r>
+      <w:r>
+        <w:rPr>
+          <w:sz w:val="28"/>
+        </w:rPr>
+        <w:fldChar w:fldCharType="end"/>
+      </w:r>
+      <w:r>
+        <w:rPr>
+          <w:sz w:val="28"/>
+        </w:rPr>
+        <w:fldChar w:fldCharType="end"/>
+      </w:r>
+      <w:r>
+        <w:rPr>
+          <w:sz w:val="28"/>
+        </w:rPr>
         <w:t>Neuronal message passing</w:t>
       </w:r>
     </w:p>
@@ -65,13 +143,25 @@
         <w:t>variational message passing, belief propagation, and expectation propagation. Each of these may be used to perform inference on probabilistic generative models through the passing of local messages.</w:t>
       </w:r>
       <w:r>
-        <w:t xml:space="preserve"> Each is consistent with active inference, as they can all be shown to be fixed points in approximations to free energy.</w:t>
+        <w:t xml:space="preserve"> Each is consistent with active inference, as they can all be shown to be fixed points in approximations to </w:t>
+      </w:r>
+      <w:r>
+        <w:t xml:space="preserve">variational </w:t>
+      </w:r>
+      <w:r>
+        <w:t>free energy.</w:t>
       </w:r>
       <w:r>
         <w:t xml:space="preserve"> The forms of these messages are subtly different, and imply different sorts of neural signals.</w:t>
       </w:r>
       <w:r>
-        <w:t xml:space="preserve"> We consider the optimality of </w:t>
+        <w:t xml:space="preserve"> We consider the</w:t>
+      </w:r>
+      <w:r>
+        <w:t xml:space="preserve"> computational</w:t>
+      </w:r>
+      <w:r>
+        <w:t xml:space="preserve"> optimality of </w:t>
       </w:r>
       <w:r>
         <w:t>these messages, and the</w:t>
@@ -83,10 +173,13 @@
         <w:t>architecture</w:t>
       </w:r>
       <w:r>
-        <w:t xml:space="preserve"> of the machinery</w:t>
-      </w:r>
-      <w:r>
-        <w:t xml:space="preserve"> required to compute them. </w:t>
+        <w:t xml:space="preserve"> of the </w:t>
+      </w:r>
+      <w:r>
+        <w:t xml:space="preserve">wetware </w:t>
+      </w:r>
+      <w:r>
+        <w:t xml:space="preserve">required to compute them. </w:t>
       </w:r>
     </w:p>
     <w:p>
@@ -202,12 +295,7 @@
         <w:t xml:space="preserve"> </w:t>
       </w:r>
       <w:r>
-        <w:t>We then consider the neuroanatomy</w:t>
-      </w:r>
-      <w:bookmarkStart w:id="0" w:name="_GoBack"/>
-      <w:bookmarkEnd w:id="0"/>
-      <w:r>
-        <w:t xml:space="preserve"> of within-region and between region connections needed to perform each of these forms of inference.</w:t>
+        <w:t>We then consider the neuroanatomy of within-region and between region connections needed to perform each of these forms of inference.</w:t>
       </w:r>
     </w:p>
     <w:p>
@@ -246,7 +334,7 @@
         <w:fldChar w:fldCharType="begin"/>
       </w:r>
       <w:r>
-        <w:instrText xml:space="preserve"> ADDIN EN.CITE &lt;EndNote&gt;&lt;Cite&gt;&lt;Author&gt;Forney&lt;/Author&gt;&lt;Year&gt;2001&lt;/Year&gt;&lt;RecNum&gt;417&lt;/RecNum&gt;&lt;DisplayText&gt;(Forney 2001, Friston, Parr et al. 2017)&lt;/DisplayText&gt;&lt;record&gt;&lt;rec-number&gt;417&lt;/rec-number&gt;&lt;foreign-keys&gt;&lt;key app="EN" db-id="zt9xvt2tdpw9ree252txdaznzsafe2wxdeed" timestamp="1489414621"&gt;417&lt;/key&gt;&lt;/foreign-keys&gt;&lt;ref-type name="Journal Article"&gt;17&lt;/ref-type&gt;&lt;contributors&gt;&lt;authors&gt;&lt;author&gt;Forney, G David&lt;/author&gt;&lt;/authors&gt;&lt;/contributors&gt;&lt;titles&gt;&lt;title&gt;Codes on graphs: Normal realizations&lt;/title&gt;&lt;secondary-title&gt;IEEE Transactions on Information Theory&lt;/secondary-title&gt;&lt;/titles&gt;&lt;periodical&gt;&lt;full-title&gt;IEEE Transactions on Information Theory&lt;/full-title&gt;&lt;/periodical&gt;&lt;pages&gt;520-548&lt;/pages&gt;&lt;volume&gt;47&lt;/volume&gt;&lt;number&gt;2&lt;/number&gt;&lt;dates&gt;&lt;year&gt;2001&lt;/year&gt;&lt;/dates&gt;&lt;isbn&gt;0018-9448&lt;/isbn&gt;&lt;urls&gt;&lt;/urls&gt;&lt;/record&gt;&lt;/Cite&gt;&lt;Cite&gt;&lt;Author&gt;Friston&lt;/Author&gt;&lt;Year&gt;2017&lt;/Year&gt;&lt;RecNum&gt;567&lt;/RecNum&gt;&lt;record&gt;&lt;rec-number&gt;567&lt;/rec-number&gt;&lt;foreign-keys&gt;&lt;key app="EN" db-id="zt9xvt2tdpw9ree252txdaznzsafe2wxdeed" timestamp="1497264246"&gt;567&lt;/key&gt;&lt;/foreign-keys&gt;&lt;ref-type name="Journal Article"&gt;17&lt;/ref-type&gt;&lt;contributors&gt;&lt;authors&gt;&lt;author&gt;Karl J Friston&lt;/author&gt;&lt;author&gt;Thomas Parr&lt;/author&gt;&lt;author&gt;Bert de Vries&lt;/author&gt;&lt;/authors&gt;&lt;/contributors&gt;&lt;titles&gt;&lt;title&gt;The graphical brain: belief propagation and active inference&lt;/title&gt;&lt;secondary-title&gt;Network Neuroscience&lt;/secondary-title&gt;&lt;/titles&gt;&lt;periodical&gt;&lt;full-title&gt;Network Neuroscience&lt;/full-title&gt;&lt;/periodical&gt;&lt;pages&gt;1-78&lt;/pages&gt;&lt;volume&gt;0&lt;/volume&gt;&lt;number&gt;ja&lt;/number&gt;&lt;edition&gt;2017&lt;/edition&gt;&lt;keywords&gt;&lt;keyword&gt;Bayesian,neuronal,connectivity,factor graphs,free energy,belief propagation,message passing&lt;/keyword&gt;&lt;/keywords&gt;&lt;dates&gt;&lt;year&gt;2017&lt;/year&gt;&lt;pub-dates&gt;&lt;date&gt;2017&lt;/date&gt;&lt;/pub-dates&gt;&lt;/dates&gt;&lt;urls&gt;&lt;related-urls&gt;&lt;url&gt;http://www.mitpressjournals.org/doi/abs/10.1162/NETN_a_00018&lt;/url&gt;&lt;/related-urls&gt;&lt;/urls&gt;&lt;electronic-resource-num&gt;10.1162/NETN_a_00018&lt;/electronic-resource-num&gt;&lt;/record&gt;&lt;/Cite&gt;&lt;/EndNote&gt;</w:instrText>
+        <w:instrText xml:space="preserve"> ADDIN EN.CITE &lt;EndNote&gt;&lt;Cite&gt;&lt;Author&gt;Forney&lt;/Author&gt;&lt;Year&gt;2001&lt;/Year&gt;&lt;RecNum&gt;417&lt;/RecNum&gt;&lt;DisplayText&gt;(Forney 2001, Friston&lt;style face="italic"&gt; et al.&lt;/style&gt; 2017)&lt;/DisplayText&gt;&lt;record&gt;&lt;rec-number&gt;417&lt;/rec-number&gt;&lt;foreign-keys&gt;&lt;key app="EN" db-id="zt9xvt2tdpw9ree252txdaznzsafe2wxdeed" timestamp="1489414621"&gt;417&lt;/key&gt;&lt;/foreign-keys&gt;&lt;ref-type name="Journal Article"&gt;17&lt;/ref-type&gt;&lt;contributors&gt;&lt;authors&gt;&lt;author&gt;Forney, G David&lt;/author&gt;&lt;/authors&gt;&lt;/contributors&gt;&lt;titles&gt;&lt;title&gt;Codes on graphs: Normal realizations&lt;/title&gt;&lt;secondary-title&gt;IEEE Transactions on Information Theory&lt;/secondary-title&gt;&lt;/titles&gt;&lt;periodical&gt;&lt;full-title&gt;IEEE Transactions on Information Theory&lt;/full-title&gt;&lt;/periodical&gt;&lt;pages&gt;520-548&lt;/pages&gt;&lt;volume&gt;47&lt;/volume&gt;&lt;number&gt;2&lt;/number&gt;&lt;dates&gt;&lt;year&gt;2001&lt;/year&gt;&lt;/dates&gt;&lt;isbn&gt;0018-9448&lt;/isbn&gt;&lt;urls&gt;&lt;/urls&gt;&lt;/record&gt;&lt;/Cite&gt;&lt;Cite&gt;&lt;Author&gt;Friston&lt;/Author&gt;&lt;Year&gt;2017&lt;/Year&gt;&lt;RecNum&gt;567&lt;/RecNum&gt;&lt;record&gt;&lt;rec-number&gt;567&lt;/rec-number&gt;&lt;foreign-keys&gt;&lt;key app="EN" db-id="zt9xvt2tdpw9ree252txdaznzsafe2wxdeed" timestamp="1497264246"&gt;567&lt;/key&gt;&lt;/foreign-keys&gt;&lt;ref-type name="Journal Article"&gt;17&lt;/ref-type&gt;&lt;contributors&gt;&lt;authors&gt;&lt;author&gt;Karl J Friston&lt;/author&gt;&lt;author&gt;Thomas Parr&lt;/author&gt;&lt;author&gt;Bert de Vries&lt;/author&gt;&lt;/authors&gt;&lt;/contributors&gt;&lt;titles&gt;&lt;title&gt;The graphical brain: belief propagation and active inference&lt;/title&gt;&lt;secondary-title&gt;Network Neuroscience&lt;/secondary-title&gt;&lt;/titles&gt;&lt;periodical&gt;&lt;full-title&gt;Network Neuroscience&lt;/full-title&gt;&lt;/periodical&gt;&lt;pages&gt;1-78&lt;/pages&gt;&lt;volume&gt;0&lt;/volume&gt;&lt;number&gt;ja&lt;/number&gt;&lt;edition&gt;2017&lt;/edition&gt;&lt;keywords&gt;&lt;keyword&gt;Bayesian,neuronal,connectivity,factor graphs,free energy,belief propagation,message passing&lt;/keyword&gt;&lt;/keywords&gt;&lt;dates&gt;&lt;year&gt;2017&lt;/year&gt;&lt;pub-dates&gt;&lt;date&gt;2017&lt;/date&gt;&lt;/pub-dates&gt;&lt;/dates&gt;&lt;urls&gt;&lt;related-urls&gt;&lt;url&gt;http://www.mitpressjournals.org/doi/abs/10.1162/NETN_a_00018&lt;/url&gt;&lt;/related-urls&gt;&lt;/urls&gt;&lt;electronic-resource-num&gt;10.1162/NETN_a_00018&lt;/electronic-resource-num&gt;&lt;/record&gt;&lt;/Cite&gt;&lt;/EndNote&gt;</w:instrText>
       </w:r>
       <w:r>
         <w:fldChar w:fldCharType="separate"/>
@@ -255,7 +343,20 @@
         <w:rPr>
           <w:noProof/>
         </w:rPr>
-        <w:t>(Forney 2001, Friston, Parr et al. 2017)</w:t>
+        <w:t>(Forney 2001, Friston</w:t>
+      </w:r>
+      <w:r>
+        <w:rPr>
+          <w:i/>
+          <w:noProof/>
+        </w:rPr>
+        <w:t xml:space="preserve"> et al.</w:t>
+      </w:r>
+      <w:r>
+        <w:rPr>
+          <w:noProof/>
+        </w:rPr>
+        <w:t xml:space="preserve"> 2017)</w:t>
       </w:r>
       <w:r>
         <w:fldChar w:fldCharType="end"/>
@@ -279,7 +380,7 @@
         <w:rPr>
           <w:b/>
           <w:noProof/>
-          <w:lang w:eastAsia="en-GB"/>
+          <w:lang w:val="en-US"/>
         </w:rPr>
         <w:drawing>
           <wp:inline distT="0" distB="0" distL="0" distR="0" wp14:anchorId="635C805B">
@@ -299,7 +400,7 @@
                     </pic:cNvPicPr>
                   </pic:nvPicPr>
                   <pic:blipFill>
-                    <a:blip r:embed="rId6" cstate="print">
+                    <a:blip r:embed="rId7" cstate="print">
                       <a:extLst>
                         <a:ext uri="{28A0092B-C50C-407E-A947-70E740481C1C}">
                           <a14:useLocalDpi xmlns:a14="http://schemas.microsoft.com/office/drawing/2010/main" val="0"/>
@@ -363,7 +464,7 @@
       <w:r>
         <w:rPr>
           <w:noProof/>
-          <w:lang w:eastAsia="en-GB"/>
+          <w:lang w:val="en-US"/>
         </w:rPr>
         <w:lastRenderedPageBreak/>
         <w:drawing>
@@ -384,7 +485,7 @@
                     </pic:cNvPicPr>
                   </pic:nvPicPr>
                   <pic:blipFill>
-                    <a:blip r:embed="rId7" cstate="print">
+                    <a:blip r:embed="rId8" cstate="print">
                       <a:extLst>
                         <a:ext uri="{28A0092B-C50C-407E-A947-70E740481C1C}">
                           <a14:useLocalDpi xmlns:a14="http://schemas.microsoft.com/office/drawing/2010/main" val="0"/>
@@ -445,6 +546,7 @@
       <w:r>
         <w:t xml:space="preserve">that </w:t>
       </w:r>
+      <w:commentRangeStart w:id="0"/>
       <w:proofErr w:type="gramEnd"/>
       <w:r>
         <w:rPr>
@@ -471,13 +573,23 @@
             <o:lock v:ext="edit" aspectratio="t"/>
           </v:shapetype>
           <v:shape id="_x0000_i1025" type="#_x0000_t75" style="width:207pt;height:18.75pt" o:ole="">
-            <v:imagedata r:id="rId8" o:title=""/>
+            <v:imagedata r:id="rId9" o:title=""/>
           </v:shape>
-          <o:OLEObject Type="Embed" ProgID="Equation.DSMT4" ShapeID="_x0000_i1025" DrawAspect="Content" ObjectID="_1576563700" r:id="rId9"/>
+          <o:OLEObject Type="Embed" ProgID="Equation.DSMT4" ShapeID="_x0000_i1025" DrawAspect="Content" ObjectID="_1580586648" r:id="rId10"/>
         </w:object>
       </w:r>
       <w:r>
-        <w:t>. This ensures pairwise factors</w:t>
+        <w:t>.</w:t>
+      </w:r>
+      <w:commentRangeEnd w:id="0"/>
+      <w:r>
+        <w:rPr>
+          <w:rStyle w:val="CommentReference"/>
+        </w:rPr>
+        <w:commentReference w:id="0"/>
+      </w:r>
+      <w:r>
+        <w:t xml:space="preserve"> This ensures pairwise factors</w:t>
       </w:r>
       <w:r>
         <w:t xml:space="preserve"> – i.e. only two edges per factor</w:t>
@@ -493,7 +605,630 @@
       <w:pPr>
         <w:spacing w:line="360" w:lineRule="auto"/>
         <w:jc w:val="both"/>
-      </w:pPr>
+        <w:rPr>
+          <w:b/>
+        </w:rPr>
+      </w:pPr>
+      <w:r>
+        <w:rPr>
+          <w:b/>
+        </w:rPr>
+        <w:t xml:space="preserve">Variational </w:t>
+      </w:r>
+      <w:r>
+        <w:rPr>
+          <w:b/>
+        </w:rPr>
+        <w:t>free energy</w:t>
+      </w:r>
+    </w:p>
+    <w:p>
+      <w:pPr>
+        <w:pStyle w:val="MTDisplayEquation"/>
+      </w:pPr>
+      <w:r>
+        <w:tab/>
+      </w:r>
+      <w:r>
+        <w:rPr>
+          <w:position w:val="-24"/>
+        </w:rPr>
+        <w:object w:dxaOrig="1320" w:dyaOrig="660">
+          <v:shape id="_x0000_i1048" type="#_x0000_t75" style="width:66pt;height:33pt" o:ole="">
+            <v:imagedata r:id="rId12" o:title=""/>
+          </v:shape>
+          <o:OLEObject Type="Embed" ProgID="Equation.DSMT4" ShapeID="_x0000_i1048" DrawAspect="Content" ObjectID="_1580586649" r:id="rId13"/>
+        </w:object>
+      </w:r>
+      <w:r>
+        <w:tab/>
+      </w:r>
+      <w:r>
+        <w:fldChar w:fldCharType="begin"/>
+      </w:r>
+      <w:r>
+        <w:instrText xml:space="preserve"> MACROBUTTON MTPlaceRef \* MERGEFORMAT </w:instrText>
+      </w:r>
+      <w:r>
+        <w:fldChar w:fldCharType="begin"/>
+      </w:r>
+      <w:r>
+        <w:instrText xml:space="preserve"> SEQ MTEqn \h \* MERGEFORMAT </w:instrText>
+      </w:r>
+      <w:r>
+        <w:fldChar w:fldCharType="end"/>
+      </w:r>
+      <w:r>
+        <w:instrText>(</w:instrText>
+      </w:r>
+      <w:fldSimple w:instr=" SEQ MTSec \c \* Arabic \* MERGEFORMAT ">
+        <w:r>
+          <w:rPr>
+            <w:noProof/>
+          </w:rPr>
+          <w:instrText>1</w:instrText>
+        </w:r>
+      </w:fldSimple>
+      <w:r>
+        <w:instrText>.</w:instrText>
+      </w:r>
+      <w:fldSimple w:instr=" SEQ MTEqn \c \* Arabic \* MERGEFORMAT ">
+        <w:r>
+          <w:rPr>
+            <w:noProof/>
+          </w:rPr>
+          <w:instrText>1</w:instrText>
+        </w:r>
+      </w:fldSimple>
+      <w:r>
+        <w:instrText>)</w:instrText>
+      </w:r>
+      <w:r>
+        <w:fldChar w:fldCharType="end"/>
+      </w:r>
+    </w:p>
+    <w:p>
+      <w:pPr>
+        <w:spacing w:line="360" w:lineRule="auto"/>
+        <w:jc w:val="both"/>
+      </w:pPr>
+      <w:proofErr w:type="gramStart"/>
+      <w:r>
+        <w:t>Approximate probability</w:t>
+      </w:r>
+      <w:r>
+        <w:rPr>
+          <w:position w:val="-10"/>
+        </w:rPr>
+        <w:object w:dxaOrig="540" w:dyaOrig="320">
+          <v:shape id="_x0000_i1046" type="#_x0000_t75" style="width:27pt;height:15.75pt" o:ole="">
+            <v:imagedata r:id="rId14" o:title=""/>
+          </v:shape>
+          <o:OLEObject Type="Embed" ProgID="Equation.DSMT4" ShapeID="_x0000_i1046" DrawAspect="Content" ObjectID="_1580586650" r:id="rId15"/>
+        </w:object>
+      </w:r>
+      <w:r>
+        <w:t>.</w:t>
+      </w:r>
+      <w:proofErr w:type="gramEnd"/>
+    </w:p>
+    <w:p>
+      <w:pPr>
+        <w:spacing w:line="360" w:lineRule="auto"/>
+        <w:jc w:val="both"/>
+      </w:pPr>
+      <w:r>
+        <w:t>Variational energy</w:t>
+      </w:r>
+    </w:p>
+    <w:p>
+      <w:pPr>
+        <w:pStyle w:val="MTDisplayEquation"/>
+      </w:pPr>
+      <w:r>
+        <w:tab/>
+      </w:r>
+      <w:r>
+        <w:rPr>
+          <w:position w:val="-16"/>
+        </w:rPr>
+        <w:object w:dxaOrig="1939" w:dyaOrig="440">
+          <v:shape id="_x0000_i1088" type="#_x0000_t75" style="width:96.75pt;height:21.75pt" o:ole="">
+            <v:imagedata r:id="rId16" o:title=""/>
+          </v:shape>
+          <o:OLEObject Type="Embed" ProgID="Equation.DSMT4" ShapeID="_x0000_i1088" DrawAspect="Content" ObjectID="_1580586651" r:id="rId17"/>
+        </w:object>
+      </w:r>
+      <w:r>
+        <w:tab/>
+      </w:r>
+      <w:r>
+        <w:fldChar w:fldCharType="begin"/>
+      </w:r>
+      <w:r>
+        <w:instrText xml:space="preserve"> MACROBUTTON MTPlaceRef \* MERGEFORMAT </w:instrText>
+      </w:r>
+      <w:r>
+        <w:fldChar w:fldCharType="begin"/>
+      </w:r>
+      <w:r>
+        <w:instrText xml:space="preserve"> SEQ MTEqn \h \* MERGEFORMAT </w:instrText>
+      </w:r>
+      <w:r>
+        <w:fldChar w:fldCharType="end"/>
+      </w:r>
+      <w:r>
+        <w:instrText>(</w:instrText>
+      </w:r>
+      <w:fldSimple w:instr=" SEQ MTSec \c \* Arabic \* MERGEFORMAT ">
+        <w:r>
+          <w:rPr>
+            <w:noProof/>
+          </w:rPr>
+          <w:instrText>1</w:instrText>
+        </w:r>
+      </w:fldSimple>
+      <w:r>
+        <w:instrText>.</w:instrText>
+      </w:r>
+      <w:fldSimple w:instr=" SEQ MTEqn \c \* Arabic \* MERGEFORMAT ">
+        <w:r>
+          <w:rPr>
+            <w:noProof/>
+          </w:rPr>
+          <w:instrText>2</w:instrText>
+        </w:r>
+      </w:fldSimple>
+      <w:r>
+        <w:instrText>)</w:instrText>
+      </w:r>
+      <w:r>
+        <w:fldChar w:fldCharType="end"/>
+      </w:r>
+    </w:p>
+    <w:p>
+      <w:pPr>
+        <w:spacing w:line="360" w:lineRule="auto"/>
+        <w:jc w:val="both"/>
+      </w:pPr>
+      <w:r>
+        <w:t>Variational entropy</w:t>
+      </w:r>
+    </w:p>
+    <w:p>
+      <w:pPr>
+        <w:pStyle w:val="MTDisplayEquation"/>
+      </w:pPr>
+      <w:r>
+        <w:tab/>
+      </w:r>
+      <w:r>
+        <w:rPr>
+          <w:position w:val="-16"/>
+        </w:rPr>
+        <w:object w:dxaOrig="2079" w:dyaOrig="440">
+          <v:shape id="_x0000_i1086" type="#_x0000_t75" style="width:104.25pt;height:21.75pt" o:ole="">
+            <v:imagedata r:id="rId18" o:title=""/>
+          </v:shape>
+          <o:OLEObject Type="Embed" ProgID="Equation.DSMT4" ShapeID="_x0000_i1086" DrawAspect="Content" ObjectID="_1580586652" r:id="rId19"/>
+        </w:object>
+      </w:r>
+      <w:r>
+        <w:tab/>
+      </w:r>
+      <w:r>
+        <w:fldChar w:fldCharType="begin"/>
+      </w:r>
+      <w:r>
+        <w:instrText xml:space="preserve"> MACROBUTTON MTPlaceRef \* MERGEFORMAT </w:instrText>
+      </w:r>
+      <w:r>
+        <w:fldChar w:fldCharType="begin"/>
+      </w:r>
+      <w:r>
+        <w:instrText xml:space="preserve"> SEQ MTEqn \h \* MERGEFORMAT </w:instrText>
+      </w:r>
+      <w:r>
+        <w:fldChar w:fldCharType="end"/>
+      </w:r>
+      <w:r>
+        <w:instrText>(</w:instrText>
+      </w:r>
+      <w:fldSimple w:instr=" SEQ MTSec \c \* Arabic \* MERGEFORMAT ">
+        <w:r>
+          <w:rPr>
+            <w:noProof/>
+          </w:rPr>
+          <w:instrText>1</w:instrText>
+        </w:r>
+      </w:fldSimple>
+      <w:r>
+        <w:instrText>.</w:instrText>
+      </w:r>
+      <w:fldSimple w:instr=" SEQ MTEqn \c \* Arabic \* MERGEFORMAT ">
+        <w:r>
+          <w:rPr>
+            <w:noProof/>
+          </w:rPr>
+          <w:instrText>3</w:instrText>
+        </w:r>
+      </w:fldSimple>
+      <w:r>
+        <w:instrText>)</w:instrText>
+      </w:r>
+      <w:r>
+        <w:fldChar w:fldCharType="end"/>
+      </w:r>
+    </w:p>
+    <w:p>
+      <w:pPr>
+        <w:spacing w:line="360" w:lineRule="auto"/>
+        <w:jc w:val="both"/>
+      </w:pPr>
+      <w:r>
+        <w:lastRenderedPageBreak/>
+        <w:t>Variational free energy</w:t>
+      </w:r>
+    </w:p>
+    <w:p>
+      <w:pPr>
+        <w:pStyle w:val="MTDisplayEquation"/>
+      </w:pPr>
+      <w:r>
+        <w:tab/>
+      </w:r>
+      <w:r>
+        <w:rPr>
+          <w:position w:val="-10"/>
+        </w:rPr>
+        <w:object w:dxaOrig="2040" w:dyaOrig="320">
+          <v:shape id="_x0000_i1190" type="#_x0000_t75" style="width:102pt;height:15.75pt" o:ole="">
+            <v:imagedata r:id="rId20" o:title=""/>
+          </v:shape>
+          <o:OLEObject Type="Embed" ProgID="Equation.DSMT4" ShapeID="_x0000_i1190" DrawAspect="Content" ObjectID="_1580586653" r:id="rId21"/>
+        </w:object>
+      </w:r>
+      <w:r>
+        <w:tab/>
+      </w:r>
+      <w:r>
+        <w:fldChar w:fldCharType="begin"/>
+      </w:r>
+      <w:r>
+        <w:instrText xml:space="preserve"> MACROBUTTON MTPlaceRef \* MERGEFORMAT </w:instrText>
+      </w:r>
+      <w:r>
+        <w:fldChar w:fldCharType="begin"/>
+      </w:r>
+      <w:r>
+        <w:instrText xml:space="preserve"> SEQ MTEqn \h \* MERGEFORMAT </w:instrText>
+      </w:r>
+      <w:r>
+        <w:fldChar w:fldCharType="end"/>
+      </w:r>
+      <w:r>
+        <w:instrText>(</w:instrText>
+      </w:r>
+      <w:fldSimple w:instr=" SEQ MTSec \c \* Arabic \* MERGEFORMAT ">
+        <w:r>
+          <w:rPr>
+            <w:noProof/>
+          </w:rPr>
+          <w:instrText>1</w:instrText>
+        </w:r>
+      </w:fldSimple>
+      <w:r>
+        <w:instrText>.</w:instrText>
+      </w:r>
+      <w:fldSimple w:instr=" SEQ MTEqn \c \* Arabic \* MERGEFORMAT ">
+        <w:r>
+          <w:rPr>
+            <w:noProof/>
+          </w:rPr>
+          <w:instrText>4</w:instrText>
+        </w:r>
+      </w:fldSimple>
+      <w:r>
+        <w:instrText>)</w:instrText>
+      </w:r>
+      <w:r>
+        <w:fldChar w:fldCharType="end"/>
+      </w:r>
+    </w:p>
+    <w:p>
+      <w:pPr>
+        <w:spacing w:line="360" w:lineRule="auto"/>
+        <w:jc w:val="both"/>
+      </w:pPr>
+      <w:r>
+        <w:t xml:space="preserve">Mean-field approximation </w:t>
+      </w:r>
+    </w:p>
+    <w:p>
+      <w:pPr>
+        <w:pStyle w:val="MTDisplayEquation"/>
+      </w:pPr>
+      <w:r>
+        <w:tab/>
+      </w:r>
+      <w:r>
+        <w:rPr>
+          <w:position w:val="-28"/>
+        </w:rPr>
+        <w:object w:dxaOrig="1700" w:dyaOrig="540">
+          <v:shape id="_x0000_i1134" type="#_x0000_t75" style="width:84.75pt;height:27pt" o:ole="">
+            <v:imagedata r:id="rId22" o:title=""/>
+          </v:shape>
+          <o:OLEObject Type="Embed" ProgID="Equation.DSMT4" ShapeID="_x0000_i1134" DrawAspect="Content" ObjectID="_1580586654" r:id="rId23"/>
+        </w:object>
+      </w:r>
+      <w:r>
+        <w:tab/>
+      </w:r>
+      <w:r>
+        <w:fldChar w:fldCharType="begin"/>
+      </w:r>
+      <w:r>
+        <w:instrText xml:space="preserve"> MACROBUTTON MTPlaceRef \* MERGEFORMAT </w:instrText>
+      </w:r>
+      <w:r>
+        <w:fldChar w:fldCharType="begin"/>
+      </w:r>
+      <w:r>
+        <w:instrText xml:space="preserve"> SEQ MTEqn \h \* MERGEFORMAT </w:instrText>
+      </w:r>
+      <w:r>
+        <w:fldChar w:fldCharType="end"/>
+      </w:r>
+      <w:r>
+        <w:instrText>(</w:instrText>
+      </w:r>
+      <w:fldSimple w:instr=" SEQ MTSec \c \* Arabic \* MERGEFORMAT ">
+        <w:r>
+          <w:rPr>
+            <w:noProof/>
+          </w:rPr>
+          <w:instrText>1</w:instrText>
+        </w:r>
+      </w:fldSimple>
+      <w:r>
+        <w:instrText>.</w:instrText>
+      </w:r>
+      <w:fldSimple w:instr=" SEQ MTEqn \c \* Arabic \* MERGEFORMAT ">
+        <w:r>
+          <w:rPr>
+            <w:noProof/>
+          </w:rPr>
+          <w:instrText>5</w:instrText>
+        </w:r>
+      </w:fldSimple>
+      <w:r>
+        <w:instrText>)</w:instrText>
+      </w:r>
+      <w:r>
+        <w:fldChar w:fldCharType="end"/>
+      </w:r>
+    </w:p>
+    <w:p>
+      <w:pPr>
+        <w:spacing w:line="360" w:lineRule="auto"/>
+        <w:jc w:val="both"/>
+      </w:pPr>
+      <w:r>
+        <w:t xml:space="preserve">Bethe approximation </w:t>
+      </w:r>
+    </w:p>
+    <w:p>
+      <w:pPr>
+        <w:pStyle w:val="MTDisplayEquation"/>
+      </w:pPr>
+      <w:r>
+        <w:tab/>
+      </w:r>
+      <w:r>
+        <w:rPr>
+          <w:position w:val="-32"/>
+        </w:rPr>
+        <w:object w:dxaOrig="3140" w:dyaOrig="740">
+          <v:shape id="_x0000_i1160" type="#_x0000_t75" style="width:156.75pt;height:36.75pt" o:ole="">
+            <v:imagedata r:id="rId24" o:title=""/>
+          </v:shape>
+          <o:OLEObject Type="Embed" ProgID="Equation.DSMT4" ShapeID="_x0000_i1160" DrawAspect="Content" ObjectID="_1580586655" r:id="rId25"/>
+        </w:object>
+      </w:r>
+      <w:r>
+        <w:tab/>
+      </w:r>
+      <w:r>
+        <w:fldChar w:fldCharType="begin"/>
+      </w:r>
+      <w:r>
+        <w:instrText xml:space="preserve"> MACROBUTTON MTPlaceRef \* MERGEFORMAT </w:instrText>
+      </w:r>
+      <w:r>
+        <w:fldChar w:fldCharType="begin"/>
+      </w:r>
+      <w:r>
+        <w:instrText xml:space="preserve"> SEQ MTEqn \h \* MERGEFORMAT </w:instrText>
+      </w:r>
+      <w:r>
+        <w:fldChar w:fldCharType="end"/>
+      </w:r>
+      <w:r>
+        <w:instrText>(</w:instrText>
+      </w:r>
+      <w:fldSimple w:instr=" SEQ MTSec \c \* Arabic \* MERGEFORMAT ">
+        <w:r>
+          <w:rPr>
+            <w:noProof/>
+          </w:rPr>
+          <w:instrText>1</w:instrText>
+        </w:r>
+      </w:fldSimple>
+      <w:r>
+        <w:instrText>.</w:instrText>
+      </w:r>
+      <w:fldSimple w:instr=" SEQ MTEqn \c \* Arabic \* MERGEFORMAT ">
+        <w:r>
+          <w:rPr>
+            <w:noProof/>
+          </w:rPr>
+          <w:instrText>6</w:instrText>
+        </w:r>
+      </w:fldSimple>
+      <w:r>
+        <w:instrText>)</w:instrText>
+      </w:r>
+      <w:r>
+        <w:fldChar w:fldCharType="end"/>
+      </w:r>
+    </w:p>
+    <w:p>
+      <w:pPr>
+        <w:spacing w:line="360" w:lineRule="auto"/>
+        <w:jc w:val="both"/>
+      </w:pPr>
+      <w:r>
+        <w:t xml:space="preserve"> </w:t>
+      </w:r>
+      <w:r>
+        <w:t xml:space="preserve">Mean-field free energy </w:t>
+      </w:r>
+    </w:p>
+    <w:p>
+      <w:pPr>
+        <w:pStyle w:val="MTDisplayEquation"/>
+      </w:pPr>
+      <w:r>
+        <w:tab/>
+      </w:r>
+      <w:r>
+        <w:rPr>
+          <w:position w:val="-28"/>
+        </w:rPr>
+        <w:object w:dxaOrig="4720" w:dyaOrig="560">
+          <v:shape id="_x0000_i1188" type="#_x0000_t75" style="width:236.25pt;height:27.75pt" o:ole="">
+            <v:imagedata r:id="rId26" o:title=""/>
+          </v:shape>
+          <o:OLEObject Type="Embed" ProgID="Equation.DSMT4" ShapeID="_x0000_i1188" DrawAspect="Content" ObjectID="_1580586656" r:id="rId27"/>
+        </w:object>
+      </w:r>
+      <w:r>
+        <w:tab/>
+      </w:r>
+      <w:r>
+        <w:fldChar w:fldCharType="begin"/>
+      </w:r>
+      <w:r>
+        <w:instrText xml:space="preserve"> MACROBUTTON MTPlaceRef \* MERGEFORMAT </w:instrText>
+      </w:r>
+      <w:r>
+        <w:fldChar w:fldCharType="begin"/>
+      </w:r>
+      <w:r>
+        <w:instrText xml:space="preserve"> SEQ MTEqn \h \* MERGEFORMAT </w:instrText>
+      </w:r>
+      <w:r>
+        <w:fldChar w:fldCharType="end"/>
+      </w:r>
+      <w:r>
+        <w:instrText>(</w:instrText>
+      </w:r>
+      <w:fldSimple w:instr=" SEQ MTSec \c \* Arabic \* MERGEFORMAT ">
+        <w:r>
+          <w:rPr>
+            <w:noProof/>
+          </w:rPr>
+          <w:instrText>1</w:instrText>
+        </w:r>
+      </w:fldSimple>
+      <w:r>
+        <w:instrText>.</w:instrText>
+      </w:r>
+      <w:fldSimple w:instr=" SEQ MTEqn \c \* Arabic \* MERGEFORMAT ">
+        <w:r>
+          <w:rPr>
+            <w:noProof/>
+          </w:rPr>
+          <w:instrText>7</w:instrText>
+        </w:r>
+      </w:fldSimple>
+      <w:r>
+        <w:instrText>)</w:instrText>
+      </w:r>
+      <w:r>
+        <w:fldChar w:fldCharType="end"/>
+      </w:r>
+    </w:p>
+    <w:p>
+      <w:r>
+        <w:t>Bethe free energy</w:t>
+      </w:r>
+    </w:p>
+    <w:p>
+      <w:pPr>
+        <w:pStyle w:val="MTDisplayEquation"/>
+      </w:pPr>
+      <w:r>
+        <w:tab/>
+      </w:r>
+      <w:r>
+        <w:rPr>
+          <w:position w:val="-60"/>
+        </w:rPr>
+        <w:object w:dxaOrig="4940" w:dyaOrig="1320">
+          <v:shape id="_x0000_i1229" type="#_x0000_t75" style="width:246.75pt;height:66pt" o:ole="">
+            <v:imagedata r:id="rId28" o:title=""/>
+          </v:shape>
+          <o:OLEObject Type="Embed" ProgID="Equation.DSMT4" ShapeID="_x0000_i1229" DrawAspect="Content" ObjectID="_1580586657" r:id="rId29"/>
+        </w:object>
+      </w:r>
+      <w:r>
+        <w:tab/>
+      </w:r>
+      <w:r>
+        <w:fldChar w:fldCharType="begin"/>
+      </w:r>
+      <w:r>
+        <w:instrText xml:space="preserve"> MACROBUTTON MTPlaceRef \* MERGEFORMAT </w:instrText>
+      </w:r>
+      <w:r>
+        <w:fldChar w:fldCharType="begin"/>
+      </w:r>
+      <w:r>
+        <w:instrText xml:space="preserve"> SEQ MTEqn \h \* MERGEFORMAT </w:instrText>
+      </w:r>
+      <w:r>
+        <w:fldChar w:fldCharType="end"/>
+      </w:r>
+      <w:r>
+        <w:instrText>(</w:instrText>
+      </w:r>
+      <w:fldSimple w:instr=" SEQ MTSec \c \* Arabic \* MERGEFORMAT ">
+        <w:r>
+          <w:rPr>
+            <w:noProof/>
+          </w:rPr>
+          <w:instrText>1</w:instrText>
+        </w:r>
+      </w:fldSimple>
+      <w:r>
+        <w:instrText>.</w:instrText>
+      </w:r>
+      <w:fldSimple w:instr=" SEQ MTEqn \c \* Arabic \* MERGEFORMAT ">
+        <w:r>
+          <w:rPr>
+            <w:noProof/>
+          </w:rPr>
+          <w:instrText>8</w:instrText>
+        </w:r>
+      </w:fldSimple>
+      <w:r>
+        <w:instrText>)</w:instrText>
+      </w:r>
+      <w:r>
+        <w:fldChar w:fldCharType="end"/>
+      </w:r>
     </w:p>
     <w:p>
       <w:pPr>
@@ -527,9 +1262,9 @@
         </w:rPr>
         <w:object w:dxaOrig="8880" w:dyaOrig="920">
           <v:shape id="_x0000_i1026" type="#_x0000_t75" style="width:443.25pt;height:46.5pt" o:ole="">
-            <v:imagedata r:id="rId10" o:title=""/>
+            <v:imagedata r:id="rId30" o:title=""/>
           </v:shape>
-          <o:OLEObject Type="Embed" ProgID="Equation.DSMT4" ShapeID="_x0000_i1026" DrawAspect="Content" ObjectID="_1576563701" r:id="rId11"/>
+          <o:OLEObject Type="Embed" ProgID="Equation.DSMT4" ShapeID="_x0000_i1026" DrawAspect="Content" ObjectID="_1580586658" r:id="rId31"/>
         </w:object>
       </w:r>
       <w:r>
@@ -581,13 +1316,13 @@
       <w:r>
         <w:rPr>
           <w:noProof/>
-          <w:lang w:eastAsia="en-GB"/>
+          <w:lang w:val="en-US"/>
         </w:rPr>
         <w:lastRenderedPageBreak/>
         <w:drawing>
           <wp:inline distT="0" distB="0" distL="0" distR="0" wp14:anchorId="4D2B0F41">
-            <wp:extent cx="3814079" cy="1921397"/>
-            <wp:effectExtent l="0" t="0" r="0" b="0"/>
+            <wp:extent cx="4774290" cy="2405117"/>
+            <wp:effectExtent l="0" t="0" r="7620" b="0"/>
             <wp:docPr id="116" name="Picture 116"/>
             <wp:cNvGraphicFramePr>
               <a:graphicFrameLocks xmlns:a="http://schemas.openxmlformats.org/drawingml/2006/main" noChangeAspect="1"/>
@@ -602,7 +1337,7 @@
                     </pic:cNvPicPr>
                   </pic:nvPicPr>
                   <pic:blipFill>
-                    <a:blip r:embed="rId12">
+                    <a:blip r:embed="rId32">
                       <a:extLst>
                         <a:ext uri="{28A0092B-C50C-407E-A947-70E740481C1C}">
                           <a14:useLocalDpi xmlns:a14="http://schemas.microsoft.com/office/drawing/2010/main" val="0"/>
@@ -617,7 +1352,7 @@
                   <pic:spPr bwMode="auto">
                     <a:xfrm>
                       <a:off x="0" y="0"/>
-                      <a:ext cx="3848003" cy="1938487"/>
+                      <a:ext cx="4821911" cy="2429107"/>
                     </a:xfrm>
                     <a:prstGeom prst="rect">
                       <a:avLst/>
@@ -655,7 +1390,7 @@
         <w:fldChar w:fldCharType="begin"/>
       </w:r>
       <w:r>
-        <w:instrText xml:space="preserve"> ADDIN EN.CITE &lt;EndNote&gt;&lt;Cite&gt;&lt;Author&gt;Yedidia&lt;/Author&gt;&lt;Year&gt;2005&lt;/Year&gt;&lt;RecNum&gt;559&lt;/RecNum&gt;&lt;DisplayText&gt;(Yedidia, Freeman et al. 2005)&lt;/DisplayText&gt;&lt;record&gt;&lt;rec-number&gt;559&lt;/rec-number&gt;&lt;foreign-keys&gt;&lt;key app="EN" db-id="zt9xvt2tdpw9ree252txdaznzsafe2wxdeed" timestamp="1496998531"&gt;559&lt;/key&gt;&lt;/foreign-keys&gt;&lt;ref-type name="Journal Article"&gt;17&lt;/ref-type&gt;&lt;contributors&gt;&lt;authors&gt;&lt;author&gt;Yedidia, Jonathan S&lt;/author&gt;&lt;author&gt;Freeman, William T&lt;/author&gt;&lt;author&gt;Weiss, Yair&lt;/author&gt;&lt;/authors&gt;&lt;/contributors&gt;&lt;titles&gt;&lt;title&gt;Constructing free-energy approximations and generalized belief propagation algorithms&lt;/title&gt;&lt;secondary-title&gt;IEEE Transactions on Information Theory&lt;/secondary-title&gt;&lt;/titles&gt;&lt;periodical&gt;&lt;full-title&gt;IEEE Transactions on Information Theory&lt;/full-title&gt;&lt;/periodical&gt;&lt;pages&gt;2282-2312&lt;/pages&gt;&lt;volume&gt;51&lt;/volume&gt;&lt;number&gt;7&lt;/number&gt;&lt;dates&gt;&lt;year&gt;2005&lt;/year&gt;&lt;/dates&gt;&lt;isbn&gt;0018-9448&lt;/isbn&gt;&lt;urls&gt;&lt;/urls&gt;&lt;/record&gt;&lt;/Cite&gt;&lt;/EndNote&gt;</w:instrText>
+        <w:instrText xml:space="preserve"> ADDIN EN.CITE &lt;EndNote&gt;&lt;Cite&gt;&lt;Author&gt;Yedidia&lt;/Author&gt;&lt;Year&gt;2005&lt;/Year&gt;&lt;RecNum&gt;559&lt;/RecNum&gt;&lt;DisplayText&gt;(Yedidia&lt;style face="italic"&gt; et al.&lt;/style&gt; 2005)&lt;/DisplayText&gt;&lt;record&gt;&lt;rec-number&gt;559&lt;/rec-number&gt;&lt;foreign-keys&gt;&lt;key app="EN" db-id="zt9xvt2tdpw9ree252txdaznzsafe2wxdeed" timestamp="1496998531"&gt;559&lt;/key&gt;&lt;/foreign-keys&gt;&lt;ref-type name="Journal Article"&gt;17&lt;/ref-type&gt;&lt;contributors&gt;&lt;authors&gt;&lt;author&gt;Yedidia, Jonathan S&lt;/author&gt;&lt;author&gt;Freeman, William T&lt;/author&gt;&lt;author&gt;Weiss, Yair&lt;/author&gt;&lt;/authors&gt;&lt;/contributors&gt;&lt;titles&gt;&lt;title&gt;Constructing free-energy approximations and generalized belief propagation algorithms&lt;/title&gt;&lt;secondary-title&gt;IEEE Transactions on Information Theory&lt;/secondary-title&gt;&lt;/titles&gt;&lt;periodical&gt;&lt;full-title&gt;IEEE Transactions on Information Theory&lt;/full-title&gt;&lt;/periodical&gt;&lt;pages&gt;2282-2312&lt;/pages&gt;&lt;volume&gt;51&lt;/volume&gt;&lt;number&gt;7&lt;/number&gt;&lt;dates&gt;&lt;year&gt;2005&lt;/year&gt;&lt;/dates&gt;&lt;isbn&gt;0018-9448&lt;/isbn&gt;&lt;urls&gt;&lt;/urls&gt;&lt;/record&gt;&lt;/Cite&gt;&lt;/EndNote&gt;</w:instrText>
       </w:r>
       <w:r>
         <w:fldChar w:fldCharType="separate"/>
@@ -664,32 +1399,53 @@
         <w:rPr>
           <w:noProof/>
         </w:rPr>
-        <w:t>(Yedidia, Freeman et al. 2005)</w:t>
+        <w:t>(Yedidia</w:t>
+      </w:r>
+      <w:r>
+        <w:rPr>
+          <w:i/>
+          <w:noProof/>
+        </w:rPr>
+        <w:t xml:space="preserve"> et al.</w:t>
+      </w:r>
+      <w:r>
+        <w:rPr>
+          <w:noProof/>
+        </w:rPr>
+        <w:t xml:space="preserve"> 2005)</w:t>
       </w:r>
       <w:r>
         <w:fldChar w:fldCharType="end"/>
       </w:r>
     </w:p>
-    <w:p>
-      <w:pPr>
-        <w:spacing w:line="360" w:lineRule="auto"/>
-        <w:jc w:val="both"/>
-        <w:rPr>
-          <w:b/>
-        </w:rPr>
-      </w:pPr>
-      <w:r>
-        <w:rPr>
-          <w:b/>
-          <w:position w:val="-70"/>
-        </w:rPr>
-        <w:object w:dxaOrig="8300" w:dyaOrig="1540">
-          <v:shape id="_x0000_i1027" type="#_x0000_t75" style="width:414.75pt;height:77.25pt" o:ole="">
-            <v:imagedata r:id="rId13" o:title=""/>
+    <w:commentRangeStart w:id="1"/>
+    <w:p>
+      <w:pPr>
+        <w:spacing w:line="360" w:lineRule="auto"/>
+        <w:jc w:val="both"/>
+        <w:rPr>
+          <w:b/>
+        </w:rPr>
+      </w:pPr>
+      <w:r>
+        <w:rPr>
+          <w:b/>
+          <w:position w:val="-114"/>
+        </w:rPr>
+        <w:object w:dxaOrig="8300" w:dyaOrig="2480">
+          <v:shape id="_x0000_i1226" type="#_x0000_t75" style="width:414.75pt;height:124.5pt" o:ole="">
+            <v:imagedata r:id="rId33" o:title=""/>
           </v:shape>
-          <o:OLEObject Type="Embed" ProgID="Equation.DSMT4" ShapeID="_x0000_i1027" DrawAspect="Content" ObjectID="_1576563702" r:id="rId14"/>
+          <o:OLEObject Type="Embed" ProgID="Equation.DSMT4" ShapeID="_x0000_i1226" DrawAspect="Content" ObjectID="_1580586659" r:id="rId34"/>
         </w:object>
       </w:r>
+      <w:commentRangeEnd w:id="1"/>
+      <w:r>
+        <w:rPr>
+          <w:rStyle w:val="CommentReference"/>
+        </w:rPr>
+        <w:commentReference w:id="1"/>
+      </w:r>
       <w:r>
         <w:rPr>
           <w:b/>
@@ -723,11 +1479,19 @@
         <w:spacing w:line="360" w:lineRule="auto"/>
         <w:jc w:val="both"/>
       </w:pPr>
+      <w:commentRangeStart w:id="2"/>
       <w:r>
         <w:t>A simple way to compute messages from marginal posteriors is to rearrange the equation above to give</w:t>
       </w:r>
       <w:r>
         <w:t xml:space="preserve"> </w:t>
+      </w:r>
+      <w:commentRangeEnd w:id="2"/>
+      <w:r>
+        <w:rPr>
+          <w:rStyle w:val="CommentReference"/>
+        </w:rPr>
+        <w:commentReference w:id="2"/>
       </w:r>
     </w:p>
     <w:p>
@@ -741,9 +1505,9 @@
         </w:rPr>
         <w:object w:dxaOrig="6180" w:dyaOrig="1359">
           <v:shape id="_x0000_i1028" type="#_x0000_t75" style="width:309pt;height:68.25pt" o:ole="">
-            <v:imagedata r:id="rId15" o:title=""/>
+            <v:imagedata r:id="rId35" o:title=""/>
           </v:shape>
-          <o:OLEObject Type="Embed" ProgID="Equation.DSMT4" ShapeID="_x0000_i1028" DrawAspect="Content" ObjectID="_1576563703" r:id="rId16"/>
+          <o:OLEObject Type="Embed" ProgID="Equation.DSMT4" ShapeID="_x0000_i1028" DrawAspect="Content" ObjectID="_1580586660" r:id="rId36"/>
         </w:object>
       </w:r>
       <w:r>
@@ -756,6 +1520,7 @@
         <w:jc w:val="both"/>
       </w:pPr>
       <w:r>
+        <w:lastRenderedPageBreak/>
         <w:t>Importantly, this still leaves the message dependent on other messages</w:t>
       </w:r>
       <w:r>
@@ -771,7 +1536,7 @@
         <w:fldChar w:fldCharType="begin"/>
       </w:r>
       <w:r>
-        <w:instrText xml:space="preserve"> ADDIN EN.CITE &lt;EndNote&gt;&lt;Cite&gt;&lt;Author&gt;Jardri&lt;/Author&gt;&lt;Year&gt;2013&lt;/Year&gt;&lt;RecNum&gt;853&lt;/RecNum&gt;&lt;DisplayText&gt;(Jardri and Denève 2013)&lt;/DisplayText&gt;&lt;record&gt;&lt;rec-number&gt;853&lt;/rec-number&gt;&lt;foreign-keys&gt;&lt;key app="EN" db-id="zt9xvt2tdpw9ree252txdaznzsafe2wxdeed" timestamp="1515058343"&gt;853&lt;/key&gt;&lt;/foreign-keys&gt;&lt;ref-type name="Journal Article"&gt;17&lt;/ref-type&gt;&lt;contributors&gt;&lt;authors&gt;&lt;author&gt;Jardri, Renaud&lt;/author&gt;&lt;author&gt;Denève, Sophie&lt;/author&gt;&lt;/authors&gt;&lt;/contributors&gt;&lt;titles&gt;&lt;title&gt;Circular inferences in schizophrenia&lt;/title&gt;&lt;secondary-title&gt;Brain&lt;/secondary-title&gt;&lt;/titles&gt;&lt;periodical&gt;&lt;full-title&gt;Brain&lt;/full-title&gt;&lt;/periodical&gt;&lt;pages&gt;3227-3241&lt;/pages&gt;&lt;volume&gt;136&lt;/volume&gt;&lt;number&gt;11&lt;/number&gt;&lt;dates&gt;&lt;year&gt;2013&lt;/year&gt;&lt;/dates&gt;&lt;isbn&gt;0006-8950&lt;/isbn&gt;&lt;urls&gt;&lt;related-urls&gt;&lt;url&gt;http://dx.doi.org/10.1093/brain/awt257&lt;/url&gt;&lt;/related-urls&gt;&lt;/urls&gt;&lt;electronic-resource-num&gt;10.1093/brain/awt257&lt;/electronic-resource-num&gt;&lt;/record&gt;&lt;/Cite&gt;&lt;/EndNote&gt;</w:instrText>
+        <w:instrText xml:space="preserve"> ADDIN EN.CITE &lt;EndNote&gt;&lt;Cite&gt;&lt;Author&gt;Jardri&lt;/Author&gt;&lt;Year&gt;2013&lt;/Year&gt;&lt;RecNum&gt;853&lt;/RecNum&gt;&lt;DisplayText&gt;(Jardri&lt;style face="italic"&gt; et al.&lt;/style&gt; 2013)&lt;/DisplayText&gt;&lt;record&gt;&lt;rec-number&gt;853&lt;/rec-number&gt;&lt;foreign-keys&gt;&lt;key app="EN" db-id="zt9xvt2tdpw9ree252txdaznzsafe2wxdeed" timestamp="1515058343"&gt;853&lt;/key&gt;&lt;/foreign-keys&gt;&lt;ref-type name="Journal Article"&gt;17&lt;/ref-type&gt;&lt;contributors&gt;&lt;authors&gt;&lt;author&gt;Jardri, Renaud&lt;/author&gt;&lt;author&gt;Denève, Sophie&lt;/author&gt;&lt;/authors&gt;&lt;/contributors&gt;&lt;titles&gt;&lt;title&gt;Circular inferences in schizophrenia&lt;/title&gt;&lt;secondary-title&gt;Brain&lt;/secondary-title&gt;&lt;/titles&gt;&lt;periodical&gt;&lt;full-title&gt;Brain&lt;/full-title&gt;&lt;/periodical&gt;&lt;pages&gt;3227-3241&lt;/pages&gt;&lt;volume&gt;136&lt;/volume&gt;&lt;number&gt;11&lt;/number&gt;&lt;dates&gt;&lt;year&gt;2013&lt;/year&gt;&lt;/dates&gt;&lt;isbn&gt;0006-8950&lt;/isbn&gt;&lt;urls&gt;&lt;related-urls&gt;&lt;url&gt;http://dx.doi.org/10.1093/brain/awt257&lt;/url&gt;&lt;/related-urls&gt;&lt;/urls&gt;&lt;electronic-resource-num&gt;10.1093/brain/awt257&lt;/electronic-resource-num&gt;&lt;/record&gt;&lt;/Cite&gt;&lt;/EndNote&gt;</w:instrText>
       </w:r>
       <w:r>
         <w:fldChar w:fldCharType="separate"/>
@@ -780,17 +1545,26 @@
         <w:rPr>
           <w:noProof/>
         </w:rPr>
-        <w:t>(Jardri and Denève 2013)</w:t>
+        <w:t>(Jardri</w:t>
+      </w:r>
+      <w:r>
+        <w:rPr>
+          <w:i/>
+          <w:noProof/>
+        </w:rPr>
+        <w:t xml:space="preserve"> et al.</w:t>
+      </w:r>
+      <w:r>
+        <w:rPr>
+          <w:noProof/>
+        </w:rPr>
+        <w:t xml:space="preserve"> 2013)</w:t>
       </w:r>
       <w:r>
         <w:fldChar w:fldCharType="end"/>
       </w:r>
       <w:r>
-        <w:t xml:space="preserve">. This is because the subtractions in the above equation suggest there must be important local inhibitory neurons in play. These participate in ascending or descending ‘loops’. Failure of this inhibition means that the </w:t>
-      </w:r>
-      <w:r>
-        <w:lastRenderedPageBreak/>
-        <w:t>message passed on is larger than it should be (referred to as an ‘overcounting’ of the message). This is consistent with some of the abnormalities in cortical micro-circuitry described in psychosis…</w:t>
+        <w:t>. This is because the subtractions in the above equation suggest there must be important local inhibitory neurons in play. These participate in ascending or descending ‘loops’. Failure of this inhibition means that the message passed on is larger than it should be (referred to as an ‘overcounting’ of the message). This is consistent with some of the abnormalities in cortical micro-circuitry described in psychosis…</w:t>
       </w:r>
     </w:p>
     <w:p>
@@ -801,12 +1575,12 @@
       <w:r>
         <w:rPr>
           <w:noProof/>
-          <w:lang w:eastAsia="en-GB"/>
+          <w:lang w:val="en-US"/>
         </w:rPr>
         <w:drawing>
           <wp:inline distT="0" distB="0" distL="0" distR="0" wp14:anchorId="6B90B60F" wp14:editId="29A55A82">
-            <wp:extent cx="4165487" cy="2174268"/>
-            <wp:effectExtent l="0" t="0" r="6985" b="0"/>
+            <wp:extent cx="5529173" cy="2886075"/>
+            <wp:effectExtent l="0" t="0" r="0" b="0"/>
             <wp:docPr id="3" name="Picture 3"/>
             <wp:cNvGraphicFramePr>
               <a:graphicFrameLocks xmlns:a="http://schemas.openxmlformats.org/drawingml/2006/main" noChangeAspect="1"/>
@@ -821,7 +1595,7 @@
                     </pic:cNvPicPr>
                   </pic:nvPicPr>
                   <pic:blipFill>
-                    <a:blip r:embed="rId17">
+                    <a:blip r:embed="rId37">
                       <a:extLst>
                         <a:ext uri="{28A0092B-C50C-407E-A947-70E740481C1C}">
                           <a14:useLocalDpi xmlns:a14="http://schemas.microsoft.com/office/drawing/2010/main" val="0"/>
@@ -835,7 +1609,7 @@
                   <pic:spPr bwMode="auto">
                     <a:xfrm>
                       <a:off x="0" y="0"/>
-                      <a:ext cx="4165487" cy="2174268"/>
+                      <a:ext cx="5543550" cy="2893579"/>
                     </a:xfrm>
                     <a:prstGeom prst="rect">
                       <a:avLst/>
@@ -855,7 +1629,68 @@
         <w:jc w:val="both"/>
       </w:pPr>
       <w:r>
-        <w:t>Alternatively, we could assume that the marginal beliefs have no influence over the messages passed, but are just computed from them.</w:t>
+        <w:t xml:space="preserve">Alternatively, we could assume that the marginal beliefs have no influence over the messages passed, but are just computed from </w:t>
+      </w:r>
+      <w:commentRangeStart w:id="3"/>
+      <w:r>
+        <w:t>them</w:t>
+      </w:r>
+      <w:r>
+        <w:t xml:space="preserve"> </w:t>
+      </w:r>
+      <w:r>
+        <w:fldChar w:fldCharType="begin"/>
+      </w:r>
+      <w:r>
+        <w:instrText xml:space="preserve"> ADDIN EN.CITE &lt;EndNote&gt;&lt;Cite&gt;&lt;Author&gt;Steimer&lt;/Author&gt;&lt;Year&gt;2009&lt;/Year&gt;&lt;RecNum&gt;152&lt;/RecNum&gt;&lt;DisplayText&gt;(Steimer&lt;style face="italic"&gt; et al.&lt;/style&gt; 2009, Steimer&lt;style face="italic"&gt; et al.&lt;/style&gt; 2013)&lt;/DisplayText&gt;&lt;record&gt;&lt;rec-number&gt;152&lt;/rec-number&gt;&lt;foreign-keys&gt;&lt;key app="EN" db-id="dtae59r0uvdv9zerreo52tacfr0t55drssr9" timestamp="1519071438"&gt;152&lt;/key&gt;&lt;/foreign-keys&gt;&lt;ref-type name="Journal Article"&gt;17&lt;/ref-type&gt;&lt;contributors&gt;&lt;authors&gt;&lt;author&gt;Steimer, Andreas&lt;/author&gt;&lt;author&gt;Maass, Wolfgang&lt;/author&gt;&lt;author&gt;Douglas, Rodney&lt;/author&gt;&lt;/authors&gt;&lt;/contributors&gt;&lt;titles&gt;&lt;title&gt;Belief propagation in networks of spiking neurons&lt;/title&gt;&lt;secondary-title&gt;Neural Computation&lt;/secondary-title&gt;&lt;/titles&gt;&lt;periodical&gt;&lt;full-title&gt;Neural computation&lt;/full-title&gt;&lt;/periodical&gt;&lt;pages&gt;2502-2523&lt;/pages&gt;&lt;volume&gt;21&lt;/volume&gt;&lt;number&gt;9&lt;/number&gt;&lt;dates&gt;&lt;year&gt;2009&lt;/year&gt;&lt;/dates&gt;&lt;isbn&gt;0899-7667&lt;/isbn&gt;&lt;urls&gt;&lt;/urls&gt;&lt;/record&gt;&lt;/Cite&gt;&lt;Cite&gt;&lt;Author&gt;Steimer&lt;/Author&gt;&lt;Year&gt;2013&lt;/Year&gt;&lt;RecNum&gt;155&lt;/RecNum&gt;&lt;record&gt;&lt;rec-number&gt;155&lt;/rec-number&gt;&lt;foreign-keys&gt;&lt;key app="EN" db-id="dtae59r0uvdv9zerreo52tacfr0t55drssr9" timestamp="1519075103"&gt;155&lt;/key&gt;&lt;/foreign-keys&gt;&lt;ref-type name="Journal Article"&gt;17&lt;/ref-type&gt;&lt;contributors&gt;&lt;authors&gt;&lt;author&gt;Steimer, Andreas&lt;/author&gt;&lt;author&gt;Douglas, Rodney&lt;/author&gt;&lt;/authors&gt;&lt;/contributors&gt;&lt;titles&gt;&lt;title&gt;Spike-based probabilistic inference in analog graphical models using interspike-interval coding&lt;/title&gt;&lt;secondary-title&gt;Neural computation&lt;/secondary-title&gt;&lt;/titles&gt;&lt;periodical&gt;&lt;full-title&gt;Neural computation&lt;/full-title&gt;&lt;/periodical&gt;&lt;pages&gt;2303-2354&lt;/pages&gt;&lt;volume&gt;25&lt;/volume&gt;&lt;number&gt;9&lt;/number&gt;&lt;dates&gt;&lt;year&gt;2013&lt;/year&gt;&lt;/dates&gt;&lt;isbn&gt;0899-7667&lt;/isbn&gt;&lt;urls&gt;&lt;/urls&gt;&lt;/record&gt;&lt;/Cite&gt;&lt;/EndNote&gt;</w:instrText>
+      </w:r>
+      <w:r>
+        <w:fldChar w:fldCharType="separate"/>
+      </w:r>
+      <w:r>
+        <w:rPr>
+          <w:noProof/>
+        </w:rPr>
+        <w:t>(Steimer</w:t>
+      </w:r>
+      <w:r>
+        <w:rPr>
+          <w:i/>
+          <w:noProof/>
+        </w:rPr>
+        <w:t xml:space="preserve"> et al.</w:t>
+      </w:r>
+      <w:r>
+        <w:rPr>
+          <w:noProof/>
+        </w:rPr>
+        <w:t xml:space="preserve"> 2009, Steimer</w:t>
+      </w:r>
+      <w:r>
+        <w:rPr>
+          <w:i/>
+          <w:noProof/>
+        </w:rPr>
+        <w:t xml:space="preserve"> et al.</w:t>
+      </w:r>
+      <w:r>
+        <w:rPr>
+          <w:noProof/>
+        </w:rPr>
+        <w:t xml:space="preserve"> 2013)</w:t>
+      </w:r>
+      <w:r>
+        <w:fldChar w:fldCharType="end"/>
+      </w:r>
+      <w:commentRangeEnd w:id="3"/>
+      <w:r>
+        <w:rPr>
+          <w:rStyle w:val="CommentReference"/>
+        </w:rPr>
+        <w:commentReference w:id="3"/>
+      </w:r>
+      <w:r>
+        <w:t>.</w:t>
       </w:r>
       <w:r>
         <w:t xml:space="preserve"> While this seems like a simple solution, we run into difficulties when trying to render this biologically plausible. To do so, we require a gradient ascent as in the above formulations, rather than discrete updates.</w:t>
@@ -873,18 +1708,18 @@
     <w:p>
       <w:pPr>
         <w:spacing w:line="360" w:lineRule="auto"/>
-        <w:jc w:val="center"/>
       </w:pPr>
       <w:r>
         <w:rPr>
           <w:noProof/>
-          <w:lang w:eastAsia="en-GB"/>
-        </w:rPr>
+          <w:lang w:val="en-US"/>
+        </w:rPr>
+        <w:lastRenderedPageBreak/>
         <w:drawing>
-          <wp:inline distT="0" distB="0" distL="0" distR="0" wp14:anchorId="5149E94A">
-            <wp:extent cx="4317082" cy="2255814"/>
-            <wp:effectExtent l="0" t="0" r="7620" b="0"/>
-            <wp:docPr id="117" name="Picture 117"/>
+          <wp:inline distT="0" distB="0" distL="0" distR="0" wp14:anchorId="3855C5F5">
+            <wp:extent cx="5194300" cy="2712720"/>
+            <wp:effectExtent l="0" t="0" r="6350" b="0"/>
+            <wp:docPr id="2" name="Picture 2"/>
             <wp:cNvGraphicFramePr>
               <a:graphicFrameLocks xmlns:a="http://schemas.openxmlformats.org/drawingml/2006/main" noChangeAspect="1"/>
             </wp:cNvGraphicFramePr>
@@ -892,19 +1727,20 @@
               <a:graphicData uri="http://schemas.openxmlformats.org/drawingml/2006/picture">
                 <pic:pic xmlns:pic="http://schemas.openxmlformats.org/drawingml/2006/picture">
                   <pic:nvPicPr>
-                    <pic:cNvPr id="0" name="Picture 10"/>
+                    <pic:cNvPr id="0" name="Picture 6"/>
                     <pic:cNvPicPr>
                       <a:picLocks noChangeAspect="1" noChangeArrowheads="1"/>
                     </pic:cNvPicPr>
                   </pic:nvPicPr>
                   <pic:blipFill>
-                    <a:blip r:embed="rId18">
+                    <a:blip r:embed="rId38">
                       <a:extLst>
                         <a:ext uri="{28A0092B-C50C-407E-A947-70E740481C1C}">
                           <a14:useLocalDpi xmlns:a14="http://schemas.microsoft.com/office/drawing/2010/main" val="0"/>
                         </a:ext>
                       </a:extLst>
                     </a:blip>
+                    <a:srcRect/>
                     <a:stretch>
                       <a:fillRect/>
                     </a:stretch>
@@ -912,7 +1748,7 @@
                   <pic:spPr bwMode="auto">
                     <a:xfrm>
                       <a:off x="0" y="0"/>
-                      <a:ext cx="4317082" cy="2255814"/>
+                      <a:ext cx="5194300" cy="2712720"/>
                     </a:xfrm>
                     <a:prstGeom prst="rect">
                       <a:avLst/>
@@ -925,15 +1761,19 @@
           </wp:inline>
         </w:drawing>
       </w:r>
-    </w:p>
-    <w:p>
-      <w:pPr>
-        <w:spacing w:line="360" w:lineRule="auto"/>
-        <w:jc w:val="both"/>
-        <w:rPr>
-          <w:b/>
-        </w:rPr>
-      </w:pPr>
+      <w:r>
+        <w:br w:type="textWrapping" w:clear="all"/>
+      </w:r>
+    </w:p>
+    <w:p>
+      <w:pPr>
+        <w:spacing w:line="360" w:lineRule="auto"/>
+        <w:jc w:val="both"/>
+        <w:rPr>
+          <w:b/>
+        </w:rPr>
+      </w:pPr>
+      <w:proofErr w:type="gramStart"/>
       <w:r>
         <w:rPr>
           <w:b/>
@@ -946,6 +1786,7 @@
         </w:rPr>
         <w:t>?</w:t>
       </w:r>
+      <w:proofErr w:type="gramEnd"/>
     </w:p>
     <w:p>
       <w:pPr>
@@ -964,7 +1805,9 @@
           <w:b/>
         </w:rPr>
       </w:pPr>
-    </w:p>
+      <w:bookmarkStart w:id="4" w:name="_GoBack"/>
+    </w:p>
+    <w:bookmarkEnd w:id="4"/>
     <w:p>
       <w:pPr>
         <w:spacing w:line="360" w:lineRule="auto"/>
@@ -1021,9 +1864,89 @@
         <w:spacing w:line="360" w:lineRule="auto"/>
         <w:jc w:val="both"/>
         <w:rPr>
+          <w:b/>
+        </w:rPr>
+      </w:pPr>
+      <w:r>
+        <w:rPr>
+          <w:b/>
+        </w:rPr>
+        <w:t>Conclusion</w:t>
+      </w:r>
+    </w:p>
+    <w:p>
+      <w:pPr>
+        <w:spacing w:line="360" w:lineRule="auto"/>
+        <w:jc w:val="both"/>
+      </w:pPr>
+      <w:r>
+        <w:rPr>
+          <w:b/>
+        </w:rPr>
+        <w:t xml:space="preserve">Notes:  </w:t>
+      </w:r>
+      <w:r>
+        <w:t xml:space="preserve">Implementing belief propagation in </w:t>
+      </w:r>
+      <w:r>
+        <w:t>s</w:t>
+      </w:r>
+      <w:r>
+        <w:t>piking neuronal networks as a sampling</w:t>
+      </w:r>
+      <w:r>
+        <w:t xml:space="preserve"> process</w:t>
+      </w:r>
+      <w:r>
+        <w:t xml:space="preserve"> from Boltzmann distribution </w:t>
+      </w:r>
+      <w:r>
+        <w:fldChar w:fldCharType="begin"/>
+      </w:r>
+      <w:r>
+        <w:instrText xml:space="preserve"> ADDIN EN.CITE &lt;EndNote&gt;&lt;Cite&gt;&lt;Author&gt;Buesing&lt;/Author&gt;&lt;Year&gt;2011&lt;/Year&gt;&lt;RecNum&gt;153&lt;/RecNum&gt;&lt;DisplayText&gt;(Buesing&lt;style face="italic"&gt; et al.&lt;/style&gt; 2011, Pecevski&lt;style face="italic"&gt; et al.&lt;/style&gt; 2011)&lt;/DisplayText&gt;&lt;record&gt;&lt;rec-number&gt;153&lt;/rec-number&gt;&lt;foreign-keys&gt;&lt;key app="EN" db-id="dtae59r0uvdv9zerreo52tacfr0t55drssr9" timestamp="1519072463"&gt;153&lt;/key&gt;&lt;/foreign-keys&gt;&lt;ref-type name="Journal Article"&gt;17&lt;/ref-type&gt;&lt;contributors&gt;&lt;authors&gt;&lt;author&gt;Buesing, Lars&lt;/author&gt;&lt;author&gt;Bill, Johannes&lt;/author&gt;&lt;author&gt;Nessler, Bernhard&lt;/author&gt;&lt;author&gt;Maass, Wolfgang&lt;/author&gt;&lt;/authors&gt;&lt;/contributors&gt;&lt;titles&gt;&lt;title&gt;Neural dynamics as sampling: a model for stochastic computation in recurrent networks of spiking neurons&lt;/title&gt;&lt;secondary-title&gt;PLoS computational biology&lt;/secondary-title&gt;&lt;/titles&gt;&lt;periodical&gt;&lt;full-title&gt;PLoS computational biology&lt;/full-title&gt;&lt;/periodical&gt;&lt;pages&gt;e1002211&lt;/pages&gt;&lt;volume&gt;7&lt;/volume&gt;&lt;number&gt;11&lt;/number&gt;&lt;dates&gt;&lt;year&gt;2011&lt;/year&gt;&lt;/dates&gt;&lt;isbn&gt;1553-7358&lt;/isbn&gt;&lt;urls&gt;&lt;/urls&gt;&lt;/record&gt;&lt;/Cite&gt;&lt;Cite&gt;&lt;Author&gt;Pecevski&lt;/Author&gt;&lt;Year&gt;2011&lt;/Year&gt;&lt;RecNum&gt;154&lt;/RecNum&gt;&lt;record&gt;&lt;rec-number&gt;154&lt;/rec-number&gt;&lt;foreign-keys&gt;&lt;key app="EN" db-id="dtae59r0uvdv9zerreo52tacfr0t55drssr9" timestamp="1519074266"&gt;154&lt;/key&gt;&lt;/foreign-keys&gt;&lt;ref-type name="Journal Article"&gt;17&lt;/ref-type&gt;&lt;contributors&gt;&lt;authors&gt;&lt;author&gt;Pecevski, Dejan&lt;/author&gt;&lt;author&gt;Buesing, Lars&lt;/author&gt;&lt;author&gt;Maass, Wolfgang&lt;/author&gt;&lt;/authors&gt;&lt;/contributors&gt;&lt;titles&gt;&lt;title&gt;Probabilistic inference in general graphical models through sampling in stochastic networks of spiking neurons&lt;/title&gt;&lt;secondary-title&gt;PLoS computational biology&lt;/secondary-title&gt;&lt;/titles&gt;&lt;periodical&gt;&lt;full-title&gt;PLoS computational biology&lt;/full-title&gt;&lt;/periodical&gt;&lt;pages&gt;e1002294&lt;/pages&gt;&lt;volume&gt;7&lt;/volume&gt;&lt;number&gt;12&lt;/number&gt;&lt;dates&gt;&lt;year&gt;2011&lt;/year&gt;&lt;/dates&gt;&lt;isbn&gt;1553-7358&lt;/isbn&gt;&lt;urls&gt;&lt;/urls&gt;&lt;/record&gt;&lt;/Cite&gt;&lt;/EndNote&gt;</w:instrText>
+      </w:r>
+      <w:r>
+        <w:fldChar w:fldCharType="separate"/>
+      </w:r>
+      <w:r>
+        <w:rPr>
+          <w:noProof/>
+        </w:rPr>
+        <w:t>(Buesing</w:t>
+      </w:r>
+      <w:r>
+        <w:rPr>
           <w:i/>
-        </w:rPr>
-      </w:pPr>
+          <w:noProof/>
+        </w:rPr>
+        <w:t xml:space="preserve"> et al.</w:t>
+      </w:r>
+      <w:r>
+        <w:rPr>
+          <w:noProof/>
+        </w:rPr>
+        <w:t xml:space="preserve"> 2011, Pecevski</w:t>
+      </w:r>
+      <w:r>
+        <w:rPr>
+          <w:i/>
+          <w:noProof/>
+        </w:rPr>
+        <w:t xml:space="preserve"> et al.</w:t>
+      </w:r>
+      <w:r>
+        <w:rPr>
+          <w:noProof/>
+        </w:rPr>
+        <w:t xml:space="preserve"> 2011)</w:t>
+      </w:r>
+      <w:r>
+        <w:fldChar w:fldCharType="end"/>
+      </w:r>
+      <w:r>
+        <w:t>.</w:t>
+      </w:r>
     </w:p>
     <w:p>
       <w:pPr>
@@ -1088,16 +2011,25 @@
         <w:fldChar w:fldCharType="separate"/>
       </w:r>
       <w:r>
-        <w:t xml:space="preserve">Dauwels, J. (2007). </w:t>
+        <w:t xml:space="preserve">Buesing, L., J. Bill, B. Nessler and W. Maass (2011). "Neural dynamics as sampling: a model for stochastic computation in recurrent networks of spiking neurons." </w:t>
       </w:r>
       <w:r>
         <w:rPr>
           <w:u w:val="single"/>
         </w:rPr>
-        <w:t>On variational message passing on factor graphs</w:t>
-      </w:r>
-      <w:r>
-        <w:t>. Information Theory, 2007. ISIT 2007. IEEE International Symposium on, IEEE.</w:t>
+        <w:t>PLoS computational biology</w:t>
+      </w:r>
+      <w:r>
+        <w:t xml:space="preserve"> </w:t>
+      </w:r>
+      <w:r>
+        <w:rPr>
+          <w:b/>
+        </w:rPr>
+        <w:t>7</w:t>
+      </w:r>
+      <w:r>
+        <w:t>(11): e1002211.</w:t>
       </w:r>
     </w:p>
     <w:p>
@@ -1106,25 +2038,17 @@
         <w:spacing w:after="0"/>
       </w:pPr>
       <w:r>
-        <w:t xml:space="preserve">Forney, G. D. (2001). "Codes on graphs: Normal realizations." </w:t>
+        <w:lastRenderedPageBreak/>
+        <w:t xml:space="preserve">Dauwels, J. (2007). </w:t>
       </w:r>
       <w:r>
         <w:rPr>
           <w:u w:val="single"/>
         </w:rPr>
-        <w:t>IEEE Transactions on Information Theory</w:t>
-      </w:r>
-      <w:r>
-        <w:t xml:space="preserve"> </w:t>
-      </w:r>
-      <w:r>
-        <w:rPr>
-          <w:b/>
-        </w:rPr>
-        <w:t>47</w:t>
-      </w:r>
-      <w:r>
-        <w:t>(2): 520-548.</w:t>
+        <w:t>On variational message passing on factor graphs</w:t>
+      </w:r>
+      <w:r>
+        <w:t>. Information Theory, 2007. ISIT 2007. IEEE International Symposium on, IEEE.</w:t>
       </w:r>
     </w:p>
     <w:p>
@@ -1133,13 +2057,13 @@
         <w:spacing w:after="0"/>
       </w:pPr>
       <w:r>
-        <w:t xml:space="preserve">Friston, K. J., T. Parr and B. d. Vries (2017). "The graphical brain: belief propagation and active inference." </w:t>
+        <w:t xml:space="preserve">Forney, G. D. (2001). "Codes on graphs: Normal realizations." </w:t>
       </w:r>
       <w:r>
         <w:rPr>
           <w:u w:val="single"/>
         </w:rPr>
-        <w:t>Network Neuroscience</w:t>
+        <w:t>IEEE Transactions on Information Theory</w:t>
       </w:r>
       <w:r>
         <w:t xml:space="preserve"> </w:t>
@@ -1148,10 +2072,10 @@
         <w:rPr>
           <w:b/>
         </w:rPr>
-        <w:t>0</w:t>
-      </w:r>
-      <w:r>
-        <w:t>(ja): 1-78.</w:t>
+        <w:t>47</w:t>
+      </w:r>
+      <w:r>
+        <w:t>(2): 520-548.</w:t>
       </w:r>
     </w:p>
     <w:p>
@@ -1160,13 +2084,13 @@
         <w:spacing w:after="0"/>
       </w:pPr>
       <w:r>
-        <w:t xml:space="preserve">Jardri, R. and S. Denève (2013). "Circular inferences in schizophrenia." </w:t>
+        <w:t xml:space="preserve">Friston, K. J., T. Parr and B. d. Vries (2017). "The graphical brain: belief propagation and active inference." </w:t>
       </w:r>
       <w:r>
         <w:rPr>
           <w:u w:val="single"/>
         </w:rPr>
-        <w:t>Brain</w:t>
+        <w:t>Network Neuroscience</w:t>
       </w:r>
       <w:r>
         <w:t xml:space="preserve"> </w:t>
@@ -1175,10 +2099,10 @@
         <w:rPr>
           <w:b/>
         </w:rPr>
-        <w:t>136</w:t>
-      </w:r>
-      <w:r>
-        <w:t>(11): 3227-3241.</w:t>
+        <w:t>0</w:t>
+      </w:r>
+      <w:r>
+        <w:t>(ja): 1-78.</w:t>
       </w:r>
     </w:p>
     <w:p>
@@ -1187,6 +2111,114 @@
         <w:spacing w:after="0"/>
       </w:pPr>
       <w:r>
+        <w:t xml:space="preserve">Jardri, R. and S. Denève (2013). "Circular inferences in schizophrenia." </w:t>
+      </w:r>
+      <w:r>
+        <w:rPr>
+          <w:u w:val="single"/>
+        </w:rPr>
+        <w:t>Brain</w:t>
+      </w:r>
+      <w:r>
+        <w:t xml:space="preserve"> </w:t>
+      </w:r>
+      <w:r>
+        <w:rPr>
+          <w:b/>
+        </w:rPr>
+        <w:t>136</w:t>
+      </w:r>
+      <w:r>
+        <w:t>(11): 3227-3241.</w:t>
+      </w:r>
+    </w:p>
+    <w:p>
+      <w:pPr>
+        <w:pStyle w:val="EndNoteBibliography"/>
+        <w:spacing w:after="0"/>
+      </w:pPr>
+      <w:r>
+        <w:t xml:space="preserve">Pecevski, D., L. Buesing and W. Maass (2011). "Probabilistic inference in general graphical models through sampling in stochastic networks of spiking neurons." </w:t>
+      </w:r>
+      <w:r>
+        <w:rPr>
+          <w:u w:val="single"/>
+        </w:rPr>
+        <w:t>PLoS computational biology</w:t>
+      </w:r>
+      <w:r>
+        <w:t xml:space="preserve"> </w:t>
+      </w:r>
+      <w:r>
+        <w:rPr>
+          <w:b/>
+        </w:rPr>
+        <w:t>7</w:t>
+      </w:r>
+      <w:r>
+        <w:t>(12): e1002294.</w:t>
+      </w:r>
+    </w:p>
+    <w:p>
+      <w:pPr>
+        <w:pStyle w:val="EndNoteBibliography"/>
+        <w:spacing w:after="0"/>
+      </w:pPr>
+      <w:r>
+        <w:t xml:space="preserve">Steimer, A. and R. Douglas (2013). "Spike-based probabilistic inference in analog graphical models using interspike-interval coding." </w:t>
+      </w:r>
+      <w:r>
+        <w:rPr>
+          <w:u w:val="single"/>
+        </w:rPr>
+        <w:t>Neural computation</w:t>
+      </w:r>
+      <w:r>
+        <w:t xml:space="preserve"> </w:t>
+      </w:r>
+      <w:r>
+        <w:rPr>
+          <w:b/>
+        </w:rPr>
+        <w:t>25</w:t>
+      </w:r>
+      <w:r>
+        <w:t>(9): 2303-2354.</w:t>
+      </w:r>
+    </w:p>
+    <w:p>
+      <w:pPr>
+        <w:pStyle w:val="EndNoteBibliography"/>
+        <w:spacing w:after="0"/>
+      </w:pPr>
+      <w:r>
+        <w:t xml:space="preserve">Steimer, A., W. Maass and R. Douglas (2009). "Belief propagation in networks of spiking neurons." </w:t>
+      </w:r>
+      <w:r>
+        <w:rPr>
+          <w:u w:val="single"/>
+        </w:rPr>
+        <w:t>Neural Computation</w:t>
+      </w:r>
+      <w:r>
+        <w:t xml:space="preserve"> </w:t>
+      </w:r>
+      <w:r>
+        <w:rPr>
+          <w:b/>
+        </w:rPr>
+        <w:t>21</w:t>
+      </w:r>
+      <w:r>
+        <w:t>(9): 2502-2523.</w:t>
+      </w:r>
+    </w:p>
+    <w:p>
+      <w:pPr>
+        <w:pStyle w:val="EndNoteBibliography"/>
+        <w:spacing w:after="0"/>
+      </w:pPr>
+      <w:r>
         <w:t xml:space="preserve">Winn, J. M. (2004). </w:t>
       </w:r>
       <w:r>
@@ -1241,8 +2273,8 @@
       </w:r>
     </w:p>
     <w:sectPr>
-      <w:headerReference w:type="default" r:id="rId19"/>
-      <w:footerReference w:type="default" r:id="rId20"/>
+      <w:headerReference w:type="default" r:id="rId39"/>
+      <w:footerReference w:type="default" r:id="rId40"/>
       <w:pgSz w:w="11906" w:h="16838"/>
       <w:pgMar w:top="1440" w:right="1440" w:bottom="1440" w:left="1440" w:header="708" w:footer="708" w:gutter="0"/>
       <w:cols w:space="708"/>
@@ -1252,8 +2284,85 @@
 </w:document>
 </file>
 
+<file path=word/comments.xml><?xml version="1.0" encoding="utf-8"?>
+<w:comments xmlns:wpc="http://schemas.microsoft.com/office/word/2010/wordprocessingCanvas" xmlns:mc="http://schemas.openxmlformats.org/markup-compatibility/2006" xmlns:o="urn:schemas-microsoft-com:office:office" xmlns:r="http://schemas.openxmlformats.org/officeDocument/2006/relationships" xmlns:m="http://schemas.openxmlformats.org/officeDocument/2006/math" xmlns:v="urn:schemas-microsoft-com:vml" xmlns:wp14="http://schemas.microsoft.com/office/word/2010/wordprocessingDrawing" xmlns:wp="http://schemas.openxmlformats.org/drawingml/2006/wordprocessingDrawing" xmlns:w10="urn:schemas-microsoft-com:office:word" xmlns:w="http://schemas.openxmlformats.org/wordprocessingml/2006/main" xmlns:w14="http://schemas.microsoft.com/office/word/2010/wordml" xmlns:wpg="http://schemas.microsoft.com/office/word/2010/wordprocessingGroup" xmlns:wpi="http://schemas.microsoft.com/office/word/2010/wordprocessingInk" xmlns:wne="http://schemas.microsoft.com/office/word/2006/wordml" xmlns:wps="http://schemas.microsoft.com/office/word/2010/wordprocessingShape" mc:Ignorable="w14 wp14">
+  <w:comment w:id="0" w:author="d. markovic" w:date="2018-02-19T17:08:00Z" w:initials="dm">
+    <w:p>
+      <w:pPr>
+        <w:pStyle w:val="CommentText"/>
+      </w:pPr>
+      <w:r>
+        <w:rPr>
+          <w:rStyle w:val="CommentReference"/>
+        </w:rPr>
+        <w:annotationRef/>
+      </w:r>
+      <w:r>
+        <w:t>Why is this assumption necessary? This is very special case which does not hold very often.</w:t>
+      </w:r>
+    </w:p>
+    <w:p>
+      <w:pPr>
+        <w:pStyle w:val="CommentText"/>
+      </w:pPr>
+      <w:r>
+        <w:t>Also left and right side cannot be equal if all terms are probability distributions.</w:t>
+      </w:r>
+    </w:p>
+  </w:comment>
+  <w:comment w:id="1" w:author="d. markovic" w:date="2018-02-19T19:47:00Z" w:initials="dm">
+    <w:p>
+      <w:pPr>
+        <w:pStyle w:val="CommentText"/>
+      </w:pPr>
+      <w:r>
+        <w:rPr>
+          <w:rStyle w:val="CommentReference"/>
+        </w:rPr>
+        <w:annotationRef/>
+      </w:r>
+      <w:r>
+        <w:t>Optionally include also neurons which represent joint distribution over pairs of states?</w:t>
+      </w:r>
+    </w:p>
+  </w:comment>
+  <w:comment w:id="2" w:author="d. markovic" w:date="2018-02-19T19:50:00Z" w:initials="dm">
+    <w:p>
+      <w:pPr>
+        <w:pStyle w:val="CommentText"/>
+      </w:pPr>
+      <w:r>
+        <w:rPr>
+          <w:rStyle w:val="CommentReference"/>
+        </w:rPr>
+        <w:annotationRef/>
+      </w:r>
+      <w:r>
+        <w:t>If we include neurons that represent pairwise joint believes (see above) it might be possible to fully express massages from beliefs. Even if that would be possible one would need more neurons to represent all the full set of beliefs, compared to the mean-field approximation.</w:t>
+      </w:r>
+    </w:p>
+  </w:comment>
+  <w:comment w:id="3" w:author="d. markovic" w:date="2018-02-19T21:20:00Z" w:initials="dm">
+    <w:p>
+      <w:pPr>
+        <w:pStyle w:val="CommentText"/>
+      </w:pPr>
+      <w:r>
+        <w:rPr>
+          <w:rStyle w:val="CommentReference"/>
+        </w:rPr>
+        <w:annotationRef/>
+      </w:r>
+      <w:r>
+        <w:t xml:space="preserve">Here authors differentiate between the message neurons and the readout neurons, that is, neurons representing beliefs. </w:t>
+      </w:r>
+    </w:p>
+  </w:comment>
+</w:comments>
+</file>
+
 <file path=word/endnotes.xml><?xml version="1.0" encoding="utf-8"?>
-<w:endnotes xmlns:wpc="http://schemas.microsoft.com/office/word/2010/wordprocessingCanvas" xmlns:mc="http://schemas.openxmlformats.org/markup-compatibility/2006" xmlns:o="urn:schemas-microsoft-com:office:office" xmlns:r="http://schemas.openxmlformats.org/officeDocument/2006/relationships" xmlns:m="http://schemas.openxmlformats.org/officeDocument/2006/math" xmlns:v="urn:schemas-microsoft-com:vml" xmlns:wp14="http://schemas.microsoft.com/office/word/2010/wordprocessingDrawing" xmlns:wp="http://schemas.openxmlformats.org/drawingml/2006/wordprocessingDrawing" xmlns:w10="urn:schemas-microsoft-com:office:word" xmlns:w="http://schemas.openxmlformats.org/wordprocessingml/2006/main" xmlns:w14="http://schemas.microsoft.com/office/word/2010/wordml" xmlns:w15="http://schemas.microsoft.com/office/word/2012/wordml" xmlns:wpg="http://schemas.microsoft.com/office/word/2010/wordprocessingGroup" xmlns:wpi="http://schemas.microsoft.com/office/word/2010/wordprocessingInk" xmlns:wne="http://schemas.microsoft.com/office/word/2006/wordml" xmlns:wps="http://schemas.microsoft.com/office/word/2010/wordprocessingShape" mc:Ignorable="w14 w15 wp14">
+<w:endnotes xmlns:wpc="http://schemas.microsoft.com/office/word/2010/wordprocessingCanvas" xmlns:mc="http://schemas.openxmlformats.org/markup-compatibility/2006" xmlns:o="urn:schemas-microsoft-com:office:office" xmlns:r="http://schemas.openxmlformats.org/officeDocument/2006/relationships" xmlns:m="http://schemas.openxmlformats.org/officeDocument/2006/math" xmlns:v="urn:schemas-microsoft-com:vml" xmlns:wp14="http://schemas.microsoft.com/office/word/2010/wordprocessingDrawing" xmlns:wp="http://schemas.openxmlformats.org/drawingml/2006/wordprocessingDrawing" xmlns:w10="urn:schemas-microsoft-com:office:word" xmlns:w="http://schemas.openxmlformats.org/wordprocessingml/2006/main" xmlns:w14="http://schemas.microsoft.com/office/word/2010/wordml" xmlns:wpg="http://schemas.microsoft.com/office/word/2010/wordprocessingGroup" xmlns:wpi="http://schemas.microsoft.com/office/word/2010/wordprocessingInk" xmlns:wne="http://schemas.microsoft.com/office/word/2006/wordml" xmlns:wps="http://schemas.microsoft.com/office/word/2010/wordprocessingShape" mc:Ignorable="w14 wp14">
   <w:endnote w:type="separator" w:id="-1">
     <w:p>
       <w:pPr>
@@ -1278,7 +2387,7 @@
 </file>
 
 <file path=word/footer1.xml><?xml version="1.0" encoding="utf-8"?>
-<w:ftr xmlns:wpc="http://schemas.microsoft.com/office/word/2010/wordprocessingCanvas" xmlns:mc="http://schemas.openxmlformats.org/markup-compatibility/2006" xmlns:o="urn:schemas-microsoft-com:office:office" xmlns:r="http://schemas.openxmlformats.org/officeDocument/2006/relationships" xmlns:m="http://schemas.openxmlformats.org/officeDocument/2006/math" xmlns:v="urn:schemas-microsoft-com:vml" xmlns:wp14="http://schemas.microsoft.com/office/word/2010/wordprocessingDrawing" xmlns:wp="http://schemas.openxmlformats.org/drawingml/2006/wordprocessingDrawing" xmlns:w10="urn:schemas-microsoft-com:office:word" xmlns:w="http://schemas.openxmlformats.org/wordprocessingml/2006/main" xmlns:w14="http://schemas.microsoft.com/office/word/2010/wordml" xmlns:w15="http://schemas.microsoft.com/office/word/2012/wordml" xmlns:wpg="http://schemas.microsoft.com/office/word/2010/wordprocessingGroup" xmlns:wpi="http://schemas.microsoft.com/office/word/2010/wordprocessingInk" xmlns:wne="http://schemas.microsoft.com/office/word/2006/wordml" xmlns:wps="http://schemas.microsoft.com/office/word/2010/wordprocessingShape" mc:Ignorable="w14 w15 wp14">
+<w:ftr xmlns:wpc="http://schemas.microsoft.com/office/word/2010/wordprocessingCanvas" xmlns:mc="http://schemas.openxmlformats.org/markup-compatibility/2006" xmlns:o="urn:schemas-microsoft-com:office:office" xmlns:r="http://schemas.openxmlformats.org/officeDocument/2006/relationships" xmlns:m="http://schemas.openxmlformats.org/officeDocument/2006/math" xmlns:v="urn:schemas-microsoft-com:vml" xmlns:wp14="http://schemas.microsoft.com/office/word/2010/wordprocessingDrawing" xmlns:wp="http://schemas.openxmlformats.org/drawingml/2006/wordprocessingDrawing" xmlns:w10="urn:schemas-microsoft-com:office:word" xmlns:w="http://schemas.openxmlformats.org/wordprocessingml/2006/main" xmlns:w14="http://schemas.microsoft.com/office/word/2010/wordml" xmlns:wpg="http://schemas.microsoft.com/office/word/2010/wordprocessingGroup" xmlns:wpi="http://schemas.microsoft.com/office/word/2010/wordprocessingInk" xmlns:wne="http://schemas.microsoft.com/office/word/2006/wordml" xmlns:wps="http://schemas.microsoft.com/office/word/2010/wordprocessingShape" mc:Ignorable="w14 wp14">
   <w:sdt>
     <w:sdtPr>
       <w:id w:val="1271656588"/>
@@ -1311,7 +2420,7 @@
           <w:rPr>
             <w:noProof/>
           </w:rPr>
-          <w:t>6</w:t>
+          <w:t>7</w:t>
         </w:r>
         <w:r>
           <w:rPr>
@@ -1331,7 +2440,7 @@
 </file>
 
 <file path=word/footnotes.xml><?xml version="1.0" encoding="utf-8"?>
-<w:footnotes xmlns:wpc="http://schemas.microsoft.com/office/word/2010/wordprocessingCanvas" xmlns:mc="http://schemas.openxmlformats.org/markup-compatibility/2006" xmlns:o="urn:schemas-microsoft-com:office:office" xmlns:r="http://schemas.openxmlformats.org/officeDocument/2006/relationships" xmlns:m="http://schemas.openxmlformats.org/officeDocument/2006/math" xmlns:v="urn:schemas-microsoft-com:vml" xmlns:wp14="http://schemas.microsoft.com/office/word/2010/wordprocessingDrawing" xmlns:wp="http://schemas.openxmlformats.org/drawingml/2006/wordprocessingDrawing" xmlns:w10="urn:schemas-microsoft-com:office:word" xmlns:w="http://schemas.openxmlformats.org/wordprocessingml/2006/main" xmlns:w14="http://schemas.microsoft.com/office/word/2010/wordml" xmlns:w15="http://schemas.microsoft.com/office/word/2012/wordml" xmlns:wpg="http://schemas.microsoft.com/office/word/2010/wordprocessingGroup" xmlns:wpi="http://schemas.microsoft.com/office/word/2010/wordprocessingInk" xmlns:wne="http://schemas.microsoft.com/office/word/2006/wordml" xmlns:wps="http://schemas.microsoft.com/office/word/2010/wordprocessingShape" mc:Ignorable="w14 w15 wp14">
+<w:footnotes xmlns:wpc="http://schemas.microsoft.com/office/word/2010/wordprocessingCanvas" xmlns:mc="http://schemas.openxmlformats.org/markup-compatibility/2006" xmlns:o="urn:schemas-microsoft-com:office:office" xmlns:r="http://schemas.openxmlformats.org/officeDocument/2006/relationships" xmlns:m="http://schemas.openxmlformats.org/officeDocument/2006/math" xmlns:v="urn:schemas-microsoft-com:vml" xmlns:wp14="http://schemas.microsoft.com/office/word/2010/wordprocessingDrawing" xmlns:wp="http://schemas.openxmlformats.org/drawingml/2006/wordprocessingDrawing" xmlns:w10="urn:schemas-microsoft-com:office:word" xmlns:w="http://schemas.openxmlformats.org/wordprocessingml/2006/main" xmlns:w14="http://schemas.microsoft.com/office/word/2010/wordml" xmlns:wpg="http://schemas.microsoft.com/office/word/2010/wordprocessingGroup" xmlns:wpi="http://schemas.microsoft.com/office/word/2010/wordprocessingInk" xmlns:wne="http://schemas.microsoft.com/office/word/2006/wordml" xmlns:wps="http://schemas.microsoft.com/office/word/2010/wordprocessingShape" mc:Ignorable="w14 wp14">
   <w:footnote w:type="separator" w:id="-1">
     <w:p>
       <w:pPr>
@@ -1356,7 +2465,7 @@
 </file>
 
 <file path=word/header1.xml><?xml version="1.0" encoding="utf-8"?>
-<w:hdr xmlns:wpc="http://schemas.microsoft.com/office/word/2010/wordprocessingCanvas" xmlns:mc="http://schemas.openxmlformats.org/markup-compatibility/2006" xmlns:o="urn:schemas-microsoft-com:office:office" xmlns:r="http://schemas.openxmlformats.org/officeDocument/2006/relationships" xmlns:m="http://schemas.openxmlformats.org/officeDocument/2006/math" xmlns:v="urn:schemas-microsoft-com:vml" xmlns:wp14="http://schemas.microsoft.com/office/word/2010/wordprocessingDrawing" xmlns:wp="http://schemas.openxmlformats.org/drawingml/2006/wordprocessingDrawing" xmlns:w10="urn:schemas-microsoft-com:office:word" xmlns:w="http://schemas.openxmlformats.org/wordprocessingml/2006/main" xmlns:w14="http://schemas.microsoft.com/office/word/2010/wordml" xmlns:w15="http://schemas.microsoft.com/office/word/2012/wordml" xmlns:wpg="http://schemas.microsoft.com/office/word/2010/wordprocessingGroup" xmlns:wpi="http://schemas.microsoft.com/office/word/2010/wordprocessingInk" xmlns:wne="http://schemas.microsoft.com/office/word/2006/wordml" xmlns:wps="http://schemas.microsoft.com/office/word/2010/wordprocessingShape" mc:Ignorable="w14 w15 wp14">
+<w:hdr xmlns:wpc="http://schemas.microsoft.com/office/word/2010/wordprocessingCanvas" xmlns:mc="http://schemas.openxmlformats.org/markup-compatibility/2006" xmlns:o="urn:schemas-microsoft-com:office:office" xmlns:r="http://schemas.openxmlformats.org/officeDocument/2006/relationships" xmlns:m="http://schemas.openxmlformats.org/officeDocument/2006/math" xmlns:v="urn:schemas-microsoft-com:vml" xmlns:wp14="http://schemas.microsoft.com/office/word/2010/wordprocessingDrawing" xmlns:wp="http://schemas.openxmlformats.org/drawingml/2006/wordprocessingDrawing" xmlns:w10="urn:schemas-microsoft-com:office:word" xmlns:w="http://schemas.openxmlformats.org/wordprocessingml/2006/main" xmlns:w14="http://schemas.microsoft.com/office/word/2010/wordml" xmlns:wpg="http://schemas.microsoft.com/office/word/2010/wordprocessingGroup" xmlns:wpi="http://schemas.microsoft.com/office/word/2010/wordprocessingInk" xmlns:wne="http://schemas.microsoft.com/office/word/2006/wordml" xmlns:wps="http://schemas.microsoft.com/office/word/2010/wordprocessingShape" mc:Ignorable="w14 wp14">
   <w:p>
     <w:pPr>
       <w:pStyle w:val="Header"/>
@@ -1374,7 +2483,7 @@
 </file>
 
 <file path=word/styles.xml><?xml version="1.0" encoding="utf-8"?>
-<w:styles xmlns:mc="http://schemas.openxmlformats.org/markup-compatibility/2006" xmlns:r="http://schemas.openxmlformats.org/officeDocument/2006/relationships" xmlns:w="http://schemas.openxmlformats.org/wordprocessingml/2006/main" xmlns:w14="http://schemas.microsoft.com/office/word/2010/wordml" xmlns:w15="http://schemas.microsoft.com/office/word/2012/wordml" mc:Ignorable="w14 w15">
+<w:styles xmlns:mc="http://schemas.openxmlformats.org/markup-compatibility/2006" xmlns:r="http://schemas.openxmlformats.org/officeDocument/2006/relationships" xmlns:w="http://schemas.openxmlformats.org/wordprocessingml/2006/main" xmlns:w14="http://schemas.microsoft.com/office/word/2010/wordml" mc:Ignorable="w14">
   <w:docDefaults>
     <w:rPrDefault>
       <w:rPr>
@@ -1390,378 +2499,144 @@
       </w:pPr>
     </w:pPrDefault>
   </w:docDefaults>
-  <w:latentStyles w:defLockedState="0" w:defUIPriority="99" w:defSemiHidden="0" w:defUnhideWhenUsed="0" w:defQFormat="0" w:count="371">
-    <w:lsdException w:name="Normal" w:uiPriority="0" w:qFormat="1"/>
-    <w:lsdException w:name="heading 1" w:uiPriority="9" w:qFormat="1"/>
-    <w:lsdException w:name="heading 2" w:semiHidden="1" w:uiPriority="9" w:unhideWhenUsed="1" w:qFormat="1"/>
-    <w:lsdException w:name="heading 3" w:semiHidden="1" w:uiPriority="9" w:unhideWhenUsed="1" w:qFormat="1"/>
-    <w:lsdException w:name="heading 4" w:semiHidden="1" w:uiPriority="9" w:unhideWhenUsed="1" w:qFormat="1"/>
-    <w:lsdException w:name="heading 5" w:semiHidden="1" w:uiPriority="9" w:unhideWhenUsed="1" w:qFormat="1"/>
-    <w:lsdException w:name="heading 6" w:semiHidden="1" w:uiPriority="9" w:unhideWhenUsed="1" w:qFormat="1"/>
-    <w:lsdException w:name="heading 7" w:semiHidden="1" w:uiPriority="9" w:unhideWhenUsed="1" w:qFormat="1"/>
-    <w:lsdException w:name="heading 8" w:semiHidden="1" w:uiPriority="9" w:unhideWhenUsed="1" w:qFormat="1"/>
-    <w:lsdException w:name="heading 9" w:semiHidden="1" w:uiPriority="9" w:unhideWhenUsed="1" w:qFormat="1"/>
-    <w:lsdException w:name="index 1" w:semiHidden="1" w:unhideWhenUsed="1"/>
-    <w:lsdException w:name="index 2" w:semiHidden="1" w:unhideWhenUsed="1"/>
-    <w:lsdException w:name="index 3" w:semiHidden="1" w:unhideWhenUsed="1"/>
-    <w:lsdException w:name="index 4" w:semiHidden="1" w:unhideWhenUsed="1"/>
-    <w:lsdException w:name="index 5" w:semiHidden="1" w:unhideWhenUsed="1"/>
-    <w:lsdException w:name="index 6" w:semiHidden="1" w:unhideWhenUsed="1"/>
-    <w:lsdException w:name="index 7" w:semiHidden="1" w:unhideWhenUsed="1"/>
-    <w:lsdException w:name="index 8" w:semiHidden="1" w:unhideWhenUsed="1"/>
-    <w:lsdException w:name="index 9" w:semiHidden="1" w:unhideWhenUsed="1"/>
-    <w:lsdException w:name="toc 1" w:semiHidden="1" w:uiPriority="39" w:unhideWhenUsed="1"/>
-    <w:lsdException w:name="toc 2" w:semiHidden="1" w:uiPriority="39" w:unhideWhenUsed="1"/>
-    <w:lsdException w:name="toc 3" w:semiHidden="1" w:uiPriority="39" w:unhideWhenUsed="1"/>
-    <w:lsdException w:name="toc 4" w:semiHidden="1" w:uiPriority="39" w:unhideWhenUsed="1"/>
-    <w:lsdException w:name="toc 5" w:semiHidden="1" w:uiPriority="39" w:unhideWhenUsed="1"/>
-    <w:lsdException w:name="toc 6" w:semiHidden="1" w:uiPriority="39" w:unhideWhenUsed="1"/>
-    <w:lsdException w:name="toc 7" w:semiHidden="1" w:uiPriority="39" w:unhideWhenUsed="1"/>
-    <w:lsdException w:name="toc 8" w:semiHidden="1" w:uiPriority="39" w:unhideWhenUsed="1"/>
-    <w:lsdException w:name="toc 9" w:semiHidden="1" w:uiPriority="39" w:unhideWhenUsed="1"/>
-    <w:lsdException w:name="Normal Indent" w:semiHidden="1" w:unhideWhenUsed="1"/>
-    <w:lsdException w:name="footnote text" w:semiHidden="1" w:unhideWhenUsed="1"/>
-    <w:lsdException w:name="annotation text" w:semiHidden="1" w:unhideWhenUsed="1"/>
-    <w:lsdException w:name="header" w:semiHidden="1" w:unhideWhenUsed="1"/>
-    <w:lsdException w:name="footer" w:semiHidden="1" w:unhideWhenUsed="1"/>
-    <w:lsdException w:name="index heading" w:semiHidden="1" w:unhideWhenUsed="1"/>
-    <w:lsdException w:name="caption" w:semiHidden="1" w:uiPriority="35" w:unhideWhenUsed="1" w:qFormat="1"/>
-    <w:lsdException w:name="table of figures" w:semiHidden="1" w:unhideWhenUsed="1"/>
-    <w:lsdException w:name="envelope address" w:semiHidden="1" w:unhideWhenUsed="1"/>
-    <w:lsdException w:name="envelope return" w:semiHidden="1" w:unhideWhenUsed="1"/>
-    <w:lsdException w:name="footnote reference" w:semiHidden="1" w:unhideWhenUsed="1"/>
-    <w:lsdException w:name="annotation reference" w:semiHidden="1" w:unhideWhenUsed="1"/>
-    <w:lsdException w:name="line number" w:semiHidden="1" w:unhideWhenUsed="1"/>
-    <w:lsdException w:name="page number" w:semiHidden="1" w:unhideWhenUsed="1"/>
-    <w:lsdException w:name="endnote reference" w:semiHidden="1" w:unhideWhenUsed="1"/>
-    <w:lsdException w:name="endnote text" w:semiHidden="1" w:unhideWhenUsed="1"/>
-    <w:lsdException w:name="table of authorities" w:semiHidden="1" w:unhideWhenUsed="1"/>
-    <w:lsdException w:name="macro" w:semiHidden="1" w:unhideWhenUsed="1"/>
-    <w:lsdException w:name="toa heading" w:semiHidden="1" w:unhideWhenUsed="1"/>
-    <w:lsdException w:name="List" w:semiHidden="1" w:unhideWhenUsed="1"/>
-    <w:lsdException w:name="List Bullet" w:semiHidden="1" w:unhideWhenUsed="1"/>
-    <w:lsdException w:name="List Number" w:semiHidden="1" w:unhideWhenUsed="1"/>
-    <w:lsdException w:name="List 2" w:semiHidden="1" w:unhideWhenUsed="1"/>
-    <w:lsdException w:name="List 3" w:semiHidden="1" w:unhideWhenUsed="1"/>
-    <w:lsdException w:name="List 4" w:semiHidden="1" w:unhideWhenUsed="1"/>
-    <w:lsdException w:name="List 5" w:semiHidden="1" w:unhideWhenUsed="1"/>
-    <w:lsdException w:name="List Bullet 2" w:semiHidden="1" w:unhideWhenUsed="1"/>
-    <w:lsdException w:name="List Bullet 3" w:semiHidden="1" w:unhideWhenUsed="1"/>
-    <w:lsdException w:name="List Bullet 4" w:semiHidden="1" w:unhideWhenUsed="1"/>
-    <w:lsdException w:name="List Bullet 5" w:semiHidden="1" w:unhideWhenUsed="1"/>
-    <w:lsdException w:name="List Number 2" w:semiHidden="1" w:unhideWhenUsed="1"/>
-    <w:lsdException w:name="List Number 3" w:semiHidden="1" w:unhideWhenUsed="1"/>
-    <w:lsdException w:name="List Number 4" w:semiHidden="1" w:unhideWhenUsed="1"/>
-    <w:lsdException w:name="List Number 5" w:semiHidden="1" w:unhideWhenUsed="1"/>
-    <w:lsdException w:name="Title" w:uiPriority="10" w:qFormat="1"/>
-    <w:lsdException w:name="Closing" w:semiHidden="1" w:unhideWhenUsed="1"/>
-    <w:lsdException w:name="Signature" w:semiHidden="1" w:unhideWhenUsed="1"/>
-    <w:lsdException w:name="Default Paragraph Font" w:semiHidden="1" w:uiPriority="1" w:unhideWhenUsed="1"/>
-    <w:lsdException w:name="Body Text" w:semiHidden="1" w:unhideWhenUsed="1"/>
-    <w:lsdException w:name="Body Text Indent" w:semiHidden="1" w:unhideWhenUsed="1"/>
-    <w:lsdException w:name="List Continue" w:semiHidden="1" w:unhideWhenUsed="1"/>
-    <w:lsdException w:name="List Continue 2" w:semiHidden="1" w:unhideWhenUsed="1"/>
-    <w:lsdException w:name="List Continue 3" w:semiHidden="1" w:unhideWhenUsed="1"/>
-    <w:lsdException w:name="List Continue 4" w:semiHidden="1" w:unhideWhenUsed="1"/>
-    <w:lsdException w:name="List Continue 5" w:semiHidden="1" w:unhideWhenUsed="1"/>
-    <w:lsdException w:name="Message Header" w:semiHidden="1" w:unhideWhenUsed="1"/>
-    <w:lsdException w:name="Subtitle" w:uiPriority="11" w:qFormat="1"/>
-    <w:lsdException w:name="Salutation" w:semiHidden="1" w:unhideWhenUsed="1"/>
-    <w:lsdException w:name="Date" w:semiHidden="1" w:unhideWhenUsed="1"/>
-    <w:lsdException w:name="Body Text First Indent" w:semiHidden="1" w:unhideWhenUsed="1"/>
-    <w:lsdException w:name="Body Text First Indent 2" w:semiHidden="1" w:unhideWhenUsed="1"/>
-    <w:lsdException w:name="Note Heading" w:semiHidden="1" w:unhideWhenUsed="1"/>
-    <w:lsdException w:name="Body Text 2" w:semiHidden="1" w:unhideWhenUsed="1"/>
-    <w:lsdException w:name="Body Text 3" w:semiHidden="1" w:unhideWhenUsed="1"/>
-    <w:lsdException w:name="Body Text Indent 2" w:semiHidden="1" w:unhideWhenUsed="1"/>
-    <w:lsdException w:name="Body Text Indent 3" w:semiHidden="1" w:unhideWhenUsed="1"/>
-    <w:lsdException w:name="Block Text" w:semiHidden="1" w:unhideWhenUsed="1"/>
-    <w:lsdException w:name="Hyperlink" w:semiHidden="1" w:unhideWhenUsed="1"/>
-    <w:lsdException w:name="FollowedHyperlink" w:semiHidden="1" w:unhideWhenUsed="1"/>
-    <w:lsdException w:name="Strong" w:uiPriority="22" w:qFormat="1"/>
-    <w:lsdException w:name="Emphasis" w:uiPriority="20" w:qFormat="1"/>
-    <w:lsdException w:name="Document Map" w:semiHidden="1" w:unhideWhenUsed="1"/>
-    <w:lsdException w:name="Plain Text" w:semiHidden="1" w:unhideWhenUsed="1"/>
-    <w:lsdException w:name="E-mail Signature" w:semiHidden="1" w:unhideWhenUsed="1"/>
-    <w:lsdException w:name="HTML Top of Form" w:semiHidden="1" w:unhideWhenUsed="1"/>
-    <w:lsdException w:name="HTML Bottom of Form" w:semiHidden="1" w:unhideWhenUsed="1"/>
-    <w:lsdException w:name="Normal (Web)" w:semiHidden="1" w:unhideWhenUsed="1"/>
-    <w:lsdException w:name="HTML Acronym" w:semiHidden="1" w:unhideWhenUsed="1"/>
-    <w:lsdException w:name="HTML Address" w:semiHidden="1" w:unhideWhenUsed="1"/>
-    <w:lsdException w:name="HTML Cite" w:semiHidden="1" w:unhideWhenUsed="1"/>
-    <w:lsdException w:name="HTML Code" w:semiHidden="1" w:unhideWhenUsed="1"/>
-    <w:lsdException w:name="HTML Definition" w:semiHidden="1" w:unhideWhenUsed="1"/>
-    <w:lsdException w:name="HTML Keyboard" w:semiHidden="1" w:unhideWhenUsed="1"/>
-    <w:lsdException w:name="HTML Preformatted" w:semiHidden="1" w:unhideWhenUsed="1"/>
-    <w:lsdException w:name="HTML Sample" w:semiHidden="1" w:unhideWhenUsed="1"/>
-    <w:lsdException w:name="HTML Typewriter" w:semiHidden="1" w:unhideWhenUsed="1"/>
-    <w:lsdException w:name="HTML Variable" w:semiHidden="1" w:unhideWhenUsed="1"/>
-    <w:lsdException w:name="Normal Table" w:semiHidden="1" w:unhideWhenUsed="1"/>
-    <w:lsdException w:name="annotation subject" w:semiHidden="1" w:unhideWhenUsed="1"/>
-    <w:lsdException w:name="No List" w:semiHidden="1" w:unhideWhenUsed="1"/>
-    <w:lsdException w:name="Outline List 1" w:semiHidden="1" w:unhideWhenUsed="1"/>
-    <w:lsdException w:name="Outline List 2" w:semiHidden="1" w:unhideWhenUsed="1"/>
-    <w:lsdException w:name="Outline List 3" w:semiHidden="1" w:unhideWhenUsed="1"/>
-    <w:lsdException w:name="Table Simple 1" w:semiHidden="1" w:unhideWhenUsed="1"/>
-    <w:lsdException w:name="Table Simple 2" w:semiHidden="1" w:unhideWhenUsed="1"/>
-    <w:lsdException w:name="Table Simple 3" w:semiHidden="1" w:unhideWhenUsed="1"/>
-    <w:lsdException w:name="Table Classic 1" w:semiHidden="1" w:unhideWhenUsed="1"/>
-    <w:lsdException w:name="Table Classic 2" w:semiHidden="1" w:unhideWhenUsed="1"/>
-    <w:lsdException w:name="Table Classic 3" w:semiHidden="1" w:unhideWhenUsed="1"/>
-    <w:lsdException w:name="Table Classic 4" w:semiHidden="1" w:unhideWhenUsed="1"/>
-    <w:lsdException w:name="Table Colorful 1" w:semiHidden="1" w:unhideWhenUsed="1"/>
-    <w:lsdException w:name="Table Colorful 2" w:semiHidden="1" w:unhideWhenUsed="1"/>
-    <w:lsdException w:name="Table Colorful 3" w:semiHidden="1" w:unhideWhenUsed="1"/>
-    <w:lsdException w:name="Table Columns 1" w:semiHidden="1" w:unhideWhenUsed="1"/>
-    <w:lsdException w:name="Table Columns 2" w:semiHidden="1" w:unhideWhenUsed="1"/>
-    <w:lsdException w:name="Table Columns 3" w:semiHidden="1" w:unhideWhenUsed="1"/>
-    <w:lsdException w:name="Table Columns 4" w:semiHidden="1" w:unhideWhenUsed="1"/>
-    <w:lsdException w:name="Table Columns 5" w:semiHidden="1" w:unhideWhenUsed="1"/>
-    <w:lsdException w:name="Table Grid 1" w:semiHidden="1" w:unhideWhenUsed="1"/>
-    <w:lsdException w:name="Table Grid 2" w:semiHidden="1" w:unhideWhenUsed="1"/>
-    <w:lsdException w:name="Table Grid 3" w:semiHidden="1" w:unhideWhenUsed="1"/>
-    <w:lsdException w:name="Table Grid 4" w:semiHidden="1" w:unhideWhenUsed="1"/>
-    <w:lsdException w:name="Table Grid 5" w:semiHidden="1" w:unhideWhenUsed="1"/>
-    <w:lsdException w:name="Table Grid 6" w:semiHidden="1" w:unhideWhenUsed="1"/>
-    <w:lsdException w:name="Table Grid 7" w:semiHidden="1" w:unhideWhenUsed="1"/>
-    <w:lsdException w:name="Table Grid 8" w:semiHidden="1" w:unhideWhenUsed="1"/>
-    <w:lsdException w:name="Table List 1" w:semiHidden="1" w:unhideWhenUsed="1"/>
-    <w:lsdException w:name="Table List 2" w:semiHidden="1" w:unhideWhenUsed="1"/>
-    <w:lsdException w:name="Table List 3" w:semiHidden="1" w:unhideWhenUsed="1"/>
-    <w:lsdException w:name="Table List 4" w:semiHidden="1" w:unhideWhenUsed="1"/>
-    <w:lsdException w:name="Table List 5" w:semiHidden="1" w:unhideWhenUsed="1"/>
-    <w:lsdException w:name="Table List 6" w:semiHidden="1" w:unhideWhenUsed="1"/>
-    <w:lsdException w:name="Table List 7" w:semiHidden="1" w:unhideWhenUsed="1"/>
-    <w:lsdException w:name="Table List 8" w:semiHidden="1" w:unhideWhenUsed="1"/>
-    <w:lsdException w:name="Table 3D effects 1" w:semiHidden="1" w:unhideWhenUsed="1"/>
-    <w:lsdException w:name="Table 3D effects 2" w:semiHidden="1" w:unhideWhenUsed="1"/>
-    <w:lsdException w:name="Table 3D effects 3" w:semiHidden="1" w:unhideWhenUsed="1"/>
-    <w:lsdException w:name="Table Contemporary" w:semiHidden="1" w:unhideWhenUsed="1"/>
-    <w:lsdException w:name="Table Elegant" w:semiHidden="1" w:unhideWhenUsed="1"/>
-    <w:lsdException w:name="Table Professional" w:semiHidden="1" w:unhideWhenUsed="1"/>
-    <w:lsdException w:name="Table Subtle 1" w:semiHidden="1" w:unhideWhenUsed="1"/>
-    <w:lsdException w:name="Table Subtle 2" w:semiHidden="1" w:unhideWhenUsed="1"/>
-    <w:lsdException w:name="Table Web 1" w:semiHidden="1" w:unhideWhenUsed="1"/>
-    <w:lsdException w:name="Table Web 2" w:semiHidden="1" w:unhideWhenUsed="1"/>
-    <w:lsdException w:name="Table Web 3" w:semiHidden="1" w:unhideWhenUsed="1"/>
-    <w:lsdException w:name="Balloon Text" w:semiHidden="1" w:unhideWhenUsed="1"/>
-    <w:lsdException w:name="Table Grid" w:uiPriority="39"/>
-    <w:lsdException w:name="Table Theme" w:semiHidden="1" w:unhideWhenUsed="1"/>
-    <w:lsdException w:name="Placeholder Text" w:semiHidden="1"/>
-    <w:lsdException w:name="No Spacing" w:uiPriority="1" w:qFormat="1"/>
-    <w:lsdException w:name="Light Shading" w:uiPriority="60"/>
-    <w:lsdException w:name="Light List" w:uiPriority="61"/>
-    <w:lsdException w:name="Light Grid" w:uiPriority="62"/>
-    <w:lsdException w:name="Medium Shading 1" w:uiPriority="63"/>
-    <w:lsdException w:name="Medium Shading 2" w:uiPriority="64"/>
-    <w:lsdException w:name="Medium List 1" w:uiPriority="65"/>
-    <w:lsdException w:name="Medium List 2" w:uiPriority="66"/>
-    <w:lsdException w:name="Medium Grid 1" w:uiPriority="67"/>
-    <w:lsdException w:name="Medium Grid 2" w:uiPriority="68"/>
-    <w:lsdException w:name="Medium Grid 3" w:uiPriority="69"/>
-    <w:lsdException w:name="Dark List" w:uiPriority="70"/>
-    <w:lsdException w:name="Colorful Shading" w:uiPriority="71"/>
-    <w:lsdException w:name="Colorful List" w:uiPriority="72"/>
-    <w:lsdException w:name="Colorful Grid" w:uiPriority="73"/>
-    <w:lsdException w:name="Light Shading Accent 1" w:uiPriority="60"/>
-    <w:lsdException w:name="Light List Accent 1" w:uiPriority="61"/>
-    <w:lsdException w:name="Light Grid Accent 1" w:uiPriority="62"/>
-    <w:lsdException w:name="Medium Shading 1 Accent 1" w:uiPriority="63"/>
-    <w:lsdException w:name="Medium Shading 2 Accent 1" w:uiPriority="64"/>
-    <w:lsdException w:name="Medium List 1 Accent 1" w:uiPriority="65"/>
-    <w:lsdException w:name="Revision" w:semiHidden="1"/>
-    <w:lsdException w:name="List Paragraph" w:uiPriority="34" w:qFormat="1"/>
-    <w:lsdException w:name="Quote" w:uiPriority="29" w:qFormat="1"/>
-    <w:lsdException w:name="Intense Quote" w:uiPriority="30" w:qFormat="1"/>
-    <w:lsdException w:name="Medium List 2 Accent 1" w:uiPriority="66"/>
-    <w:lsdException w:name="Medium Grid 1 Accent 1" w:uiPriority="67"/>
-    <w:lsdException w:name="Medium Grid 2 Accent 1" w:uiPriority="68"/>
-    <w:lsdException w:name="Medium Grid 3 Accent 1" w:uiPriority="69"/>
-    <w:lsdException w:name="Dark List Accent 1" w:uiPriority="70"/>
-    <w:lsdException w:name="Colorful Shading Accent 1" w:uiPriority="71"/>
-    <w:lsdException w:name="Colorful List Accent 1" w:uiPriority="72"/>
-    <w:lsdException w:name="Colorful Grid Accent 1" w:uiPriority="73"/>
-    <w:lsdException w:name="Light Shading Accent 2" w:uiPriority="60"/>
-    <w:lsdException w:name="Light List Accent 2" w:uiPriority="61"/>
-    <w:lsdException w:name="Light Grid Accent 2" w:uiPriority="62"/>
-    <w:lsdException w:name="Medium Shading 1 Accent 2" w:uiPriority="63"/>
-    <w:lsdException w:name="Medium Shading 2 Accent 2" w:uiPriority="64"/>
-    <w:lsdException w:name="Medium List 1 Accent 2" w:uiPriority="65"/>
-    <w:lsdException w:name="Medium List 2 Accent 2" w:uiPriority="66"/>
-    <w:lsdException w:name="Medium Grid 1 Accent 2" w:uiPriority="67"/>
-    <w:lsdException w:name="Medium Grid 2 Accent 2" w:uiPriority="68"/>
-    <w:lsdException w:name="Medium Grid 3 Accent 2" w:uiPriority="69"/>
-    <w:lsdException w:name="Dark List Accent 2" w:uiPriority="70"/>
-    <w:lsdException w:name="Colorful Shading Accent 2" w:uiPriority="71"/>
-    <w:lsdException w:name="Colorful List Accent 2" w:uiPriority="72"/>
-    <w:lsdException w:name="Colorful Grid Accent 2" w:uiPriority="73"/>
-    <w:lsdException w:name="Light Shading Accent 3" w:uiPriority="60"/>
-    <w:lsdException w:name="Light List Accent 3" w:uiPriority="61"/>
-    <w:lsdException w:name="Light Grid Accent 3" w:uiPriority="62"/>
-    <w:lsdException w:name="Medium Shading 1 Accent 3" w:uiPriority="63"/>
-    <w:lsdException w:name="Medium Shading 2 Accent 3" w:uiPriority="64"/>
-    <w:lsdException w:name="Medium List 1 Accent 3" w:uiPriority="65"/>
-    <w:lsdException w:name="Medium List 2 Accent 3" w:uiPriority="66"/>
-    <w:lsdException w:name="Medium Grid 1 Accent 3" w:uiPriority="67"/>
-    <w:lsdException w:name="Medium Grid 2 Accent 3" w:uiPriority="68"/>
-    <w:lsdException w:name="Medium Grid 3 Accent 3" w:uiPriority="69"/>
-    <w:lsdException w:name="Dark List Accent 3" w:uiPriority="70"/>
-    <w:lsdException w:name="Colorful Shading Accent 3" w:uiPriority="71"/>
-    <w:lsdException w:name="Colorful List Accent 3" w:uiPriority="72"/>
-    <w:lsdException w:name="Colorful Grid Accent 3" w:uiPriority="73"/>
-    <w:lsdException w:name="Light Shading Accent 4" w:uiPriority="60"/>
-    <w:lsdException w:name="Light List Accent 4" w:uiPriority="61"/>
-    <w:lsdException w:name="Light Grid Accent 4" w:uiPriority="62"/>
-    <w:lsdException w:name="Medium Shading 1 Accent 4" w:uiPriority="63"/>
-    <w:lsdException w:name="Medium Shading 2 Accent 4" w:uiPriority="64"/>
-    <w:lsdException w:name="Medium List 1 Accent 4" w:uiPriority="65"/>
-    <w:lsdException w:name="Medium List 2 Accent 4" w:uiPriority="66"/>
-    <w:lsdException w:name="Medium Grid 1 Accent 4" w:uiPriority="67"/>
-    <w:lsdException w:name="Medium Grid 2 Accent 4" w:uiPriority="68"/>
-    <w:lsdException w:name="Medium Grid 3 Accent 4" w:uiPriority="69"/>
-    <w:lsdException w:name="Dark List Accent 4" w:uiPriority="70"/>
-    <w:lsdException w:name="Colorful Shading Accent 4" w:uiPriority="71"/>
-    <w:lsdException w:name="Colorful List Accent 4" w:uiPriority="72"/>
-    <w:lsdException w:name="Colorful Grid Accent 4" w:uiPriority="73"/>
-    <w:lsdException w:name="Light Shading Accent 5" w:uiPriority="60"/>
-    <w:lsdException w:name="Light List Accent 5" w:uiPriority="61"/>
-    <w:lsdException w:name="Light Grid Accent 5" w:uiPriority="62"/>
-    <w:lsdException w:name="Medium Shading 1 Accent 5" w:uiPriority="63"/>
-    <w:lsdException w:name="Medium Shading 2 Accent 5" w:uiPriority="64"/>
-    <w:lsdException w:name="Medium List 1 Accent 5" w:uiPriority="65"/>
-    <w:lsdException w:name="Medium List 2 Accent 5" w:uiPriority="66"/>
-    <w:lsdException w:name="Medium Grid 1 Accent 5" w:uiPriority="67"/>
-    <w:lsdException w:name="Medium Grid 2 Accent 5" w:uiPriority="68"/>
-    <w:lsdException w:name="Medium Grid 3 Accent 5" w:uiPriority="69"/>
-    <w:lsdException w:name="Dark List Accent 5" w:uiPriority="70"/>
-    <w:lsdException w:name="Colorful Shading Accent 5" w:uiPriority="71"/>
-    <w:lsdException w:name="Colorful List Accent 5" w:uiPriority="72"/>
-    <w:lsdException w:name="Colorful Grid Accent 5" w:uiPriority="73"/>
-    <w:lsdException w:name="Light Shading Accent 6" w:uiPriority="60"/>
-    <w:lsdException w:name="Light List Accent 6" w:uiPriority="61"/>
-    <w:lsdException w:name="Light Grid Accent 6" w:uiPriority="62"/>
-    <w:lsdException w:name="Medium Shading 1 Accent 6" w:uiPriority="63"/>
-    <w:lsdException w:name="Medium Shading 2 Accent 6" w:uiPriority="64"/>
-    <w:lsdException w:name="Medium List 1 Accent 6" w:uiPriority="65"/>
-    <w:lsdException w:name="Medium List 2 Accent 6" w:uiPriority="66"/>
-    <w:lsdException w:name="Medium Grid 1 Accent 6" w:uiPriority="67"/>
-    <w:lsdException w:name="Medium Grid 2 Accent 6" w:uiPriority="68"/>
-    <w:lsdException w:name="Medium Grid 3 Accent 6" w:uiPriority="69"/>
-    <w:lsdException w:name="Dark List Accent 6" w:uiPriority="70"/>
-    <w:lsdException w:name="Colorful Shading Accent 6" w:uiPriority="71"/>
-    <w:lsdException w:name="Colorful List Accent 6" w:uiPriority="72"/>
-    <w:lsdException w:name="Colorful Grid Accent 6" w:uiPriority="73"/>
-    <w:lsdException w:name="Subtle Emphasis" w:uiPriority="19" w:qFormat="1"/>
-    <w:lsdException w:name="Intense Emphasis" w:uiPriority="21" w:qFormat="1"/>
-    <w:lsdException w:name="Subtle Reference" w:uiPriority="31" w:qFormat="1"/>
-    <w:lsdException w:name="Intense Reference" w:uiPriority="32" w:qFormat="1"/>
-    <w:lsdException w:name="Book Title" w:uiPriority="33" w:qFormat="1"/>
-    <w:lsdException w:name="Bibliography" w:semiHidden="1" w:uiPriority="37" w:unhideWhenUsed="1"/>
-    <w:lsdException w:name="TOC Heading" w:semiHidden="1" w:uiPriority="39" w:unhideWhenUsed="1" w:qFormat="1"/>
-    <w:lsdException w:name="Plain Table 1" w:uiPriority="41"/>
-    <w:lsdException w:name="Plain Table 2" w:uiPriority="42"/>
-    <w:lsdException w:name="Plain Table 3" w:uiPriority="43"/>
-    <w:lsdException w:name="Plain Table 4" w:uiPriority="44"/>
-    <w:lsdException w:name="Plain Table 5" w:uiPriority="45"/>
-    <w:lsdException w:name="Grid Table Light" w:uiPriority="40"/>
-    <w:lsdException w:name="Grid Table 1 Light" w:uiPriority="46"/>
-    <w:lsdException w:name="Grid Table 2" w:uiPriority="47"/>
-    <w:lsdException w:name="Grid Table 3" w:uiPriority="48"/>
-    <w:lsdException w:name="Grid Table 4" w:uiPriority="49"/>
-    <w:lsdException w:name="Grid Table 5 Dark" w:uiPriority="50"/>
-    <w:lsdException w:name="Grid Table 6 Colorful" w:uiPriority="51"/>
-    <w:lsdException w:name="Grid Table 7 Colorful" w:uiPriority="52"/>
-    <w:lsdException w:name="Grid Table 1 Light Accent 1" w:uiPriority="46"/>
-    <w:lsdException w:name="Grid Table 2 Accent 1" w:uiPriority="47"/>
-    <w:lsdException w:name="Grid Table 3 Accent 1" w:uiPriority="48"/>
-    <w:lsdException w:name="Grid Table 4 Accent 1" w:uiPriority="49"/>
-    <w:lsdException w:name="Grid Table 5 Dark Accent 1" w:uiPriority="50"/>
-    <w:lsdException w:name="Grid Table 6 Colorful Accent 1" w:uiPriority="51"/>
-    <w:lsdException w:name="Grid Table 7 Colorful Accent 1" w:uiPriority="52"/>
-    <w:lsdException w:name="Grid Table 1 Light Accent 2" w:uiPriority="46"/>
-    <w:lsdException w:name="Grid Table 2 Accent 2" w:uiPriority="47"/>
-    <w:lsdException w:name="Grid Table 3 Accent 2" w:uiPriority="48"/>
-    <w:lsdException w:name="Grid Table 4 Accent 2" w:uiPriority="49"/>
-    <w:lsdException w:name="Grid Table 5 Dark Accent 2" w:uiPriority="50"/>
-    <w:lsdException w:name="Grid Table 6 Colorful Accent 2" w:uiPriority="51"/>
-    <w:lsdException w:name="Grid Table 7 Colorful Accent 2" w:uiPriority="52"/>
-    <w:lsdException w:name="Grid Table 1 Light Accent 3" w:uiPriority="46"/>
-    <w:lsdException w:name="Grid Table 2 Accent 3" w:uiPriority="47"/>
-    <w:lsdException w:name="Grid Table 3 Accent 3" w:uiPriority="48"/>
-    <w:lsdException w:name="Grid Table 4 Accent 3" w:uiPriority="49"/>
-    <w:lsdException w:name="Grid Table 5 Dark Accent 3" w:uiPriority="50"/>
-    <w:lsdException w:name="Grid Table 6 Colorful Accent 3" w:uiPriority="51"/>
-    <w:lsdException w:name="Grid Table 7 Colorful Accent 3" w:uiPriority="52"/>
-    <w:lsdException w:name="Grid Table 1 Light Accent 4" w:uiPriority="46"/>
-    <w:lsdException w:name="Grid Table 2 Accent 4" w:uiPriority="47"/>
-    <w:lsdException w:name="Grid Table 3 Accent 4" w:uiPriority="48"/>
-    <w:lsdException w:name="Grid Table 4 Accent 4" w:uiPriority="49"/>
-    <w:lsdException w:name="Grid Table 5 Dark Accent 4" w:uiPriority="50"/>
-    <w:lsdException w:name="Grid Table 6 Colorful Accent 4" w:uiPriority="51"/>
-    <w:lsdException w:name="Grid Table 7 Colorful Accent 4" w:uiPriority="52"/>
-    <w:lsdException w:name="Grid Table 1 Light Accent 5" w:uiPriority="46"/>
-    <w:lsdException w:name="Grid Table 2 Accent 5" w:uiPriority="47"/>
-    <w:lsdException w:name="Grid Table 3 Accent 5" w:uiPriority="48"/>
-    <w:lsdException w:name="Grid Table 4 Accent 5" w:uiPriority="49"/>
-    <w:lsdException w:name="Grid Table 5 Dark Accent 5" w:uiPriority="50"/>
-    <w:lsdException w:name="Grid Table 6 Colorful Accent 5" w:uiPriority="51"/>
-    <w:lsdException w:name="Grid Table 7 Colorful Accent 5" w:uiPriority="52"/>
-    <w:lsdException w:name="Grid Table 1 Light Accent 6" w:uiPriority="46"/>
-    <w:lsdException w:name="Grid Table 2 Accent 6" w:uiPriority="47"/>
-    <w:lsdException w:name="Grid Table 3 Accent 6" w:uiPriority="48"/>
-    <w:lsdException w:name="Grid Table 4 Accent 6" w:uiPriority="49"/>
-    <w:lsdException w:name="Grid Table 5 Dark Accent 6" w:uiPriority="50"/>
-    <w:lsdException w:name="Grid Table 6 Colorful Accent 6" w:uiPriority="51"/>
-    <w:lsdException w:name="Grid Table 7 Colorful Accent 6" w:uiPriority="52"/>
-    <w:lsdException w:name="List Table 1 Light" w:uiPriority="46"/>
-    <w:lsdException w:name="List Table 2" w:uiPriority="47"/>
-    <w:lsdException w:name="List Table 3" w:uiPriority="48"/>
-    <w:lsdException w:name="List Table 4" w:uiPriority="49"/>
-    <w:lsdException w:name="List Table 5 Dark" w:uiPriority="50"/>
-    <w:lsdException w:name="List Table 6 Colorful" w:uiPriority="51"/>
-    <w:lsdException w:name="List Table 7 Colorful" w:uiPriority="52"/>
-    <w:lsdException w:name="List Table 1 Light Accent 1" w:uiPriority="46"/>
-    <w:lsdException w:name="List Table 2 Accent 1" w:uiPriority="47"/>
-    <w:lsdException w:name="List Table 3 Accent 1" w:uiPriority="48"/>
-    <w:lsdException w:name="List Table 4 Accent 1" w:uiPriority="49"/>
-    <w:lsdException w:name="List Table 5 Dark Accent 1" w:uiPriority="50"/>
-    <w:lsdException w:name="List Table 6 Colorful Accent 1" w:uiPriority="51"/>
-    <w:lsdException w:name="List Table 7 Colorful Accent 1" w:uiPriority="52"/>
-    <w:lsdException w:name="List Table 1 Light Accent 2" w:uiPriority="46"/>
-    <w:lsdException w:name="List Table 2 Accent 2" w:uiPriority="47"/>
-    <w:lsdException w:name="List Table 3 Accent 2" w:uiPriority="48"/>
-    <w:lsdException w:name="List Table 4 Accent 2" w:uiPriority="49"/>
-    <w:lsdException w:name="List Table 5 Dark Accent 2" w:uiPriority="50"/>
-    <w:lsdException w:name="List Table 6 Colorful Accent 2" w:uiPriority="51"/>
-    <w:lsdException w:name="List Table 7 Colorful Accent 2" w:uiPriority="52"/>
-    <w:lsdException w:name="List Table 1 Light Accent 3" w:uiPriority="46"/>
-    <w:lsdException w:name="List Table 2 Accent 3" w:uiPriority="47"/>
-    <w:lsdException w:name="List Table 3 Accent 3" w:uiPriority="48"/>
-    <w:lsdException w:name="List Table 4 Accent 3" w:uiPriority="49"/>
-    <w:lsdException w:name="List Table 5 Dark Accent 3" w:uiPriority="50"/>
-    <w:lsdException w:name="List Table 6 Colorful Accent 3" w:uiPriority="51"/>
-    <w:lsdException w:name="List Table 7 Colorful Accent 3" w:uiPriority="52"/>
-    <w:lsdException w:name="List Table 1 Light Accent 4" w:uiPriority="46"/>
-    <w:lsdException w:name="List Table 2 Accent 4" w:uiPriority="47"/>
-    <w:lsdException w:name="List Table 3 Accent 4" w:uiPriority="48"/>
-    <w:lsdException w:name="List Table 4 Accent 4" w:uiPriority="49"/>
-    <w:lsdException w:name="List Table 5 Dark Accent 4" w:uiPriority="50"/>
-    <w:lsdException w:name="List Table 6 Colorful Accent 4" w:uiPriority="51"/>
-    <w:lsdException w:name="List Table 7 Colorful Accent 4" w:uiPriority="52"/>
-    <w:lsdException w:name="List Table 1 Light Accent 5" w:uiPriority="46"/>
-    <w:lsdException w:name="List Table 2 Accent 5" w:uiPriority="47"/>
-    <w:lsdException w:name="List Table 3 Accent 5" w:uiPriority="48"/>
-    <w:lsdException w:name="List Table 4 Accent 5" w:uiPriority="49"/>
-    <w:lsdException w:name="List Table 5 Dark Accent 5" w:uiPriority="50"/>
-    <w:lsdException w:name="List Table 6 Colorful Accent 5" w:uiPriority="51"/>
-    <w:lsdException w:name="List Table 7 Colorful Accent 5" w:uiPriority="52"/>
-    <w:lsdException w:name="List Table 1 Light Accent 6" w:uiPriority="46"/>
-    <w:lsdException w:name="List Table 2 Accent 6" w:uiPriority="47"/>
-    <w:lsdException w:name="List Table 3 Accent 6" w:uiPriority="48"/>
-    <w:lsdException w:name="List Table 4 Accent 6" w:uiPriority="49"/>
-    <w:lsdException w:name="List Table 5 Dark Accent 6" w:uiPriority="50"/>
-    <w:lsdException w:name="List Table 6 Colorful Accent 6" w:uiPriority="51"/>
-    <w:lsdException w:name="List Table 7 Colorful Accent 6" w:uiPriority="52"/>
+  <w:latentStyles w:defLockedState="0" w:defUIPriority="99" w:defSemiHidden="1" w:defUnhideWhenUsed="1" w:defQFormat="0" w:count="267">
+    <w:lsdException w:name="Normal" w:semiHidden="0" w:uiPriority="0" w:unhideWhenUsed="0" w:qFormat="1"/>
+    <w:lsdException w:name="heading 1" w:semiHidden="0" w:uiPriority="9" w:unhideWhenUsed="0" w:qFormat="1"/>
+    <w:lsdException w:name="heading 2" w:uiPriority="9" w:qFormat="1"/>
+    <w:lsdException w:name="heading 3" w:uiPriority="9" w:qFormat="1"/>
+    <w:lsdException w:name="heading 4" w:uiPriority="9" w:qFormat="1"/>
+    <w:lsdException w:name="heading 5" w:uiPriority="9" w:qFormat="1"/>
+    <w:lsdException w:name="heading 6" w:uiPriority="9" w:qFormat="1"/>
+    <w:lsdException w:name="heading 7" w:uiPriority="9" w:qFormat="1"/>
+    <w:lsdException w:name="heading 8" w:uiPriority="9" w:qFormat="1"/>
+    <w:lsdException w:name="heading 9" w:uiPriority="9" w:qFormat="1"/>
+    <w:lsdException w:name="toc 1" w:uiPriority="39"/>
+    <w:lsdException w:name="toc 2" w:uiPriority="39"/>
+    <w:lsdException w:name="toc 3" w:uiPriority="39"/>
+    <w:lsdException w:name="toc 4" w:uiPriority="39"/>
+    <w:lsdException w:name="toc 5" w:uiPriority="39"/>
+    <w:lsdException w:name="toc 6" w:uiPriority="39"/>
+    <w:lsdException w:name="toc 7" w:uiPriority="39"/>
+    <w:lsdException w:name="toc 8" w:uiPriority="39"/>
+    <w:lsdException w:name="toc 9" w:uiPriority="39"/>
+    <w:lsdException w:name="caption" w:uiPriority="35" w:qFormat="1"/>
+    <w:lsdException w:name="Title" w:semiHidden="0" w:uiPriority="10" w:unhideWhenUsed="0" w:qFormat="1"/>
+    <w:lsdException w:name="Default Paragraph Font" w:uiPriority="1"/>
+    <w:lsdException w:name="Subtitle" w:semiHidden="0" w:uiPriority="11" w:unhideWhenUsed="0" w:qFormat="1"/>
+    <w:lsdException w:name="Strong" w:semiHidden="0" w:uiPriority="22" w:unhideWhenUsed="0" w:qFormat="1"/>
+    <w:lsdException w:name="Emphasis" w:semiHidden="0" w:uiPriority="20" w:unhideWhenUsed="0" w:qFormat="1"/>
+    <w:lsdException w:name="Table Grid" w:semiHidden="0" w:uiPriority="39" w:unhideWhenUsed="0"/>
+    <w:lsdException w:name="Placeholder Text" w:unhideWhenUsed="0"/>
+    <w:lsdException w:name="No Spacing" w:semiHidden="0" w:uiPriority="1" w:unhideWhenUsed="0" w:qFormat="1"/>
+    <w:lsdException w:name="Light Shading" w:semiHidden="0" w:uiPriority="60" w:unhideWhenUsed="0"/>
+    <w:lsdException w:name="Light List" w:semiHidden="0" w:uiPriority="61" w:unhideWhenUsed="0"/>
+    <w:lsdException w:name="Light Grid" w:semiHidden="0" w:uiPriority="62" w:unhideWhenUsed="0"/>
+    <w:lsdException w:name="Medium Shading 1" w:semiHidden="0" w:uiPriority="63" w:unhideWhenUsed="0"/>
+    <w:lsdException w:name="Medium Shading 2" w:semiHidden="0" w:uiPriority="64" w:unhideWhenUsed="0"/>
+    <w:lsdException w:name="Medium List 1" w:semiHidden="0" w:uiPriority="65" w:unhideWhenUsed="0"/>
+    <w:lsdException w:name="Medium List 2" w:semiHidden="0" w:uiPriority="66" w:unhideWhenUsed="0"/>
+    <w:lsdException w:name="Medium Grid 1" w:semiHidden="0" w:uiPriority="67" w:unhideWhenUsed="0"/>
+    <w:lsdException w:name="Medium Grid 2" w:semiHidden="0" w:uiPriority="68" w:unhideWhenUsed="0"/>
+    <w:lsdException w:name="Medium Grid 3" w:semiHidden="0" w:uiPriority="69" w:unhideWhenUsed="0"/>
+    <w:lsdException w:name="Dark List" w:semiHidden="0" w:uiPriority="70" w:unhideWhenUsed="0"/>
+    <w:lsdException w:name="Colorful Shading" w:semiHidden="0" w:uiPriority="71" w:unhideWhenUsed="0"/>
+    <w:lsdException w:name="Colorful List" w:semiHidden="0" w:uiPriority="72" w:unhideWhenUsed="0"/>
+    <w:lsdException w:name="Colorful Grid" w:semiHidden="0" w:uiPriority="73" w:unhideWhenUsed="0"/>
+    <w:lsdException w:name="Light Shading Accent 1" w:semiHidden="0" w:uiPriority="60" w:unhideWhenUsed="0"/>
+    <w:lsdException w:name="Light List Accent 1" w:semiHidden="0" w:uiPriority="61" w:unhideWhenUsed="0"/>
+    <w:lsdException w:name="Light Grid Accent 1" w:semiHidden="0" w:uiPriority="62" w:unhideWhenUsed="0"/>
+    <w:lsdException w:name="Medium Shading 1 Accent 1" w:semiHidden="0" w:uiPriority="63" w:unhideWhenUsed="0"/>
+    <w:lsdException w:name="Medium Shading 2 Accent 1" w:semiHidden="0" w:uiPriority="64" w:unhideWhenUsed="0"/>
+    <w:lsdException w:name="Medium List 1 Accent 1" w:semiHidden="0" w:uiPriority="65" w:unhideWhenUsed="0"/>
+    <w:lsdException w:name="Revision" w:unhideWhenUsed="0"/>
+    <w:lsdException w:name="List Paragraph" w:semiHidden="0" w:uiPriority="34" w:unhideWhenUsed="0" w:qFormat="1"/>
+    <w:lsdException w:name="Quote" w:semiHidden="0" w:uiPriority="29" w:unhideWhenUsed="0" w:qFormat="1"/>
+    <w:lsdException w:name="Intense Quote" w:semiHidden="0" w:uiPriority="30" w:unhideWhenUsed="0" w:qFormat="1"/>
+    <w:lsdException w:name="Medium List 2 Accent 1" w:semiHidden="0" w:uiPriority="66" w:unhideWhenUsed="0"/>
+    <w:lsdException w:name="Medium Grid 1 Accent 1" w:semiHidden="0" w:uiPriority="67" w:unhideWhenUsed="0"/>
+    <w:lsdException w:name="Medium Grid 2 Accent 1" w:semiHidden="0" w:uiPriority="68" w:unhideWhenUsed="0"/>
+    <w:lsdException w:name="Medium Grid 3 Accent 1" w:semiHidden="0" w:uiPriority="69" w:unhideWhenUsed="0"/>
+    <w:lsdException w:name="Dark List Accent 1" w:semiHidden="0" w:uiPriority="70" w:unhideWhenUsed="0"/>
+    <w:lsdException w:name="Colorful Shading Accent 1" w:semiHidden="0" w:uiPriority="71" w:unhideWhenUsed="0"/>
+    <w:lsdException w:name="Colorful List Accent 1" w:semiHidden="0" w:uiPriority="72" w:unhideWhenUsed="0"/>
+    <w:lsdException w:name="Colorful Grid Accent 1" w:semiHidden="0" w:uiPriority="73" w:unhideWhenUsed="0"/>
+    <w:lsdException w:name="Light Shading Accent 2" w:semiHidden="0" w:uiPriority="60" w:unhideWhenUsed="0"/>
+    <w:lsdException w:name="Light List Accent 2" w:semiHidden="0" w:uiPriority="61" w:unhideWhenUsed="0"/>
+    <w:lsdException w:name="Light Grid Accent 2" w:semiHidden="0" w:uiPriority="62" w:unhideWhenUsed="0"/>
+    <w:lsdException w:name="Medium Shading 1 Accent 2" w:semiHidden="0" w:uiPriority="63" w:unhideWhenUsed="0"/>
+    <w:lsdException w:name="Medium Shading 2 Accent 2" w:semiHidden="0" w:uiPriority="64" w:unhideWhenUsed="0"/>
+    <w:lsdException w:name="Medium List 1 Accent 2" w:semiHidden="0" w:uiPriority="65" w:unhideWhenUsed="0"/>
+    <w:lsdException w:name="Medium List 2 Accent 2" w:semiHidden="0" w:uiPriority="66" w:unhideWhenUsed="0"/>
+    <w:lsdException w:name="Medium Grid 1 Accent 2" w:semiHidden="0" w:uiPriority="67" w:unhideWhenUsed="0"/>
+    <w:lsdException w:name="Medium Grid 2 Accent 2" w:semiHidden="0" w:uiPriority="68" w:unhideWhenUsed="0"/>
+    <w:lsdException w:name="Medium Grid 3 Accent 2" w:semiHidden="0" w:uiPriority="69" w:unhideWhenUsed="0"/>
+    <w:lsdException w:name="Dark List Accent 2" w:semiHidden="0" w:uiPriority="70" w:unhideWhenUsed="0"/>
+    <w:lsdException w:name="Colorful Shading Accent 2" w:semiHidden="0" w:uiPriority="71" w:unhideWhenUsed="0"/>
+    <w:lsdException w:name="Colorful List Accent 2" w:semiHidden="0" w:uiPriority="72" w:unhideWhenUsed="0"/>
+    <w:lsdException w:name="Colorful Grid Accent 2" w:semiHidden="0" w:uiPriority="73" w:unhideWhenUsed="0"/>
+    <w:lsdException w:name="Light Shading Accent 3" w:semiHidden="0" w:uiPriority="60" w:unhideWhenUsed="0"/>
+    <w:lsdException w:name="Light List Accent 3" w:semiHidden="0" w:uiPriority="61" w:unhideWhenUsed="0"/>
+    <w:lsdException w:name="Light Grid Accent 3" w:semiHidden="0" w:uiPriority="62" w:unhideWhenUsed="0"/>
+    <w:lsdException w:name="Medium Shading 1 Accent 3" w:semiHidden="0" w:uiPriority="63" w:unhideWhenUsed="0"/>
+    <w:lsdException w:name="Medium Shading 2 Accent 3" w:semiHidden="0" w:uiPriority="64" w:unhideWhenUsed="0"/>
+    <w:lsdException w:name="Medium List 1 Accent 3" w:semiHidden="0" w:uiPriority="65" w:unhideWhenUsed="0"/>
+    <w:lsdException w:name="Medium List 2 Accent 3" w:semiHidden="0" w:uiPriority="66" w:unhideWhenUsed="0"/>
+    <w:lsdException w:name="Medium Grid 1 Accent 3" w:semiHidden="0" w:uiPriority="67" w:unhideWhenUsed="0"/>
+    <w:lsdException w:name="Medium Grid 2 Accent 3" w:semiHidden="0" w:uiPriority="68" w:unhideWhenUsed="0"/>
+    <w:lsdException w:name="Medium Grid 3 Accent 3" w:semiHidden="0" w:uiPriority="69" w:unhideWhenUsed="0"/>
+    <w:lsdException w:name="Dark List Accent 3" w:semiHidden="0" w:uiPriority="70" w:unhideWhenUsed="0"/>
+    <w:lsdException w:name="Colorful Shading Accent 3" w:semiHidden="0" w:uiPriority="71" w:unhideWhenUsed="0"/>
+    <w:lsdException w:name="Colorful List Accent 3" w:semiHidden="0" w:uiPriority="72" w:unhideWhenUsed="0"/>
+    <w:lsdException w:name="Colorful Grid Accent 3" w:semiHidden="0" w:uiPriority="73" w:unhideWhenUsed="0"/>
+    <w:lsdException w:name="Light Shading Accent 4" w:semiHidden="0" w:uiPriority="60" w:unhideWhenUsed="0"/>
+    <w:lsdException w:name="Light List Accent 4" w:semiHidden="0" w:uiPriority="61" w:unhideWhenUsed="0"/>
+    <w:lsdException w:name="Light Grid Accent 4" w:semiHidden="0" w:uiPriority="62" w:unhideWhenUsed="0"/>
+    <w:lsdException w:name="Medium Shading 1 Accent 4" w:semiHidden="0" w:uiPriority="63" w:unhideWhenUsed="0"/>
+    <w:lsdException w:name="Medium Shading 2 Accent 4" w:semiHidden="0" w:uiPriority="64" w:unhideWhenUsed="0"/>
+    <w:lsdException w:name="Medium List 1 Accent 4" w:semiHidden="0" w:uiPriority="65" w:unhideWhenUsed="0"/>
+    <w:lsdException w:name="Medium List 2 Accent 4" w:semiHidden="0" w:uiPriority="66" w:unhideWhenUsed="0"/>
+    <w:lsdException w:name="Medium Grid 1 Accent 4" w:semiHidden="0" w:uiPriority="67" w:unhideWhenUsed="0"/>
+    <w:lsdException w:name="Medium Grid 2 Accent 4" w:semiHidden="0" w:uiPriority="68" w:unhideWhenUsed="0"/>
+    <w:lsdException w:name="Medium Grid 3 Accent 4" w:semiHidden="0" w:uiPriority="69" w:unhideWhenUsed="0"/>
+    <w:lsdException w:name="Dark List Accent 4" w:semiHidden="0" w:uiPriority="70" w:unhideWhenUsed="0"/>
+    <w:lsdException w:name="Colorful Shading Accent 4" w:semiHidden="0" w:uiPriority="71" w:unhideWhenUsed="0"/>
+    <w:lsdException w:name="Colorful List Accent 4" w:semiHidden="0" w:uiPriority="72" w:unhideWhenUsed="0"/>
+    <w:lsdException w:name="Colorful Grid Accent 4" w:semiHidden="0" w:uiPriority="73" w:unhideWhenUsed="0"/>
+    <w:lsdException w:name="Light Shading Accent 5" w:semiHidden="0" w:uiPriority="60" w:unhideWhenUsed="0"/>
+    <w:lsdException w:name="Light List Accent 5" w:semiHidden="0" w:uiPriority="61" w:unhideWhenUsed="0"/>
+    <w:lsdException w:name="Light Grid Accent 5" w:semiHidden="0" w:uiPriority="62" w:unhideWhenUsed="0"/>
+    <w:lsdException w:name="Medium Shading 1 Accent 5" w:semiHidden="0" w:uiPriority="63" w:unhideWhenUsed="0"/>
+    <w:lsdException w:name="Medium Shading 2 Accent 5" w:semiHidden="0" w:uiPriority="64" w:unhideWhenUsed="0"/>
+    <w:lsdException w:name="Medium List 1 Accent 5" w:semiHidden="0" w:uiPriority="65" w:unhideWhenUsed="0"/>
+    <w:lsdException w:name="Medium List 2 Accent 5" w:semiHidden="0" w:uiPriority="66" w:unhideWhenUsed="0"/>
+    <w:lsdException w:name="Medium Grid 1 Accent 5" w:semiHidden="0" w:uiPriority="67" w:unhideWhenUsed="0"/>
+    <w:lsdException w:name="Medium Grid 2 Accent 5" w:semiHidden="0" w:uiPriority="68" w:unhideWhenUsed="0"/>
+    <w:lsdException w:name="Medium Grid 3 Accent 5" w:semiHidden="0" w:uiPriority="69" w:unhideWhenUsed="0"/>
+    <w:lsdException w:name="Dark List Accent 5" w:semiHidden="0" w:uiPriority="70" w:unhideWhenUsed="0"/>
+    <w:lsdException w:name="Colorful Shading Accent 5" w:semiHidden="0" w:uiPriority="71" w:unhideWhenUsed="0"/>
+    <w:lsdException w:name="Colorful List Accent 5" w:semiHidden="0" w:uiPriority="72" w:unhideWhenUsed="0"/>
+    <w:lsdException w:name="Colorful Grid Accent 5" w:semiHidden="0" w:uiPriority="73" w:unhideWhenUsed="0"/>
+    <w:lsdException w:name="Light Shading Accent 6" w:semiHidden="0" w:uiPriority="60" w:unhideWhenUsed="0"/>
+    <w:lsdException w:name="Light List Accent 6" w:semiHidden="0" w:uiPriority="61" w:unhideWhenUsed="0"/>
+    <w:lsdException w:name="Light Grid Accent 6" w:semiHidden="0" w:uiPriority="62" w:unhideWhenUsed="0"/>
+    <w:lsdException w:name="Medium Shading 1 Accent 6" w:semiHidden="0" w:uiPriority="63" w:unhideWhenUsed="0"/>
+    <w:lsdException w:name="Medium Shading 2 Accent 6" w:semiHidden="0" w:uiPriority="64" w:unhideWhenUsed="0"/>
+    <w:lsdException w:name="Medium List 1 Accent 6" w:semiHidden="0" w:uiPriority="65" w:unhideWhenUsed="0"/>
+    <w:lsdException w:name="Medium List 2 Accent 6" w:semiHidden="0" w:uiPriority="66" w:unhideWhenUsed="0"/>
+    <w:lsdException w:name="Medium Grid 1 Accent 6" w:semiHidden="0" w:uiPriority="67" w:unhideWhenUsed="0"/>
+    <w:lsdException w:name="Medium Grid 2 Accent 6" w:semiHidden="0" w:uiPriority="68" w:unhideWhenUsed="0"/>
+    <w:lsdException w:name="Medium Grid 3 Accent 6" w:semiHidden="0" w:uiPriority="69" w:unhideWhenUsed="0"/>
+    <w:lsdException w:name="Dark List Accent 6" w:semiHidden="0" w:uiPriority="70" w:unhideWhenUsed="0"/>
+    <w:lsdException w:name="Colorful Shading Accent 6" w:semiHidden="0" w:uiPriority="71" w:unhideWhenUsed="0"/>
+    <w:lsdException w:name="Colorful List Accent 6" w:semiHidden="0" w:uiPriority="72" w:unhideWhenUsed="0"/>
+    <w:lsdException w:name="Colorful Grid Accent 6" w:semiHidden="0" w:uiPriority="73" w:unhideWhenUsed="0"/>
+    <w:lsdException w:name="Subtle Emphasis" w:semiHidden="0" w:uiPriority="19" w:unhideWhenUsed="0" w:qFormat="1"/>
+    <w:lsdException w:name="Intense Emphasis" w:semiHidden="0" w:uiPriority="21" w:unhideWhenUsed="0" w:qFormat="1"/>
+    <w:lsdException w:name="Subtle Reference" w:semiHidden="0" w:uiPriority="31" w:unhideWhenUsed="0" w:qFormat="1"/>
+    <w:lsdException w:name="Intense Reference" w:semiHidden="0" w:uiPriority="32" w:unhideWhenUsed="0" w:qFormat="1"/>
+    <w:lsdException w:name="Book Title" w:semiHidden="0" w:uiPriority="33" w:unhideWhenUsed="0" w:qFormat="1"/>
+    <w:lsdException w:name="Bibliography" w:uiPriority="37"/>
+    <w:lsdException w:name="TOC Heading" w:uiPriority="39" w:qFormat="1"/>
   </w:latentStyles>
   <w:style w:type="paragraph" w:default="1" w:styleId="Normal">
     <w:name w:val="Normal"/>
@@ -1887,6 +2762,561 @@
       <w:rFonts w:ascii="Calibri" w:hAnsi="Calibri"/>
       <w:noProof/>
       <w:lang w:val="en-US"/>
+    </w:rPr>
+  </w:style>
+  <w:style w:type="paragraph" w:styleId="BalloonText">
+    <w:name w:val="Balloon Text"/>
+    <w:basedOn w:val="Normal"/>
+    <w:link w:val="BalloonTextChar"/>
+    <w:uiPriority w:val="99"/>
+    <w:semiHidden/>
+    <w:unhideWhenUsed/>
+    <w:rsid w:val="00183331"/>
+    <w:pPr>
+      <w:spacing w:after="0" w:line="240" w:lineRule="auto"/>
+    </w:pPr>
+    <w:rPr>
+      <w:rFonts w:ascii="Tahoma" w:hAnsi="Tahoma" w:cs="Tahoma"/>
+      <w:sz w:val="16"/>
+      <w:szCs w:val="16"/>
+    </w:rPr>
+  </w:style>
+  <w:style w:type="character" w:customStyle="1" w:styleId="BalloonTextChar">
+    <w:name w:val="Balloon Text Char"/>
+    <w:basedOn w:val="DefaultParagraphFont"/>
+    <w:link w:val="BalloonText"/>
+    <w:uiPriority w:val="99"/>
+    <w:semiHidden/>
+    <w:rsid w:val="00183331"/>
+    <w:rPr>
+      <w:rFonts w:ascii="Tahoma" w:hAnsi="Tahoma" w:cs="Tahoma"/>
+      <w:sz w:val="16"/>
+      <w:szCs w:val="16"/>
+    </w:rPr>
+  </w:style>
+  <w:style w:type="character" w:styleId="CommentReference">
+    <w:name w:val="annotation reference"/>
+    <w:basedOn w:val="DefaultParagraphFont"/>
+    <w:uiPriority w:val="99"/>
+    <w:semiHidden/>
+    <w:unhideWhenUsed/>
+    <w:rsid w:val="00D426E5"/>
+    <w:rPr>
+      <w:sz w:val="16"/>
+      <w:szCs w:val="16"/>
+    </w:rPr>
+  </w:style>
+  <w:style w:type="paragraph" w:styleId="CommentText">
+    <w:name w:val="annotation text"/>
+    <w:basedOn w:val="Normal"/>
+    <w:link w:val="CommentTextChar"/>
+    <w:uiPriority w:val="99"/>
+    <w:semiHidden/>
+    <w:unhideWhenUsed/>
+    <w:rsid w:val="00D426E5"/>
+    <w:pPr>
+      <w:spacing w:line="240" w:lineRule="auto"/>
+    </w:pPr>
+    <w:rPr>
+      <w:sz w:val="20"/>
+      <w:szCs w:val="20"/>
+    </w:rPr>
+  </w:style>
+  <w:style w:type="character" w:customStyle="1" w:styleId="CommentTextChar">
+    <w:name w:val="Comment Text Char"/>
+    <w:basedOn w:val="DefaultParagraphFont"/>
+    <w:link w:val="CommentText"/>
+    <w:uiPriority w:val="99"/>
+    <w:semiHidden/>
+    <w:rsid w:val="00D426E5"/>
+    <w:rPr>
+      <w:sz w:val="20"/>
+      <w:szCs w:val="20"/>
+    </w:rPr>
+  </w:style>
+  <w:style w:type="paragraph" w:styleId="CommentSubject">
+    <w:name w:val="annotation subject"/>
+    <w:basedOn w:val="CommentText"/>
+    <w:next w:val="CommentText"/>
+    <w:link w:val="CommentSubjectChar"/>
+    <w:uiPriority w:val="99"/>
+    <w:semiHidden/>
+    <w:unhideWhenUsed/>
+    <w:rsid w:val="00D426E5"/>
+    <w:rPr>
+      <w:b/>
+      <w:bCs/>
+    </w:rPr>
+  </w:style>
+  <w:style w:type="character" w:customStyle="1" w:styleId="CommentSubjectChar">
+    <w:name w:val="Comment Subject Char"/>
+    <w:basedOn w:val="CommentTextChar"/>
+    <w:link w:val="CommentSubject"/>
+    <w:uiPriority w:val="99"/>
+    <w:semiHidden/>
+    <w:rsid w:val="00D426E5"/>
+    <w:rPr>
+      <w:b/>
+      <w:bCs/>
+      <w:sz w:val="20"/>
+      <w:szCs w:val="20"/>
+    </w:rPr>
+  </w:style>
+  <w:style w:type="character" w:customStyle="1" w:styleId="MTEquationSection">
+    <w:name w:val="MTEquationSection"/>
+    <w:basedOn w:val="DefaultParagraphFont"/>
+    <w:rsid w:val="00C215D0"/>
+    <w:rPr>
+      <w:vanish/>
+      <w:color w:val="FF0000"/>
+      <w:sz w:val="28"/>
+    </w:rPr>
+  </w:style>
+  <w:style w:type="paragraph" w:customStyle="1" w:styleId="MTDisplayEquation">
+    <w:name w:val="MTDisplayEquation"/>
+    <w:basedOn w:val="Normal"/>
+    <w:next w:val="Normal"/>
+    <w:link w:val="MTDisplayEquationChar"/>
+    <w:rsid w:val="00C215D0"/>
+    <w:pPr>
+      <w:tabs>
+        <w:tab w:val="center" w:pos="4520"/>
+        <w:tab w:val="right" w:pos="9020"/>
+      </w:tabs>
+      <w:spacing w:line="360" w:lineRule="auto"/>
+      <w:jc w:val="both"/>
+    </w:pPr>
+    <w:rPr>
+      <w:b/>
+    </w:rPr>
+  </w:style>
+  <w:style w:type="character" w:customStyle="1" w:styleId="MTDisplayEquationChar">
+    <w:name w:val="MTDisplayEquation Char"/>
+    <w:basedOn w:val="DefaultParagraphFont"/>
+    <w:link w:val="MTDisplayEquation"/>
+    <w:rsid w:val="00C215D0"/>
+    <w:rPr>
+      <w:b/>
+    </w:rPr>
+  </w:style>
+</w:styles>
+</file>
+
+<file path=word/stylesWithEffects.xml><?xml version="1.0" encoding="utf-8"?>
+<w:styles xmlns:wpc="http://schemas.microsoft.com/office/word/2010/wordprocessingCanvas" xmlns:mc="http://schemas.openxmlformats.org/markup-compatibility/2006" xmlns:o="urn:schemas-microsoft-com:office:office" xmlns:r="http://schemas.openxmlformats.org/officeDocument/2006/relationships" xmlns:m="http://schemas.openxmlformats.org/officeDocument/2006/math" xmlns:v="urn:schemas-microsoft-com:vml" xmlns:wp14="http://schemas.microsoft.com/office/word/2010/wordprocessingDrawing" xmlns:wp="http://schemas.openxmlformats.org/drawingml/2006/wordprocessingDrawing" xmlns:w10="urn:schemas-microsoft-com:office:word" xmlns:w="http://schemas.openxmlformats.org/wordprocessingml/2006/main" xmlns:w14="http://schemas.microsoft.com/office/word/2010/wordml" xmlns:wpg="http://schemas.microsoft.com/office/word/2010/wordprocessingGroup" xmlns:wpi="http://schemas.microsoft.com/office/word/2010/wordprocessingInk" xmlns:wne="http://schemas.microsoft.com/office/word/2006/wordml" xmlns:wps="http://schemas.microsoft.com/office/word/2010/wordprocessingShape" mc:Ignorable="w14 wp14">
+  <w:docDefaults>
+    <w:rPrDefault>
+      <w:rPr>
+        <w:rFonts w:asciiTheme="minorHAnsi" w:eastAsiaTheme="minorHAnsi" w:hAnsiTheme="minorHAnsi" w:cstheme="minorBidi"/>
+        <w:sz w:val="22"/>
+        <w:szCs w:val="22"/>
+        <w:lang w:val="en-GB" w:eastAsia="en-US" w:bidi="ar-SA"/>
+      </w:rPr>
+    </w:rPrDefault>
+    <w:pPrDefault>
+      <w:pPr>
+        <w:spacing w:after="160" w:line="259" w:lineRule="auto"/>
+      </w:pPr>
+    </w:pPrDefault>
+  </w:docDefaults>
+  <w:latentStyles w:defLockedState="0" w:defUIPriority="99" w:defSemiHidden="1" w:defUnhideWhenUsed="1" w:defQFormat="0" w:count="267">
+    <w:lsdException w:name="Normal" w:semiHidden="0" w:uiPriority="0" w:unhideWhenUsed="0" w:qFormat="1"/>
+    <w:lsdException w:name="heading 1" w:semiHidden="0" w:uiPriority="9" w:unhideWhenUsed="0" w:qFormat="1"/>
+    <w:lsdException w:name="heading 2" w:uiPriority="9" w:qFormat="1"/>
+    <w:lsdException w:name="heading 3" w:uiPriority="9" w:qFormat="1"/>
+    <w:lsdException w:name="heading 4" w:uiPriority="9" w:qFormat="1"/>
+    <w:lsdException w:name="heading 5" w:uiPriority="9" w:qFormat="1"/>
+    <w:lsdException w:name="heading 6" w:uiPriority="9" w:qFormat="1"/>
+    <w:lsdException w:name="heading 7" w:uiPriority="9" w:qFormat="1"/>
+    <w:lsdException w:name="heading 8" w:uiPriority="9" w:qFormat="1"/>
+    <w:lsdException w:name="heading 9" w:uiPriority="9" w:qFormat="1"/>
+    <w:lsdException w:name="toc 1" w:uiPriority="39"/>
+    <w:lsdException w:name="toc 2" w:uiPriority="39"/>
+    <w:lsdException w:name="toc 3" w:uiPriority="39"/>
+    <w:lsdException w:name="toc 4" w:uiPriority="39"/>
+    <w:lsdException w:name="toc 5" w:uiPriority="39"/>
+    <w:lsdException w:name="toc 6" w:uiPriority="39"/>
+    <w:lsdException w:name="toc 7" w:uiPriority="39"/>
+    <w:lsdException w:name="toc 8" w:uiPriority="39"/>
+    <w:lsdException w:name="toc 9" w:uiPriority="39"/>
+    <w:lsdException w:name="caption" w:uiPriority="35" w:qFormat="1"/>
+    <w:lsdException w:name="Title" w:semiHidden="0" w:uiPriority="10" w:unhideWhenUsed="0" w:qFormat="1"/>
+    <w:lsdException w:name="Default Paragraph Font" w:uiPriority="1"/>
+    <w:lsdException w:name="Subtitle" w:semiHidden="0" w:uiPriority="11" w:unhideWhenUsed="0" w:qFormat="1"/>
+    <w:lsdException w:name="Strong" w:semiHidden="0" w:uiPriority="22" w:unhideWhenUsed="0" w:qFormat="1"/>
+    <w:lsdException w:name="Emphasis" w:semiHidden="0" w:uiPriority="20" w:unhideWhenUsed="0" w:qFormat="1"/>
+    <w:lsdException w:name="Table Grid" w:semiHidden="0" w:uiPriority="39" w:unhideWhenUsed="0"/>
+    <w:lsdException w:name="Placeholder Text" w:unhideWhenUsed="0"/>
+    <w:lsdException w:name="No Spacing" w:semiHidden="0" w:uiPriority="1" w:unhideWhenUsed="0" w:qFormat="1"/>
+    <w:lsdException w:name="Light Shading" w:semiHidden="0" w:uiPriority="60" w:unhideWhenUsed="0"/>
+    <w:lsdException w:name="Light List" w:semiHidden="0" w:uiPriority="61" w:unhideWhenUsed="0"/>
+    <w:lsdException w:name="Light Grid" w:semiHidden="0" w:uiPriority="62" w:unhideWhenUsed="0"/>
+    <w:lsdException w:name="Medium Shading 1" w:semiHidden="0" w:uiPriority="63" w:unhideWhenUsed="0"/>
+    <w:lsdException w:name="Medium Shading 2" w:semiHidden="0" w:uiPriority="64" w:unhideWhenUsed="0"/>
+    <w:lsdException w:name="Medium List 1" w:semiHidden="0" w:uiPriority="65" w:unhideWhenUsed="0"/>
+    <w:lsdException w:name="Medium List 2" w:semiHidden="0" w:uiPriority="66" w:unhideWhenUsed="0"/>
+    <w:lsdException w:name="Medium Grid 1" w:semiHidden="0" w:uiPriority="67" w:unhideWhenUsed="0"/>
+    <w:lsdException w:name="Medium Grid 2" w:semiHidden="0" w:uiPriority="68" w:unhideWhenUsed="0"/>
+    <w:lsdException w:name="Medium Grid 3" w:semiHidden="0" w:uiPriority="69" w:unhideWhenUsed="0"/>
+    <w:lsdException w:name="Dark List" w:semiHidden="0" w:uiPriority="70" w:unhideWhenUsed="0"/>
+    <w:lsdException w:name="Colorful Shading" w:semiHidden="0" w:uiPriority="71" w:unhideWhenUsed="0"/>
+    <w:lsdException w:name="Colorful List" w:semiHidden="0" w:uiPriority="72" w:unhideWhenUsed="0"/>
+    <w:lsdException w:name="Colorful Grid" w:semiHidden="0" w:uiPriority="73" w:unhideWhenUsed="0"/>
+    <w:lsdException w:name="Light Shading Accent 1" w:semiHidden="0" w:uiPriority="60" w:unhideWhenUsed="0"/>
+    <w:lsdException w:name="Light List Accent 1" w:semiHidden="0" w:uiPriority="61" w:unhideWhenUsed="0"/>
+    <w:lsdException w:name="Light Grid Accent 1" w:semiHidden="0" w:uiPriority="62" w:unhideWhenUsed="0"/>
+    <w:lsdException w:name="Medium Shading 1 Accent 1" w:semiHidden="0" w:uiPriority="63" w:unhideWhenUsed="0"/>
+    <w:lsdException w:name="Medium Shading 2 Accent 1" w:semiHidden="0" w:uiPriority="64" w:unhideWhenUsed="0"/>
+    <w:lsdException w:name="Medium List 1 Accent 1" w:semiHidden="0" w:uiPriority="65" w:unhideWhenUsed="0"/>
+    <w:lsdException w:name="Revision" w:unhideWhenUsed="0"/>
+    <w:lsdException w:name="List Paragraph" w:semiHidden="0" w:uiPriority="34" w:unhideWhenUsed="0" w:qFormat="1"/>
+    <w:lsdException w:name="Quote" w:semiHidden="0" w:uiPriority="29" w:unhideWhenUsed="0" w:qFormat="1"/>
+    <w:lsdException w:name="Intense Quote" w:semiHidden="0" w:uiPriority="30" w:unhideWhenUsed="0" w:qFormat="1"/>
+    <w:lsdException w:name="Medium List 2 Accent 1" w:semiHidden="0" w:uiPriority="66" w:unhideWhenUsed="0"/>
+    <w:lsdException w:name="Medium Grid 1 Accent 1" w:semiHidden="0" w:uiPriority="67" w:unhideWhenUsed="0"/>
+    <w:lsdException w:name="Medium Grid 2 Accent 1" w:semiHidden="0" w:uiPriority="68" w:unhideWhenUsed="0"/>
+    <w:lsdException w:name="Medium Grid 3 Accent 1" w:semiHidden="0" w:uiPriority="69" w:unhideWhenUsed="0"/>
+    <w:lsdException w:name="Dark List Accent 1" w:semiHidden="0" w:uiPriority="70" w:unhideWhenUsed="0"/>
+    <w:lsdException w:name="Colorful Shading Accent 1" w:semiHidden="0" w:uiPriority="71" w:unhideWhenUsed="0"/>
+    <w:lsdException w:name="Colorful List Accent 1" w:semiHidden="0" w:uiPriority="72" w:unhideWhenUsed="0"/>
+    <w:lsdException w:name="Colorful Grid Accent 1" w:semiHidden="0" w:uiPriority="73" w:unhideWhenUsed="0"/>
+    <w:lsdException w:name="Light Shading Accent 2" w:semiHidden="0" w:uiPriority="60" w:unhideWhenUsed="0"/>
+    <w:lsdException w:name="Light List Accent 2" w:semiHidden="0" w:uiPriority="61" w:unhideWhenUsed="0"/>
+    <w:lsdException w:name="Light Grid Accent 2" w:semiHidden="0" w:uiPriority="62" w:unhideWhenUsed="0"/>
+    <w:lsdException w:name="Medium Shading 1 Accent 2" w:semiHidden="0" w:uiPriority="63" w:unhideWhenUsed="0"/>
+    <w:lsdException w:name="Medium Shading 2 Accent 2" w:semiHidden="0" w:uiPriority="64" w:unhideWhenUsed="0"/>
+    <w:lsdException w:name="Medium List 1 Accent 2" w:semiHidden="0" w:uiPriority="65" w:unhideWhenUsed="0"/>
+    <w:lsdException w:name="Medium List 2 Accent 2" w:semiHidden="0" w:uiPriority="66" w:unhideWhenUsed="0"/>
+    <w:lsdException w:name="Medium Grid 1 Accent 2" w:semiHidden="0" w:uiPriority="67" w:unhideWhenUsed="0"/>
+    <w:lsdException w:name="Medium Grid 2 Accent 2" w:semiHidden="0" w:uiPriority="68" w:unhideWhenUsed="0"/>
+    <w:lsdException w:name="Medium Grid 3 Accent 2" w:semiHidden="0" w:uiPriority="69" w:unhideWhenUsed="0"/>
+    <w:lsdException w:name="Dark List Accent 2" w:semiHidden="0" w:uiPriority="70" w:unhideWhenUsed="0"/>
+    <w:lsdException w:name="Colorful Shading Accent 2" w:semiHidden="0" w:uiPriority="71" w:unhideWhenUsed="0"/>
+    <w:lsdException w:name="Colorful List Accent 2" w:semiHidden="0" w:uiPriority="72" w:unhideWhenUsed="0"/>
+    <w:lsdException w:name="Colorful Grid Accent 2" w:semiHidden="0" w:uiPriority="73" w:unhideWhenUsed="0"/>
+    <w:lsdException w:name="Light Shading Accent 3" w:semiHidden="0" w:uiPriority="60" w:unhideWhenUsed="0"/>
+    <w:lsdException w:name="Light List Accent 3" w:semiHidden="0" w:uiPriority="61" w:unhideWhenUsed="0"/>
+    <w:lsdException w:name="Light Grid Accent 3" w:semiHidden="0" w:uiPriority="62" w:unhideWhenUsed="0"/>
+    <w:lsdException w:name="Medium Shading 1 Accent 3" w:semiHidden="0" w:uiPriority="63" w:unhideWhenUsed="0"/>
+    <w:lsdException w:name="Medium Shading 2 Accent 3" w:semiHidden="0" w:uiPriority="64" w:unhideWhenUsed="0"/>
+    <w:lsdException w:name="Medium List 1 Accent 3" w:semiHidden="0" w:uiPriority="65" w:unhideWhenUsed="0"/>
+    <w:lsdException w:name="Medium List 2 Accent 3" w:semiHidden="0" w:uiPriority="66" w:unhideWhenUsed="0"/>
+    <w:lsdException w:name="Medium Grid 1 Accent 3" w:semiHidden="0" w:uiPriority="67" w:unhideWhenUsed="0"/>
+    <w:lsdException w:name="Medium Grid 2 Accent 3" w:semiHidden="0" w:uiPriority="68" w:unhideWhenUsed="0"/>
+    <w:lsdException w:name="Medium Grid 3 Accent 3" w:semiHidden="0" w:uiPriority="69" w:unhideWhenUsed="0"/>
+    <w:lsdException w:name="Dark List Accent 3" w:semiHidden="0" w:uiPriority="70" w:unhideWhenUsed="0"/>
+    <w:lsdException w:name="Colorful Shading Accent 3" w:semiHidden="0" w:uiPriority="71" w:unhideWhenUsed="0"/>
+    <w:lsdException w:name="Colorful List Accent 3" w:semiHidden="0" w:uiPriority="72" w:unhideWhenUsed="0"/>
+    <w:lsdException w:name="Colorful Grid Accent 3" w:semiHidden="0" w:uiPriority="73" w:unhideWhenUsed="0"/>
+    <w:lsdException w:name="Light Shading Accent 4" w:semiHidden="0" w:uiPriority="60" w:unhideWhenUsed="0"/>
+    <w:lsdException w:name="Light List Accent 4" w:semiHidden="0" w:uiPriority="61" w:unhideWhenUsed="0"/>
+    <w:lsdException w:name="Light Grid Accent 4" w:semiHidden="0" w:uiPriority="62" w:unhideWhenUsed="0"/>
+    <w:lsdException w:name="Medium Shading 1 Accent 4" w:semiHidden="0" w:uiPriority="63" w:unhideWhenUsed="0"/>
+    <w:lsdException w:name="Medium Shading 2 Accent 4" w:semiHidden="0" w:uiPriority="64" w:unhideWhenUsed="0"/>
+    <w:lsdException w:name="Medium List 1 Accent 4" w:semiHidden="0" w:uiPriority="65" w:unhideWhenUsed="0"/>
+    <w:lsdException w:name="Medium List 2 Accent 4" w:semiHidden="0" w:uiPriority="66" w:unhideWhenUsed="0"/>
+    <w:lsdException w:name="Medium Grid 1 Accent 4" w:semiHidden="0" w:uiPriority="67" w:unhideWhenUsed="0"/>
+    <w:lsdException w:name="Medium Grid 2 Accent 4" w:semiHidden="0" w:uiPriority="68" w:unhideWhenUsed="0"/>
+    <w:lsdException w:name="Medium Grid 3 Accent 4" w:semiHidden="0" w:uiPriority="69" w:unhideWhenUsed="0"/>
+    <w:lsdException w:name="Dark List Accent 4" w:semiHidden="0" w:uiPriority="70" w:unhideWhenUsed="0"/>
+    <w:lsdException w:name="Colorful Shading Accent 4" w:semiHidden="0" w:uiPriority="71" w:unhideWhenUsed="0"/>
+    <w:lsdException w:name="Colorful List Accent 4" w:semiHidden="0" w:uiPriority="72" w:unhideWhenUsed="0"/>
+    <w:lsdException w:name="Colorful Grid Accent 4" w:semiHidden="0" w:uiPriority="73" w:unhideWhenUsed="0"/>
+    <w:lsdException w:name="Light Shading Accent 5" w:semiHidden="0" w:uiPriority="60" w:unhideWhenUsed="0"/>
+    <w:lsdException w:name="Light List Accent 5" w:semiHidden="0" w:uiPriority="61" w:unhideWhenUsed="0"/>
+    <w:lsdException w:name="Light Grid Accent 5" w:semiHidden="0" w:uiPriority="62" w:unhideWhenUsed="0"/>
+    <w:lsdException w:name="Medium Shading 1 Accent 5" w:semiHidden="0" w:uiPriority="63" w:unhideWhenUsed="0"/>
+    <w:lsdException w:name="Medium Shading 2 Accent 5" w:semiHidden="0" w:uiPriority="64" w:unhideWhenUsed="0"/>
+    <w:lsdException w:name="Medium List 1 Accent 5" w:semiHidden="0" w:uiPriority="65" w:unhideWhenUsed="0"/>
+    <w:lsdException w:name="Medium List 2 Accent 5" w:semiHidden="0" w:uiPriority="66" w:unhideWhenUsed="0"/>
+    <w:lsdException w:name="Medium Grid 1 Accent 5" w:semiHidden="0" w:uiPriority="67" w:unhideWhenUsed="0"/>
+    <w:lsdException w:name="Medium Grid 2 Accent 5" w:semiHidden="0" w:uiPriority="68" w:unhideWhenUsed="0"/>
+    <w:lsdException w:name="Medium Grid 3 Accent 5" w:semiHidden="0" w:uiPriority="69" w:unhideWhenUsed="0"/>
+    <w:lsdException w:name="Dark List Accent 5" w:semiHidden="0" w:uiPriority="70" w:unhideWhenUsed="0"/>
+    <w:lsdException w:name="Colorful Shading Accent 5" w:semiHidden="0" w:uiPriority="71" w:unhideWhenUsed="0"/>
+    <w:lsdException w:name="Colorful List Accent 5" w:semiHidden="0" w:uiPriority="72" w:unhideWhenUsed="0"/>
+    <w:lsdException w:name="Colorful Grid Accent 5" w:semiHidden="0" w:uiPriority="73" w:unhideWhenUsed="0"/>
+    <w:lsdException w:name="Light Shading Accent 6" w:semiHidden="0" w:uiPriority="60" w:unhideWhenUsed="0"/>
+    <w:lsdException w:name="Light List Accent 6" w:semiHidden="0" w:uiPriority="61" w:unhideWhenUsed="0"/>
+    <w:lsdException w:name="Light Grid Accent 6" w:semiHidden="0" w:uiPriority="62" w:unhideWhenUsed="0"/>
+    <w:lsdException w:name="Medium Shading 1 Accent 6" w:semiHidden="0" w:uiPriority="63" w:unhideWhenUsed="0"/>
+    <w:lsdException w:name="Medium Shading 2 Accent 6" w:semiHidden="0" w:uiPriority="64" w:unhideWhenUsed="0"/>
+    <w:lsdException w:name="Medium List 1 Accent 6" w:semiHidden="0" w:uiPriority="65" w:unhideWhenUsed="0"/>
+    <w:lsdException w:name="Medium List 2 Accent 6" w:semiHidden="0" w:uiPriority="66" w:unhideWhenUsed="0"/>
+    <w:lsdException w:name="Medium Grid 1 Accent 6" w:semiHidden="0" w:uiPriority="67" w:unhideWhenUsed="0"/>
+    <w:lsdException w:name="Medium Grid 2 Accent 6" w:semiHidden="0" w:uiPriority="68" w:unhideWhenUsed="0"/>
+    <w:lsdException w:name="Medium Grid 3 Accent 6" w:semiHidden="0" w:uiPriority="69" w:unhideWhenUsed="0"/>
+    <w:lsdException w:name="Dark List Accent 6" w:semiHidden="0" w:uiPriority="70" w:unhideWhenUsed="0"/>
+    <w:lsdException w:name="Colorful Shading Accent 6" w:semiHidden="0" w:uiPriority="71" w:unhideWhenUsed="0"/>
+    <w:lsdException w:name="Colorful List Accent 6" w:semiHidden="0" w:uiPriority="72" w:unhideWhenUsed="0"/>
+    <w:lsdException w:name="Colorful Grid Accent 6" w:semiHidden="0" w:uiPriority="73" w:unhideWhenUsed="0"/>
+    <w:lsdException w:name="Subtle Emphasis" w:semiHidden="0" w:uiPriority="19" w:unhideWhenUsed="0" w:qFormat="1"/>
+    <w:lsdException w:name="Intense Emphasis" w:semiHidden="0" w:uiPriority="21" w:unhideWhenUsed="0" w:qFormat="1"/>
+    <w:lsdException w:name="Subtle Reference" w:semiHidden="0" w:uiPriority="31" w:unhideWhenUsed="0" w:qFormat="1"/>
+    <w:lsdException w:name="Intense Reference" w:semiHidden="0" w:uiPriority="32" w:unhideWhenUsed="0" w:qFormat="1"/>
+    <w:lsdException w:name="Book Title" w:semiHidden="0" w:uiPriority="33" w:unhideWhenUsed="0" w:qFormat="1"/>
+    <w:lsdException w:name="Bibliography" w:uiPriority="37"/>
+    <w:lsdException w:name="TOC Heading" w:uiPriority="39" w:qFormat="1"/>
+  </w:latentStyles>
+  <w:style w:type="paragraph" w:default="1" w:styleId="Normal">
+    <w:name w:val="Normal"/>
+    <w:qFormat/>
+  </w:style>
+  <w:style w:type="character" w:default="1" w:styleId="DefaultParagraphFont">
+    <w:name w:val="Default Paragraph Font"/>
+    <w:uiPriority w:val="1"/>
+    <w:unhideWhenUsed/>
+  </w:style>
+  <w:style w:type="table" w:default="1" w:styleId="TableNormal">
+    <w:name w:val="Normal Table"/>
+    <w:uiPriority w:val="99"/>
+    <w:semiHidden/>
+    <w:unhideWhenUsed/>
+    <w:tblPr>
+      <w:tblInd w:w="0" w:type="dxa"/>
+      <w:tblCellMar>
+        <w:top w:w="0" w:type="dxa"/>
+        <w:left w:w="108" w:type="dxa"/>
+        <w:bottom w:w="0" w:type="dxa"/>
+        <w:right w:w="108" w:type="dxa"/>
+      </w:tblCellMar>
+    </w:tblPr>
+  </w:style>
+  <w:style w:type="numbering" w:default="1" w:styleId="NoList">
+    <w:name w:val="No List"/>
+    <w:uiPriority w:val="99"/>
+    <w:semiHidden/>
+    <w:unhideWhenUsed/>
+  </w:style>
+  <w:style w:type="paragraph" w:styleId="Header">
+    <w:name w:val="header"/>
+    <w:basedOn w:val="Normal"/>
+    <w:link w:val="HeaderChar"/>
+    <w:uiPriority w:val="99"/>
+    <w:unhideWhenUsed/>
+    <w:rsid w:val="0070572B"/>
+    <w:pPr>
+      <w:tabs>
+        <w:tab w:val="center" w:pos="4513"/>
+        <w:tab w:val="right" w:pos="9026"/>
+      </w:tabs>
+      <w:spacing w:after="0" w:line="240" w:lineRule="auto"/>
+    </w:pPr>
+  </w:style>
+  <w:style w:type="character" w:customStyle="1" w:styleId="HeaderChar">
+    <w:name w:val="Header Char"/>
+    <w:basedOn w:val="DefaultParagraphFont"/>
+    <w:link w:val="Header"/>
+    <w:uiPriority w:val="99"/>
+    <w:rsid w:val="0070572B"/>
+  </w:style>
+  <w:style w:type="paragraph" w:styleId="Footer">
+    <w:name w:val="footer"/>
+    <w:basedOn w:val="Normal"/>
+    <w:link w:val="FooterChar"/>
+    <w:uiPriority w:val="99"/>
+    <w:unhideWhenUsed/>
+    <w:rsid w:val="0070572B"/>
+    <w:pPr>
+      <w:tabs>
+        <w:tab w:val="center" w:pos="4513"/>
+        <w:tab w:val="right" w:pos="9026"/>
+      </w:tabs>
+      <w:spacing w:after="0" w:line="240" w:lineRule="auto"/>
+    </w:pPr>
+  </w:style>
+  <w:style w:type="character" w:customStyle="1" w:styleId="FooterChar">
+    <w:name w:val="Footer Char"/>
+    <w:basedOn w:val="DefaultParagraphFont"/>
+    <w:link w:val="Footer"/>
+    <w:uiPriority w:val="99"/>
+    <w:rsid w:val="0070572B"/>
+  </w:style>
+  <w:style w:type="paragraph" w:customStyle="1" w:styleId="EndNoteBibliographyTitle">
+    <w:name w:val="EndNote Bibliography Title"/>
+    <w:basedOn w:val="Normal"/>
+    <w:link w:val="EndNoteBibliographyTitleChar"/>
+    <w:rsid w:val="004267ED"/>
+    <w:pPr>
+      <w:spacing w:after="0"/>
+      <w:jc w:val="center"/>
+    </w:pPr>
+    <w:rPr>
+      <w:rFonts w:ascii="Calibri" w:hAnsi="Calibri"/>
+      <w:noProof/>
+      <w:lang w:val="en-US"/>
+    </w:rPr>
+  </w:style>
+  <w:style w:type="character" w:customStyle="1" w:styleId="EndNoteBibliographyTitleChar">
+    <w:name w:val="EndNote Bibliography Title Char"/>
+    <w:basedOn w:val="DefaultParagraphFont"/>
+    <w:link w:val="EndNoteBibliographyTitle"/>
+    <w:rsid w:val="004267ED"/>
+    <w:rPr>
+      <w:rFonts w:ascii="Calibri" w:hAnsi="Calibri"/>
+      <w:noProof/>
+      <w:lang w:val="en-US"/>
+    </w:rPr>
+  </w:style>
+  <w:style w:type="paragraph" w:customStyle="1" w:styleId="EndNoteBibliography">
+    <w:name w:val="EndNote Bibliography"/>
+    <w:basedOn w:val="Normal"/>
+    <w:link w:val="EndNoteBibliographyChar"/>
+    <w:rsid w:val="004267ED"/>
+    <w:pPr>
+      <w:spacing w:line="240" w:lineRule="auto"/>
+      <w:jc w:val="both"/>
+    </w:pPr>
+    <w:rPr>
+      <w:rFonts w:ascii="Calibri" w:hAnsi="Calibri"/>
+      <w:noProof/>
+      <w:lang w:val="en-US"/>
+    </w:rPr>
+  </w:style>
+  <w:style w:type="character" w:customStyle="1" w:styleId="EndNoteBibliographyChar">
+    <w:name w:val="EndNote Bibliography Char"/>
+    <w:basedOn w:val="DefaultParagraphFont"/>
+    <w:link w:val="EndNoteBibliography"/>
+    <w:rsid w:val="004267ED"/>
+    <w:rPr>
+      <w:rFonts w:ascii="Calibri" w:hAnsi="Calibri"/>
+      <w:noProof/>
+      <w:lang w:val="en-US"/>
+    </w:rPr>
+  </w:style>
+  <w:style w:type="paragraph" w:styleId="BalloonText">
+    <w:name w:val="Balloon Text"/>
+    <w:basedOn w:val="Normal"/>
+    <w:link w:val="BalloonTextChar"/>
+    <w:uiPriority w:val="99"/>
+    <w:semiHidden/>
+    <w:unhideWhenUsed/>
+    <w:rsid w:val="00183331"/>
+    <w:pPr>
+      <w:spacing w:after="0" w:line="240" w:lineRule="auto"/>
+    </w:pPr>
+    <w:rPr>
+      <w:rFonts w:ascii="Tahoma" w:hAnsi="Tahoma" w:cs="Tahoma"/>
+      <w:sz w:val="16"/>
+      <w:szCs w:val="16"/>
+    </w:rPr>
+  </w:style>
+  <w:style w:type="character" w:customStyle="1" w:styleId="BalloonTextChar">
+    <w:name w:val="Balloon Text Char"/>
+    <w:basedOn w:val="DefaultParagraphFont"/>
+    <w:link w:val="BalloonText"/>
+    <w:uiPriority w:val="99"/>
+    <w:semiHidden/>
+    <w:rsid w:val="00183331"/>
+    <w:rPr>
+      <w:rFonts w:ascii="Tahoma" w:hAnsi="Tahoma" w:cs="Tahoma"/>
+      <w:sz w:val="16"/>
+      <w:szCs w:val="16"/>
+    </w:rPr>
+  </w:style>
+  <w:style w:type="character" w:styleId="CommentReference">
+    <w:name w:val="annotation reference"/>
+    <w:basedOn w:val="DefaultParagraphFont"/>
+    <w:uiPriority w:val="99"/>
+    <w:semiHidden/>
+    <w:unhideWhenUsed/>
+    <w:rsid w:val="00D426E5"/>
+    <w:rPr>
+      <w:sz w:val="16"/>
+      <w:szCs w:val="16"/>
+    </w:rPr>
+  </w:style>
+  <w:style w:type="paragraph" w:styleId="CommentText">
+    <w:name w:val="annotation text"/>
+    <w:basedOn w:val="Normal"/>
+    <w:link w:val="CommentTextChar"/>
+    <w:uiPriority w:val="99"/>
+    <w:semiHidden/>
+    <w:unhideWhenUsed/>
+    <w:rsid w:val="00D426E5"/>
+    <w:pPr>
+      <w:spacing w:line="240" w:lineRule="auto"/>
+    </w:pPr>
+    <w:rPr>
+      <w:sz w:val="20"/>
+      <w:szCs w:val="20"/>
+    </w:rPr>
+  </w:style>
+  <w:style w:type="character" w:customStyle="1" w:styleId="CommentTextChar">
+    <w:name w:val="Comment Text Char"/>
+    <w:basedOn w:val="DefaultParagraphFont"/>
+    <w:link w:val="CommentText"/>
+    <w:uiPriority w:val="99"/>
+    <w:semiHidden/>
+    <w:rsid w:val="00D426E5"/>
+    <w:rPr>
+      <w:sz w:val="20"/>
+      <w:szCs w:val="20"/>
+    </w:rPr>
+  </w:style>
+  <w:style w:type="paragraph" w:styleId="CommentSubject">
+    <w:name w:val="annotation subject"/>
+    <w:basedOn w:val="CommentText"/>
+    <w:next w:val="CommentText"/>
+    <w:link w:val="CommentSubjectChar"/>
+    <w:uiPriority w:val="99"/>
+    <w:semiHidden/>
+    <w:unhideWhenUsed/>
+    <w:rsid w:val="00D426E5"/>
+    <w:rPr>
+      <w:b/>
+      <w:bCs/>
+    </w:rPr>
+  </w:style>
+  <w:style w:type="character" w:customStyle="1" w:styleId="CommentSubjectChar">
+    <w:name w:val="Comment Subject Char"/>
+    <w:basedOn w:val="CommentTextChar"/>
+    <w:link w:val="CommentSubject"/>
+    <w:uiPriority w:val="99"/>
+    <w:semiHidden/>
+    <w:rsid w:val="00D426E5"/>
+    <w:rPr>
+      <w:b/>
+      <w:bCs/>
+      <w:sz w:val="20"/>
+      <w:szCs w:val="20"/>
+    </w:rPr>
+  </w:style>
+  <w:style w:type="character" w:customStyle="1" w:styleId="MTEquationSection">
+    <w:name w:val="MTEquationSection"/>
+    <w:basedOn w:val="DefaultParagraphFont"/>
+    <w:rsid w:val="00C215D0"/>
+    <w:rPr>
+      <w:vanish/>
+      <w:color w:val="FF0000"/>
+      <w:sz w:val="28"/>
+    </w:rPr>
+  </w:style>
+  <w:style w:type="paragraph" w:customStyle="1" w:styleId="MTDisplayEquation">
+    <w:name w:val="MTDisplayEquation"/>
+    <w:basedOn w:val="Normal"/>
+    <w:next w:val="Normal"/>
+    <w:link w:val="MTDisplayEquationChar"/>
+    <w:rsid w:val="00C215D0"/>
+    <w:pPr>
+      <w:tabs>
+        <w:tab w:val="center" w:pos="4520"/>
+        <w:tab w:val="right" w:pos="9020"/>
+      </w:tabs>
+      <w:spacing w:line="360" w:lineRule="auto"/>
+      <w:jc w:val="both"/>
+    </w:pPr>
+    <w:rPr>
+      <w:b/>
+    </w:rPr>
+  </w:style>
+  <w:style w:type="character" w:customStyle="1" w:styleId="MTDisplayEquationChar">
+    <w:name w:val="MTDisplayEquation Char"/>
+    <w:basedOn w:val="DefaultParagraphFont"/>
+    <w:link w:val="MTDisplayEquation"/>
+    <w:rsid w:val="00C215D0"/>
+    <w:rPr>
+      <w:b/>
     </w:rPr>
   </w:style>
 </w:styles>
@@ -2181,7 +3611,7 @@
   <a:extraClrSchemeLst/>
   <a:extLst>
     <a:ext uri="{05A4C25C-085E-4340-85A3-A5531E510DB2}">
-      <thm15:themeFamily xmlns:thm15="http://schemas.microsoft.com/office/thememl/2012/main" name="Office Theme" id="{62F939B6-93AF-4DB8-9C6B-D6C7DFDC589F}" vid="{4A3C46E8-61CC-4603-A589-7422A47A8E4A}"/>
+      <thm15:themeFamily xmlns:thm15="http://schemas.microsoft.com/office/thememl/2012/main" xmlns="" name="Office Theme" id="{62F939B6-93AF-4DB8-9C6B-D6C7DFDC589F}" vid="{4A3C46E8-61CC-4603-A589-7422A47A8E4A}"/>
     </a:ext>
   </a:extLst>
 </a:theme>

</xml_diff>

<commit_message>
(brief) responses to comments
Thanks for the comments/references
</commit_message>
<xml_diff>
--- a/docs/Neuronal message passing.docx
+++ b/docs/Neuronal message passing.docx
@@ -1,6 +1,6 @@
 
 <file path=word/document.xml><?xml version="1.0" encoding="utf-8"?>
-<w:document xmlns:wpc="http://schemas.microsoft.com/office/word/2010/wordprocessingCanvas" xmlns:mc="http://schemas.openxmlformats.org/markup-compatibility/2006" xmlns:o="urn:schemas-microsoft-com:office:office" xmlns:r="http://schemas.openxmlformats.org/officeDocument/2006/relationships" xmlns:m="http://schemas.openxmlformats.org/officeDocument/2006/math" xmlns:v="urn:schemas-microsoft-com:vml" xmlns:wp14="http://schemas.microsoft.com/office/word/2010/wordprocessingDrawing" xmlns:wp="http://schemas.openxmlformats.org/drawingml/2006/wordprocessingDrawing" xmlns:w10="urn:schemas-microsoft-com:office:word" xmlns:w="http://schemas.openxmlformats.org/wordprocessingml/2006/main" xmlns:w14="http://schemas.microsoft.com/office/word/2010/wordml" xmlns:wpg="http://schemas.microsoft.com/office/word/2010/wordprocessingGroup" xmlns:wpi="http://schemas.microsoft.com/office/word/2010/wordprocessingInk" xmlns:wne="http://schemas.microsoft.com/office/word/2006/wordml" xmlns:wps="http://schemas.microsoft.com/office/word/2010/wordprocessingShape" mc:Ignorable="w14 wp14">
+<w:document xmlns:wpc="http://schemas.microsoft.com/office/word/2010/wordprocessingCanvas" xmlns:cx="http://schemas.microsoft.com/office/drawing/2014/chartex" xmlns:cx1="http://schemas.microsoft.com/office/drawing/2015/9/8/chartex" xmlns:cx2="http://schemas.microsoft.com/office/drawing/2015/10/21/chartex" xmlns:cx3="http://schemas.microsoft.com/office/drawing/2016/5/9/chartex" xmlns:cx4="http://schemas.microsoft.com/office/drawing/2016/5/10/chartex" xmlns:cx5="http://schemas.microsoft.com/office/drawing/2016/5/11/chartex" xmlns:cx6="http://schemas.microsoft.com/office/drawing/2016/5/12/chartex" xmlns:cx7="http://schemas.microsoft.com/office/drawing/2016/5/13/chartex" xmlns:cx8="http://schemas.microsoft.com/office/drawing/2016/5/14/chartex" xmlns:mc="http://schemas.openxmlformats.org/markup-compatibility/2006" xmlns:aink="http://schemas.microsoft.com/office/drawing/2016/ink" xmlns:am3d="http://schemas.microsoft.com/office/drawing/2017/model3d" xmlns:o="urn:schemas-microsoft-com:office:office" xmlns:r="http://schemas.openxmlformats.org/officeDocument/2006/relationships" xmlns:m="http://schemas.openxmlformats.org/officeDocument/2006/math" xmlns:v="urn:schemas-microsoft-com:vml" xmlns:wp14="http://schemas.microsoft.com/office/word/2010/wordprocessingDrawing" xmlns:wp="http://schemas.openxmlformats.org/drawingml/2006/wordprocessingDrawing" xmlns:w10="urn:schemas-microsoft-com:office:word" xmlns:w="http://schemas.openxmlformats.org/wordprocessingml/2006/main" xmlns:w14="http://schemas.microsoft.com/office/word/2010/wordml" xmlns:w15="http://schemas.microsoft.com/office/word/2012/wordml" xmlns:w16cid="http://schemas.microsoft.com/office/word/2016/wordml/cid" xmlns:w16se="http://schemas.microsoft.com/office/word/2015/wordml/symex" xmlns:wpg="http://schemas.microsoft.com/office/word/2010/wordprocessingGroup" xmlns:wpi="http://schemas.microsoft.com/office/word/2010/wordprocessingInk" xmlns:wne="http://schemas.microsoft.com/office/word/2006/wordml" xmlns:wps="http://schemas.microsoft.com/office/word/2010/wordprocessingShape" mc:Ignorable="w14 w15 w16se w16cid wp14">
   <w:body>
     <w:p>
       <w:pPr>
@@ -383,7 +383,7 @@
           <w:lang w:val="en-US"/>
         </w:rPr>
         <w:drawing>
-          <wp:inline distT="0" distB="0" distL="0" distR="0" wp14:anchorId="635C805B">
+          <wp:inline distT="0" distB="0" distL="0" distR="0" wp14:anchorId="6F8189EA" wp14:editId="5794D3D0">
             <wp:extent cx="5582094" cy="2705995"/>
             <wp:effectExtent l="0" t="0" r="0" b="0"/>
             <wp:docPr id="1" name="Picture 1"/>
@@ -400,7 +400,7 @@
                     </pic:cNvPicPr>
                   </pic:nvPicPr>
                   <pic:blipFill>
-                    <a:blip r:embed="rId7" cstate="print">
+                    <a:blip r:embed="rId6" cstate="print">
                       <a:extLst>
                         <a:ext uri="{28A0092B-C50C-407E-A947-70E740481C1C}">
                           <a14:useLocalDpi xmlns:a14="http://schemas.microsoft.com/office/drawing/2010/main" val="0"/>
@@ -468,7 +468,7 @@
         </w:rPr>
         <w:lastRenderedPageBreak/>
         <w:drawing>
-          <wp:inline distT="0" distB="0" distL="0" distR="0" wp14:anchorId="10530489">
+          <wp:inline distT="0" distB="0" distL="0" distR="0" wp14:anchorId="038EAB82" wp14:editId="13563EA5">
             <wp:extent cx="5608292" cy="3830052"/>
             <wp:effectExtent l="0" t="0" r="0" b="0"/>
             <wp:docPr id="106" name="Picture 106"/>
@@ -485,7 +485,7 @@
                     </pic:cNvPicPr>
                   </pic:nvPicPr>
                   <pic:blipFill>
-                    <a:blip r:embed="rId8" cstate="print">
+                    <a:blip r:embed="rId7" cstate="print">
                       <a:extLst>
                         <a:ext uri="{28A0092B-C50C-407E-A947-70E740481C1C}">
                           <a14:useLocalDpi xmlns:a14="http://schemas.microsoft.com/office/drawing/2010/main" val="0"/>
@@ -540,19 +540,15 @@
         <w:t xml:space="preserve">The panel on the right shows the form of the hierarchical generative model we use in this paper. It is the graphical (factor graph) expression of the factorisation shown in the lower panel. The dotted lines indicate elements of the graph that are repeated an arbitrary number of times, as illustrated for both hierarchical levels, and for time, in the panels on the left. </w:t>
       </w:r>
       <w:r>
-        <w:t xml:space="preserve">Note we have assumed </w:t>
-      </w:r>
-      <w:proofErr w:type="gramStart"/>
-      <w:r>
-        <w:t xml:space="preserve">that </w:t>
+        <w:t xml:space="preserve">Note we have assumed that </w:t>
       </w:r>
       <w:commentRangeStart w:id="0"/>
-      <w:proofErr w:type="gramEnd"/>
+      <w:commentRangeStart w:id="1"/>
       <w:r>
         <w:rPr>
           <w:position w:val="-12"/>
         </w:rPr>
-        <w:object w:dxaOrig="4140" w:dyaOrig="380">
+        <w:object w:dxaOrig="4140" w:dyaOrig="380" w14:anchorId="6EADFE0E">
           <v:shapetype id="_x0000_t75" coordsize="21600,21600" o:spt="75" o:preferrelative="t" path="m@4@5l@4@11@9@11@9@5xe" filled="f" stroked="f">
             <v:stroke joinstyle="miter"/>
             <v:formulas>
@@ -572,10 +568,10 @@
             <v:path o:extrusionok="f" gradientshapeok="t" o:connecttype="rect"/>
             <o:lock v:ext="edit" aspectratio="t"/>
           </v:shapetype>
-          <v:shape id="_x0000_i1025" type="#_x0000_t75" style="width:207pt;height:18.75pt" o:ole="">
-            <v:imagedata r:id="rId9" o:title=""/>
+          <v:shape id="_x0000_i1025" type="#_x0000_t75" style="width:206.9pt;height:18.7pt" o:ole="">
+            <v:imagedata r:id="rId8" o:title=""/>
           </v:shape>
-          <o:OLEObject Type="Embed" ProgID="Equation.DSMT4" ShapeID="_x0000_i1025" DrawAspect="Content" ObjectID="_1580586648" r:id="rId10"/>
+          <o:OLEObject Type="Embed" ProgID="Equation.DSMT4" ShapeID="_x0000_i1025" DrawAspect="Content" ObjectID="_1580833652" r:id="rId9"/>
         </w:object>
       </w:r>
       <w:r>
@@ -588,6 +584,13 @@
         </w:rPr>
         <w:commentReference w:id="0"/>
       </w:r>
+      <w:commentRangeEnd w:id="1"/>
+      <w:r>
+        <w:rPr>
+          <w:rStyle w:val="CommentReference"/>
+        </w:rPr>
+        <w:commentReference w:id="1"/>
+      </w:r>
       <w:r>
         <w:t xml:space="preserve"> This ensures pairwise factors</w:t>
       </w:r>
@@ -595,7 +598,15 @@
         <w:t xml:space="preserve"> – i.e. only two edges per factor</w:t>
       </w:r>
       <w:r>
-        <w:t xml:space="preserve"> (with the exception of the equality constraint nodes)</w:t>
+        <w:t xml:space="preserve"> (</w:t>
+      </w:r>
+      <w:proofErr w:type="gramStart"/>
+      <w:r>
+        <w:t>with the exception of</w:t>
+      </w:r>
+      <w:proofErr w:type="gramEnd"/>
+      <w:r>
+        <w:t xml:space="preserve"> the equality constraint nodes)</w:t>
       </w:r>
       <w:r>
         <w:t>.</w:t>
@@ -613,13 +624,7 @@
         <w:rPr>
           <w:b/>
         </w:rPr>
-        <w:t xml:space="preserve">Variational </w:t>
-      </w:r>
-      <w:r>
-        <w:rPr>
-          <w:b/>
-        </w:rPr>
-        <w:t>free energy</w:t>
+        <w:t>Variational free energy</w:t>
       </w:r>
     </w:p>
     <w:p>
@@ -633,11 +638,11 @@
         <w:rPr>
           <w:position w:val="-24"/>
         </w:rPr>
-        <w:object w:dxaOrig="1320" w:dyaOrig="660">
-          <v:shape id="_x0000_i1048" type="#_x0000_t75" style="width:66pt;height:33pt" o:ole="">
-            <v:imagedata r:id="rId12" o:title=""/>
+        <w:object w:dxaOrig="1320" w:dyaOrig="660" w14:anchorId="23F84F2E">
+          <v:shape id="_x0000_i1026" type="#_x0000_t75" style="width:66.1pt;height:32.8pt" o:ole="">
+            <v:imagedata r:id="rId13" o:title=""/>
           </v:shape>
-          <o:OLEObject Type="Embed" ProgID="Equation.DSMT4" ShapeID="_x0000_i1048" DrawAspect="Content" ObjectID="_1580586649" r:id="rId13"/>
+          <o:OLEObject Type="Embed" ProgID="Equation.DSMT4" ShapeID="_x0000_i1026" DrawAspect="Content" ObjectID="_1580833653" r:id="rId14"/>
         </w:object>
       </w:r>
       <w:r>
@@ -661,25 +666,51 @@
       <w:r>
         <w:instrText>(</w:instrText>
       </w:r>
-      <w:fldSimple w:instr=" SEQ MTSec \c \* Arabic \* MERGEFORMAT ">
-        <w:r>
-          <w:rPr>
-            <w:noProof/>
-          </w:rPr>
-          <w:instrText>1</w:instrText>
-        </w:r>
-      </w:fldSimple>
+      <w:r>
+        <w:fldChar w:fldCharType="begin"/>
+      </w:r>
+      <w:r>
+        <w:instrText xml:space="preserve"> SEQ MTSec \c \* Arabic \* MERGEFORMAT </w:instrText>
+      </w:r>
+      <w:r>
+        <w:fldChar w:fldCharType="separate"/>
+      </w:r>
+      <w:r>
+        <w:rPr>
+          <w:noProof/>
+        </w:rPr>
+        <w:instrText>1</w:instrText>
+      </w:r>
+      <w:r>
+        <w:rPr>
+          <w:noProof/>
+        </w:rPr>
+        <w:fldChar w:fldCharType="end"/>
+      </w:r>
       <w:r>
         <w:instrText>.</w:instrText>
       </w:r>
-      <w:fldSimple w:instr=" SEQ MTEqn \c \* Arabic \* MERGEFORMAT ">
-        <w:r>
-          <w:rPr>
-            <w:noProof/>
-          </w:rPr>
-          <w:instrText>1</w:instrText>
-        </w:r>
-      </w:fldSimple>
+      <w:r>
+        <w:fldChar w:fldCharType="begin"/>
+      </w:r>
+      <w:r>
+        <w:instrText xml:space="preserve"> SEQ MTEqn \c \* Arabic \* MERGEFORMAT </w:instrText>
+      </w:r>
+      <w:r>
+        <w:fldChar w:fldCharType="separate"/>
+      </w:r>
+      <w:r>
+        <w:rPr>
+          <w:noProof/>
+        </w:rPr>
+        <w:instrText>1</w:instrText>
+      </w:r>
+      <w:r>
+        <w:rPr>
+          <w:noProof/>
+        </w:rPr>
+        <w:fldChar w:fldCharType="end"/>
+      </w:r>
       <w:r>
         <w:instrText>)</w:instrText>
       </w:r>
@@ -692,7 +723,6 @@
         <w:spacing w:line="360" w:lineRule="auto"/>
         <w:jc w:val="both"/>
       </w:pPr>
-      <w:proofErr w:type="gramStart"/>
       <w:r>
         <w:t>Approximate probability</w:t>
       </w:r>
@@ -700,17 +730,16 @@
         <w:rPr>
           <w:position w:val="-10"/>
         </w:rPr>
-        <w:object w:dxaOrig="540" w:dyaOrig="320">
-          <v:shape id="_x0000_i1046" type="#_x0000_t75" style="width:27pt;height:15.75pt" o:ole="">
-            <v:imagedata r:id="rId14" o:title=""/>
+        <w:object w:dxaOrig="540" w:dyaOrig="320" w14:anchorId="0802675D">
+          <v:shape id="_x0000_i1027" type="#_x0000_t75" style="width:26.9pt;height:15.95pt" o:ole="">
+            <v:imagedata r:id="rId15" o:title=""/>
           </v:shape>
-          <o:OLEObject Type="Embed" ProgID="Equation.DSMT4" ShapeID="_x0000_i1046" DrawAspect="Content" ObjectID="_1580586650" r:id="rId15"/>
+          <o:OLEObject Type="Embed" ProgID="Equation.DSMT4" ShapeID="_x0000_i1027" DrawAspect="Content" ObjectID="_1580833654" r:id="rId16"/>
         </w:object>
       </w:r>
       <w:r>
         <w:t>.</w:t>
       </w:r>
-      <w:proofErr w:type="gramEnd"/>
     </w:p>
     <w:p>
       <w:pPr>
@@ -732,11 +761,11 @@
         <w:rPr>
           <w:position w:val="-16"/>
         </w:rPr>
-        <w:object w:dxaOrig="1939" w:dyaOrig="440">
-          <v:shape id="_x0000_i1088" type="#_x0000_t75" style="width:96.75pt;height:21.75pt" o:ole="">
-            <v:imagedata r:id="rId16" o:title=""/>
+        <w:object w:dxaOrig="1939" w:dyaOrig="440" w14:anchorId="5F44117B">
+          <v:shape id="_x0000_i1028" type="#_x0000_t75" style="width:96.6pt;height:21.85pt" o:ole="">
+            <v:imagedata r:id="rId17" o:title=""/>
           </v:shape>
-          <o:OLEObject Type="Embed" ProgID="Equation.DSMT4" ShapeID="_x0000_i1088" DrawAspect="Content" ObjectID="_1580586651" r:id="rId17"/>
+          <o:OLEObject Type="Embed" ProgID="Equation.DSMT4" ShapeID="_x0000_i1028" DrawAspect="Content" ObjectID="_1580833655" r:id="rId18"/>
         </w:object>
       </w:r>
       <w:r>
@@ -760,25 +789,51 @@
       <w:r>
         <w:instrText>(</w:instrText>
       </w:r>
-      <w:fldSimple w:instr=" SEQ MTSec \c \* Arabic \* MERGEFORMAT ">
-        <w:r>
-          <w:rPr>
-            <w:noProof/>
-          </w:rPr>
-          <w:instrText>1</w:instrText>
-        </w:r>
-      </w:fldSimple>
+      <w:r>
+        <w:fldChar w:fldCharType="begin"/>
+      </w:r>
+      <w:r>
+        <w:instrText xml:space="preserve"> SEQ MTSec \c \* Arabic \* MERGEFORMAT </w:instrText>
+      </w:r>
+      <w:r>
+        <w:fldChar w:fldCharType="separate"/>
+      </w:r>
+      <w:r>
+        <w:rPr>
+          <w:noProof/>
+        </w:rPr>
+        <w:instrText>1</w:instrText>
+      </w:r>
+      <w:r>
+        <w:rPr>
+          <w:noProof/>
+        </w:rPr>
+        <w:fldChar w:fldCharType="end"/>
+      </w:r>
       <w:r>
         <w:instrText>.</w:instrText>
       </w:r>
-      <w:fldSimple w:instr=" SEQ MTEqn \c \* Arabic \* MERGEFORMAT ">
-        <w:r>
-          <w:rPr>
-            <w:noProof/>
-          </w:rPr>
-          <w:instrText>2</w:instrText>
-        </w:r>
-      </w:fldSimple>
+      <w:r>
+        <w:fldChar w:fldCharType="begin"/>
+      </w:r>
+      <w:r>
+        <w:instrText xml:space="preserve"> SEQ MTEqn \c \* Arabic \* MERGEFORMAT </w:instrText>
+      </w:r>
+      <w:r>
+        <w:fldChar w:fldCharType="separate"/>
+      </w:r>
+      <w:r>
+        <w:rPr>
+          <w:noProof/>
+        </w:rPr>
+        <w:instrText>2</w:instrText>
+      </w:r>
+      <w:r>
+        <w:rPr>
+          <w:noProof/>
+        </w:rPr>
+        <w:fldChar w:fldCharType="end"/>
+      </w:r>
       <w:r>
         <w:instrText>)</w:instrText>
       </w:r>
@@ -806,11 +861,11 @@
         <w:rPr>
           <w:position w:val="-16"/>
         </w:rPr>
-        <w:object w:dxaOrig="2079" w:dyaOrig="440">
-          <v:shape id="_x0000_i1086" type="#_x0000_t75" style="width:104.25pt;height:21.75pt" o:ole="">
-            <v:imagedata r:id="rId18" o:title=""/>
+        <w:object w:dxaOrig="2079" w:dyaOrig="440" w14:anchorId="515F8C73">
+          <v:shape id="_x0000_i1029" type="#_x0000_t75" style="width:104.35pt;height:21.85pt" o:ole="">
+            <v:imagedata r:id="rId19" o:title=""/>
           </v:shape>
-          <o:OLEObject Type="Embed" ProgID="Equation.DSMT4" ShapeID="_x0000_i1086" DrawAspect="Content" ObjectID="_1580586652" r:id="rId19"/>
+          <o:OLEObject Type="Embed" ProgID="Equation.DSMT4" ShapeID="_x0000_i1029" DrawAspect="Content" ObjectID="_1580833656" r:id="rId20"/>
         </w:object>
       </w:r>
       <w:r>
@@ -834,25 +889,51 @@
       <w:r>
         <w:instrText>(</w:instrText>
       </w:r>
-      <w:fldSimple w:instr=" SEQ MTSec \c \* Arabic \* MERGEFORMAT ">
-        <w:r>
-          <w:rPr>
-            <w:noProof/>
-          </w:rPr>
-          <w:instrText>1</w:instrText>
-        </w:r>
-      </w:fldSimple>
+      <w:r>
+        <w:fldChar w:fldCharType="begin"/>
+      </w:r>
+      <w:r>
+        <w:instrText xml:space="preserve"> SEQ MTSec \c \* Arabic \* MERGEFORMAT </w:instrText>
+      </w:r>
+      <w:r>
+        <w:fldChar w:fldCharType="separate"/>
+      </w:r>
+      <w:r>
+        <w:rPr>
+          <w:noProof/>
+        </w:rPr>
+        <w:instrText>1</w:instrText>
+      </w:r>
+      <w:r>
+        <w:rPr>
+          <w:noProof/>
+        </w:rPr>
+        <w:fldChar w:fldCharType="end"/>
+      </w:r>
       <w:r>
         <w:instrText>.</w:instrText>
       </w:r>
-      <w:fldSimple w:instr=" SEQ MTEqn \c \* Arabic \* MERGEFORMAT ">
-        <w:r>
-          <w:rPr>
-            <w:noProof/>
-          </w:rPr>
-          <w:instrText>3</w:instrText>
-        </w:r>
-      </w:fldSimple>
+      <w:r>
+        <w:fldChar w:fldCharType="begin"/>
+      </w:r>
+      <w:r>
+        <w:instrText xml:space="preserve"> SEQ MTEqn \c \* Arabic \* MERGEFORMAT </w:instrText>
+      </w:r>
+      <w:r>
+        <w:fldChar w:fldCharType="separate"/>
+      </w:r>
+      <w:r>
+        <w:rPr>
+          <w:noProof/>
+        </w:rPr>
+        <w:instrText>3</w:instrText>
+      </w:r>
+      <w:r>
+        <w:rPr>
+          <w:noProof/>
+        </w:rPr>
+        <w:fldChar w:fldCharType="end"/>
+      </w:r>
       <w:r>
         <w:instrText>)</w:instrText>
       </w:r>
@@ -881,11 +962,11 @@
         <w:rPr>
           <w:position w:val="-10"/>
         </w:rPr>
-        <w:object w:dxaOrig="2040" w:dyaOrig="320">
-          <v:shape id="_x0000_i1190" type="#_x0000_t75" style="width:102pt;height:15.75pt" o:ole="">
-            <v:imagedata r:id="rId20" o:title=""/>
+        <w:object w:dxaOrig="2040" w:dyaOrig="320" w14:anchorId="599BFFC7">
+          <v:shape id="_x0000_i1030" type="#_x0000_t75" style="width:102.1pt;height:15.95pt" o:ole="">
+            <v:imagedata r:id="rId21" o:title=""/>
           </v:shape>
-          <o:OLEObject Type="Embed" ProgID="Equation.DSMT4" ShapeID="_x0000_i1190" DrawAspect="Content" ObjectID="_1580586653" r:id="rId21"/>
+          <o:OLEObject Type="Embed" ProgID="Equation.DSMT4" ShapeID="_x0000_i1030" DrawAspect="Content" ObjectID="_1580833657" r:id="rId22"/>
         </w:object>
       </w:r>
       <w:r>
@@ -909,25 +990,51 @@
       <w:r>
         <w:instrText>(</w:instrText>
       </w:r>
-      <w:fldSimple w:instr=" SEQ MTSec \c \* Arabic \* MERGEFORMAT ">
-        <w:r>
-          <w:rPr>
-            <w:noProof/>
-          </w:rPr>
-          <w:instrText>1</w:instrText>
-        </w:r>
-      </w:fldSimple>
+      <w:r>
+        <w:fldChar w:fldCharType="begin"/>
+      </w:r>
+      <w:r>
+        <w:instrText xml:space="preserve"> SEQ MTSec \c \* Arabic \* MERGEFORMAT </w:instrText>
+      </w:r>
+      <w:r>
+        <w:fldChar w:fldCharType="separate"/>
+      </w:r>
+      <w:r>
+        <w:rPr>
+          <w:noProof/>
+        </w:rPr>
+        <w:instrText>1</w:instrText>
+      </w:r>
+      <w:r>
+        <w:rPr>
+          <w:noProof/>
+        </w:rPr>
+        <w:fldChar w:fldCharType="end"/>
+      </w:r>
       <w:r>
         <w:instrText>.</w:instrText>
       </w:r>
-      <w:fldSimple w:instr=" SEQ MTEqn \c \* Arabic \* MERGEFORMAT ">
-        <w:r>
-          <w:rPr>
-            <w:noProof/>
-          </w:rPr>
-          <w:instrText>4</w:instrText>
-        </w:r>
-      </w:fldSimple>
+      <w:r>
+        <w:fldChar w:fldCharType="begin"/>
+      </w:r>
+      <w:r>
+        <w:instrText xml:space="preserve"> SEQ MTEqn \c \* Arabic \* MERGEFORMAT </w:instrText>
+      </w:r>
+      <w:r>
+        <w:fldChar w:fldCharType="separate"/>
+      </w:r>
+      <w:r>
+        <w:rPr>
+          <w:noProof/>
+        </w:rPr>
+        <w:instrText>4</w:instrText>
+      </w:r>
+      <w:r>
+        <w:rPr>
+          <w:noProof/>
+        </w:rPr>
+        <w:fldChar w:fldCharType="end"/>
+      </w:r>
       <w:r>
         <w:instrText>)</w:instrText>
       </w:r>
@@ -955,11 +1062,11 @@
         <w:rPr>
           <w:position w:val="-28"/>
         </w:rPr>
-        <w:object w:dxaOrig="1700" w:dyaOrig="540">
-          <v:shape id="_x0000_i1134" type="#_x0000_t75" style="width:84.75pt;height:27pt" o:ole="">
-            <v:imagedata r:id="rId22" o:title=""/>
+        <w:object w:dxaOrig="1700" w:dyaOrig="540" w14:anchorId="50B053A1">
+          <v:shape id="_x0000_i1031" type="#_x0000_t75" style="width:84.75pt;height:26.9pt" o:ole="">
+            <v:imagedata r:id="rId23" o:title=""/>
           </v:shape>
-          <o:OLEObject Type="Embed" ProgID="Equation.DSMT4" ShapeID="_x0000_i1134" DrawAspect="Content" ObjectID="_1580586654" r:id="rId23"/>
+          <o:OLEObject Type="Embed" ProgID="Equation.DSMT4" ShapeID="_x0000_i1031" DrawAspect="Content" ObjectID="_1580833658" r:id="rId24"/>
         </w:object>
       </w:r>
       <w:r>
@@ -983,25 +1090,51 @@
       <w:r>
         <w:instrText>(</w:instrText>
       </w:r>
-      <w:fldSimple w:instr=" SEQ MTSec \c \* Arabic \* MERGEFORMAT ">
-        <w:r>
-          <w:rPr>
-            <w:noProof/>
-          </w:rPr>
-          <w:instrText>1</w:instrText>
-        </w:r>
-      </w:fldSimple>
+      <w:r>
+        <w:fldChar w:fldCharType="begin"/>
+      </w:r>
+      <w:r>
+        <w:instrText xml:space="preserve"> SEQ MTSec \c \* Arabic \* MERGEFORMAT </w:instrText>
+      </w:r>
+      <w:r>
+        <w:fldChar w:fldCharType="separate"/>
+      </w:r>
+      <w:r>
+        <w:rPr>
+          <w:noProof/>
+        </w:rPr>
+        <w:instrText>1</w:instrText>
+      </w:r>
+      <w:r>
+        <w:rPr>
+          <w:noProof/>
+        </w:rPr>
+        <w:fldChar w:fldCharType="end"/>
+      </w:r>
       <w:r>
         <w:instrText>.</w:instrText>
       </w:r>
-      <w:fldSimple w:instr=" SEQ MTEqn \c \* Arabic \* MERGEFORMAT ">
-        <w:r>
-          <w:rPr>
-            <w:noProof/>
-          </w:rPr>
-          <w:instrText>5</w:instrText>
-        </w:r>
-      </w:fldSimple>
+      <w:r>
+        <w:fldChar w:fldCharType="begin"/>
+      </w:r>
+      <w:r>
+        <w:instrText xml:space="preserve"> SEQ MTEqn \c \* Arabic \* MERGEFORMAT </w:instrText>
+      </w:r>
+      <w:r>
+        <w:fldChar w:fldCharType="separate"/>
+      </w:r>
+      <w:r>
+        <w:rPr>
+          <w:noProof/>
+        </w:rPr>
+        <w:instrText>5</w:instrText>
+      </w:r>
+      <w:r>
+        <w:rPr>
+          <w:noProof/>
+        </w:rPr>
+        <w:fldChar w:fldCharType="end"/>
+      </w:r>
       <w:r>
         <w:instrText>)</w:instrText>
       </w:r>
@@ -1029,11 +1162,11 @@
         <w:rPr>
           <w:position w:val="-32"/>
         </w:rPr>
-        <w:object w:dxaOrig="3140" w:dyaOrig="740">
-          <v:shape id="_x0000_i1160" type="#_x0000_t75" style="width:156.75pt;height:36.75pt" o:ole="">
-            <v:imagedata r:id="rId24" o:title=""/>
+        <w:object w:dxaOrig="3140" w:dyaOrig="740" w14:anchorId="17851544">
+          <v:shape id="_x0000_i1032" type="#_x0000_t75" style="width:156.75pt;height:36.9pt" o:ole="">
+            <v:imagedata r:id="rId25" o:title=""/>
           </v:shape>
-          <o:OLEObject Type="Embed" ProgID="Equation.DSMT4" ShapeID="_x0000_i1160" DrawAspect="Content" ObjectID="_1580586655" r:id="rId25"/>
+          <o:OLEObject Type="Embed" ProgID="Equation.DSMT4" ShapeID="_x0000_i1032" DrawAspect="Content" ObjectID="_1580833659" r:id="rId26"/>
         </w:object>
       </w:r>
       <w:r>
@@ -1057,25 +1190,51 @@
       <w:r>
         <w:instrText>(</w:instrText>
       </w:r>
-      <w:fldSimple w:instr=" SEQ MTSec \c \* Arabic \* MERGEFORMAT ">
-        <w:r>
-          <w:rPr>
-            <w:noProof/>
-          </w:rPr>
-          <w:instrText>1</w:instrText>
-        </w:r>
-      </w:fldSimple>
+      <w:r>
+        <w:fldChar w:fldCharType="begin"/>
+      </w:r>
+      <w:r>
+        <w:instrText xml:space="preserve"> SEQ MTSec \c \* Arabic \* MERGEFORMAT </w:instrText>
+      </w:r>
+      <w:r>
+        <w:fldChar w:fldCharType="separate"/>
+      </w:r>
+      <w:r>
+        <w:rPr>
+          <w:noProof/>
+        </w:rPr>
+        <w:instrText>1</w:instrText>
+      </w:r>
+      <w:r>
+        <w:rPr>
+          <w:noProof/>
+        </w:rPr>
+        <w:fldChar w:fldCharType="end"/>
+      </w:r>
       <w:r>
         <w:instrText>.</w:instrText>
       </w:r>
-      <w:fldSimple w:instr=" SEQ MTEqn \c \* Arabic \* MERGEFORMAT ">
-        <w:r>
-          <w:rPr>
-            <w:noProof/>
-          </w:rPr>
-          <w:instrText>6</w:instrText>
-        </w:r>
-      </w:fldSimple>
+      <w:r>
+        <w:fldChar w:fldCharType="begin"/>
+      </w:r>
+      <w:r>
+        <w:instrText xml:space="preserve"> SEQ MTEqn \c \* Arabic \* MERGEFORMAT </w:instrText>
+      </w:r>
+      <w:r>
+        <w:fldChar w:fldCharType="separate"/>
+      </w:r>
+      <w:r>
+        <w:rPr>
+          <w:noProof/>
+        </w:rPr>
+        <w:instrText>6</w:instrText>
+      </w:r>
+      <w:r>
+        <w:rPr>
+          <w:noProof/>
+        </w:rPr>
+        <w:fldChar w:fldCharType="end"/>
+      </w:r>
       <w:r>
         <w:instrText>)</w:instrText>
       </w:r>
@@ -1106,11 +1265,11 @@
         <w:rPr>
           <w:position w:val="-28"/>
         </w:rPr>
-        <w:object w:dxaOrig="4720" w:dyaOrig="560">
-          <v:shape id="_x0000_i1188" type="#_x0000_t75" style="width:236.25pt;height:27.75pt" o:ole="">
-            <v:imagedata r:id="rId26" o:title=""/>
+        <w:object w:dxaOrig="4720" w:dyaOrig="560" w14:anchorId="678D9A02">
+          <v:shape id="_x0000_i1033" type="#_x0000_t75" style="width:236.05pt;height:27.8pt" o:ole="">
+            <v:imagedata r:id="rId27" o:title=""/>
           </v:shape>
-          <o:OLEObject Type="Embed" ProgID="Equation.DSMT4" ShapeID="_x0000_i1188" DrawAspect="Content" ObjectID="_1580586656" r:id="rId27"/>
+          <o:OLEObject Type="Embed" ProgID="Equation.DSMT4" ShapeID="_x0000_i1033" DrawAspect="Content" ObjectID="_1580833660" r:id="rId28"/>
         </w:object>
       </w:r>
       <w:r>
@@ -1134,25 +1293,51 @@
       <w:r>
         <w:instrText>(</w:instrText>
       </w:r>
-      <w:fldSimple w:instr=" SEQ MTSec \c \* Arabic \* MERGEFORMAT ">
-        <w:r>
-          <w:rPr>
-            <w:noProof/>
-          </w:rPr>
-          <w:instrText>1</w:instrText>
-        </w:r>
-      </w:fldSimple>
+      <w:r>
+        <w:fldChar w:fldCharType="begin"/>
+      </w:r>
+      <w:r>
+        <w:instrText xml:space="preserve"> SEQ MTSec \c \* Arabic \* MERGEFORMAT </w:instrText>
+      </w:r>
+      <w:r>
+        <w:fldChar w:fldCharType="separate"/>
+      </w:r>
+      <w:r>
+        <w:rPr>
+          <w:noProof/>
+        </w:rPr>
+        <w:instrText>1</w:instrText>
+      </w:r>
+      <w:r>
+        <w:rPr>
+          <w:noProof/>
+        </w:rPr>
+        <w:fldChar w:fldCharType="end"/>
+      </w:r>
       <w:r>
         <w:instrText>.</w:instrText>
       </w:r>
-      <w:fldSimple w:instr=" SEQ MTEqn \c \* Arabic \* MERGEFORMAT ">
-        <w:r>
-          <w:rPr>
-            <w:noProof/>
-          </w:rPr>
-          <w:instrText>7</w:instrText>
-        </w:r>
-      </w:fldSimple>
+      <w:r>
+        <w:fldChar w:fldCharType="begin"/>
+      </w:r>
+      <w:r>
+        <w:instrText xml:space="preserve"> SEQ MTEqn \c \* Arabic \* MERGEFORMAT </w:instrText>
+      </w:r>
+      <w:r>
+        <w:fldChar w:fldCharType="separate"/>
+      </w:r>
+      <w:r>
+        <w:rPr>
+          <w:noProof/>
+        </w:rPr>
+        <w:instrText>7</w:instrText>
+      </w:r>
+      <w:r>
+        <w:rPr>
+          <w:noProof/>
+        </w:rPr>
+        <w:fldChar w:fldCharType="end"/>
+      </w:r>
       <w:r>
         <w:instrText>)</w:instrText>
       </w:r>
@@ -1176,11 +1361,11 @@
         <w:rPr>
           <w:position w:val="-60"/>
         </w:rPr>
-        <w:object w:dxaOrig="4940" w:dyaOrig="1320">
-          <v:shape id="_x0000_i1229" type="#_x0000_t75" style="width:246.75pt;height:66pt" o:ole="">
-            <v:imagedata r:id="rId28" o:title=""/>
+        <w:object w:dxaOrig="4940" w:dyaOrig="1320" w14:anchorId="3E5A236E">
+          <v:shape id="_x0000_i1034" type="#_x0000_t75" style="width:246.55pt;height:66.1pt" o:ole="">
+            <v:imagedata r:id="rId29" o:title=""/>
           </v:shape>
-          <o:OLEObject Type="Embed" ProgID="Equation.DSMT4" ShapeID="_x0000_i1229" DrawAspect="Content" ObjectID="_1580586657" r:id="rId29"/>
+          <o:OLEObject Type="Embed" ProgID="Equation.DSMT4" ShapeID="_x0000_i1034" DrawAspect="Content" ObjectID="_1580833661" r:id="rId30"/>
         </w:object>
       </w:r>
       <w:r>
@@ -1204,25 +1389,54 @@
       <w:r>
         <w:instrText>(</w:instrText>
       </w:r>
-      <w:fldSimple w:instr=" SEQ MTSec \c \* Arabic \* MERGEFORMAT ">
-        <w:r>
-          <w:rPr>
-            <w:noProof/>
-          </w:rPr>
-          <w:instrText>1</w:instrText>
-        </w:r>
-      </w:fldSimple>
+      <w:r>
+        <w:fldChar w:fldCharType="begin"/>
+      </w:r>
+      <w:r>
+        <w:instrText xml:space="preserve"> SEQ MTSec \c \* Arabic \* MERGEFORMAT </w:instrText>
+      </w:r>
+      <w:r>
+        <w:fldChar w:fldCharType="separate"/>
+      </w:r>
+      <w:r>
+        <w:rPr>
+          <w:noProof/>
+        </w:rPr>
+        <w:instrText>1</w:instrText>
+      </w:r>
+      <w:r>
+        <w:rPr>
+          <w:noProof/>
+        </w:rPr>
+        <w:fldChar w:fldCharType="end"/>
+      </w:r>
       <w:r>
         <w:instrText>.</w:instrText>
       </w:r>
-      <w:fldSimple w:instr=" SEQ MTEqn \c \* Arabic \* MERGEFORMAT ">
-        <w:r>
-          <w:rPr>
-            <w:noProof/>
-          </w:rPr>
-          <w:instrText>8</w:instrText>
-        </w:r>
-      </w:fldSimple>
+      <w:r>
+        <w:fldChar w:fldCharType="begin"/>
+      </w:r>
+      <w:r>
+        <w:instrText xml:space="preserve"> SEQ</w:instrText>
+      </w:r>
+      <w:r>
+        <w:instrText xml:space="preserve"> MTEqn \c \* Arabic \* MERGEFORMAT </w:instrText>
+      </w:r>
+      <w:r>
+        <w:fldChar w:fldCharType="separate"/>
+      </w:r>
+      <w:r>
+        <w:rPr>
+          <w:noProof/>
+        </w:rPr>
+        <w:instrText>8</w:instrText>
+      </w:r>
+      <w:r>
+        <w:rPr>
+          <w:noProof/>
+        </w:rPr>
+        <w:fldChar w:fldCharType="end"/>
+      </w:r>
       <w:r>
         <w:instrText>)</w:instrText>
       </w:r>
@@ -1260,11 +1474,11 @@
         <w:rPr>
           <w:position w:val="-40"/>
         </w:rPr>
-        <w:object w:dxaOrig="8880" w:dyaOrig="920">
-          <v:shape id="_x0000_i1026" type="#_x0000_t75" style="width:443.25pt;height:46.5pt" o:ole="">
-            <v:imagedata r:id="rId30" o:title=""/>
+        <w:object w:dxaOrig="8880" w:dyaOrig="920" w14:anchorId="230E1199">
+          <v:shape id="_x0000_i1035" type="#_x0000_t75" style="width:442.95pt;height:46.5pt" o:ole="">
+            <v:imagedata r:id="rId31" o:title=""/>
           </v:shape>
-          <o:OLEObject Type="Embed" ProgID="Equation.DSMT4" ShapeID="_x0000_i1026" DrawAspect="Content" ObjectID="_1580586658" r:id="rId31"/>
+          <o:OLEObject Type="Embed" ProgID="Equation.DSMT4" ShapeID="_x0000_i1035" DrawAspect="Content" ObjectID="_1580833662" r:id="rId32"/>
         </w:object>
       </w:r>
       <w:r>
@@ -1320,7 +1534,7 @@
         </w:rPr>
         <w:lastRenderedPageBreak/>
         <w:drawing>
-          <wp:inline distT="0" distB="0" distL="0" distR="0" wp14:anchorId="4D2B0F41">
+          <wp:inline distT="0" distB="0" distL="0" distR="0" wp14:anchorId="6DC5DDDD" wp14:editId="5ADD6BD5">
             <wp:extent cx="4774290" cy="2405117"/>
             <wp:effectExtent l="0" t="0" r="7620" b="0"/>
             <wp:docPr id="116" name="Picture 116"/>
@@ -1337,7 +1551,7 @@
                     </pic:cNvPicPr>
                   </pic:nvPicPr>
                   <pic:blipFill>
-                    <a:blip r:embed="rId32">
+                    <a:blip r:embed="rId33">
                       <a:extLst>
                         <a:ext uri="{28A0092B-C50C-407E-A947-70E740481C1C}">
                           <a14:useLocalDpi xmlns:a14="http://schemas.microsoft.com/office/drawing/2010/main" val="0"/>
@@ -1418,7 +1632,7 @@
         <w:fldChar w:fldCharType="end"/>
       </w:r>
     </w:p>
-    <w:commentRangeStart w:id="1"/>
+    <w:commentRangeStart w:id="2"/>
     <w:p>
       <w:pPr>
         <w:spacing w:line="360" w:lineRule="auto"/>
@@ -1432,19 +1646,19 @@
           <w:b/>
           <w:position w:val="-114"/>
         </w:rPr>
-        <w:object w:dxaOrig="8300" w:dyaOrig="2480">
-          <v:shape id="_x0000_i1226" type="#_x0000_t75" style="width:414.75pt;height:124.5pt" o:ole="">
-            <v:imagedata r:id="rId33" o:title=""/>
+        <w:object w:dxaOrig="8300" w:dyaOrig="2480" w14:anchorId="7B7EB0A7">
+          <v:shape id="_x0000_i1036" type="#_x0000_t75" style="width:414.7pt;height:124.4pt" o:ole="">
+            <v:imagedata r:id="rId34" o:title=""/>
           </v:shape>
-          <o:OLEObject Type="Embed" ProgID="Equation.DSMT4" ShapeID="_x0000_i1226" DrawAspect="Content" ObjectID="_1580586659" r:id="rId34"/>
+          <o:OLEObject Type="Embed" ProgID="Equation.DSMT4" ShapeID="_x0000_i1036" DrawAspect="Content" ObjectID="_1580833663" r:id="rId35"/>
         </w:object>
       </w:r>
-      <w:commentRangeEnd w:id="1"/>
+      <w:commentRangeEnd w:id="2"/>
       <w:r>
         <w:rPr>
           <w:rStyle w:val="CommentReference"/>
         </w:rPr>
-        <w:commentReference w:id="1"/>
+        <w:commentReference w:id="2"/>
       </w:r>
       <w:r>
         <w:rPr>
@@ -1479,19 +1693,27 @@
         <w:spacing w:line="360" w:lineRule="auto"/>
         <w:jc w:val="both"/>
       </w:pPr>
-      <w:commentRangeStart w:id="2"/>
+      <w:commentRangeStart w:id="3"/>
+      <w:commentRangeStart w:id="4"/>
       <w:r>
         <w:t>A simple way to compute messages from marginal posteriors is to rearrange the equation above to give</w:t>
       </w:r>
       <w:r>
         <w:t xml:space="preserve"> </w:t>
       </w:r>
-      <w:commentRangeEnd w:id="2"/>
+      <w:commentRangeEnd w:id="3"/>
       <w:r>
         <w:rPr>
           <w:rStyle w:val="CommentReference"/>
         </w:rPr>
-        <w:commentReference w:id="2"/>
+        <w:commentReference w:id="3"/>
+      </w:r>
+      <w:commentRangeEnd w:id="4"/>
+      <w:r>
+        <w:rPr>
+          <w:rStyle w:val="CommentReference"/>
+        </w:rPr>
+        <w:commentReference w:id="4"/>
       </w:r>
     </w:p>
     <w:p>
@@ -1503,16 +1725,18 @@
         <w:rPr>
           <w:position w:val="-62"/>
         </w:rPr>
-        <w:object w:dxaOrig="6180" w:dyaOrig="1359">
-          <v:shape id="_x0000_i1028" type="#_x0000_t75" style="width:309pt;height:68.25pt" o:ole="">
-            <v:imagedata r:id="rId35" o:title=""/>
+        <w:object w:dxaOrig="6180" w:dyaOrig="1359" w14:anchorId="464BF48C">
+          <v:shape id="_x0000_i1037" type="#_x0000_t75" style="width:308.95pt;height:68.35pt" o:ole="">
+            <v:imagedata r:id="rId36" o:title=""/>
           </v:shape>
-          <o:OLEObject Type="Embed" ProgID="Equation.DSMT4" ShapeID="_x0000_i1028" DrawAspect="Content" ObjectID="_1580586660" r:id="rId36"/>
+          <o:OLEObject Type="Embed" ProgID="Equation.DSMT4" ShapeID="_x0000_i1037" DrawAspect="Content" ObjectID="_1580833664" r:id="rId37"/>
         </w:object>
       </w:r>
       <w:r>
         <w:t xml:space="preserve"> </w:t>
       </w:r>
+      <w:bookmarkStart w:id="5" w:name="_GoBack"/>
+      <w:bookmarkEnd w:id="5"/>
     </w:p>
     <w:p>
       <w:pPr>
@@ -1578,7 +1802,7 @@
           <w:lang w:val="en-US"/>
         </w:rPr>
         <w:drawing>
-          <wp:inline distT="0" distB="0" distL="0" distR="0" wp14:anchorId="6B90B60F" wp14:editId="29A55A82">
+          <wp:inline distT="0" distB="0" distL="0" distR="0" wp14:anchorId="6AF17EB1" wp14:editId="4D96325A">
             <wp:extent cx="5529173" cy="2886075"/>
             <wp:effectExtent l="0" t="0" r="0" b="0"/>
             <wp:docPr id="3" name="Picture 3"/>
@@ -1595,7 +1819,7 @@
                     </pic:cNvPicPr>
                   </pic:nvPicPr>
                   <pic:blipFill>
-                    <a:blip r:embed="rId37">
+                    <a:blip r:embed="rId38">
                       <a:extLst>
                         <a:ext uri="{28A0092B-C50C-407E-A947-70E740481C1C}">
                           <a14:useLocalDpi xmlns:a14="http://schemas.microsoft.com/office/drawing/2010/main" val="0"/>
@@ -1631,7 +1855,8 @@
       <w:r>
         <w:t xml:space="preserve">Alternatively, we could assume that the marginal beliefs have no influence over the messages passed, but are just computed from </w:t>
       </w:r>
-      <w:commentRangeStart w:id="3"/>
+      <w:commentRangeStart w:id="6"/>
+      <w:commentRangeStart w:id="7"/>
       <w:r>
         <w:t>them</w:t>
       </w:r>
@@ -1682,12 +1907,19 @@
       <w:r>
         <w:fldChar w:fldCharType="end"/>
       </w:r>
-      <w:commentRangeEnd w:id="3"/>
+      <w:commentRangeEnd w:id="6"/>
       <w:r>
         <w:rPr>
           <w:rStyle w:val="CommentReference"/>
         </w:rPr>
-        <w:commentReference w:id="3"/>
+        <w:commentReference w:id="6"/>
+      </w:r>
+      <w:commentRangeEnd w:id="7"/>
+      <w:r>
+        <w:rPr>
+          <w:rStyle w:val="CommentReference"/>
+        </w:rPr>
+        <w:commentReference w:id="7"/>
       </w:r>
       <w:r>
         <w:t>.</w:t>
@@ -1716,7 +1948,7 @@
         </w:rPr>
         <w:lastRenderedPageBreak/>
         <w:drawing>
-          <wp:inline distT="0" distB="0" distL="0" distR="0" wp14:anchorId="3855C5F5">
+          <wp:inline distT="0" distB="0" distL="0" distR="0" wp14:anchorId="16168FD3" wp14:editId="7A983F0E">
             <wp:extent cx="5194300" cy="2712720"/>
             <wp:effectExtent l="0" t="0" r="6350" b="0"/>
             <wp:docPr id="2" name="Picture 2"/>
@@ -1733,7 +1965,7 @@
                     </pic:cNvPicPr>
                   </pic:nvPicPr>
                   <pic:blipFill>
-                    <a:blip r:embed="rId38">
+                    <a:blip r:embed="rId39">
                       <a:extLst>
                         <a:ext uri="{28A0092B-C50C-407E-A947-70E740481C1C}">
                           <a14:useLocalDpi xmlns:a14="http://schemas.microsoft.com/office/drawing/2010/main" val="0"/>
@@ -1773,7 +2005,6 @@
           <w:b/>
         </w:rPr>
       </w:pPr>
-      <w:proofErr w:type="gramStart"/>
       <w:r>
         <w:rPr>
           <w:b/>
@@ -1786,7 +2017,6 @@
         </w:rPr>
         <w:t>?</w:t>
       </w:r>
-      <w:proofErr w:type="gramEnd"/>
     </w:p>
     <w:p>
       <w:pPr>
@@ -1805,9 +2035,7 @@
           <w:b/>
         </w:rPr>
       </w:pPr>
-      <w:bookmarkStart w:id="4" w:name="_GoBack"/>
-    </w:p>
-    <w:bookmarkEnd w:id="4"/>
+    </w:p>
     <w:p>
       <w:pPr>
         <w:spacing w:line="360" w:lineRule="auto"/>
@@ -1886,19 +2114,7 @@
         <w:t xml:space="preserve">Notes:  </w:t>
       </w:r>
       <w:r>
-        <w:t xml:space="preserve">Implementing belief propagation in </w:t>
-      </w:r>
-      <w:r>
-        <w:t>s</w:t>
-      </w:r>
-      <w:r>
-        <w:t>piking neuronal networks as a sampling</w:t>
-      </w:r>
-      <w:r>
-        <w:t xml:space="preserve"> process</w:t>
-      </w:r>
-      <w:r>
-        <w:t xml:space="preserve"> from Boltzmann distribution </w:t>
+        <w:t xml:space="preserve">Implementing belief propagation in spiking neuronal networks as a sampling process from Boltzmann distribution </w:t>
       </w:r>
       <w:r>
         <w:fldChar w:fldCharType="begin"/>
@@ -2273,8 +2489,8 @@
       </w:r>
     </w:p>
     <w:sectPr>
-      <w:headerReference w:type="default" r:id="rId39"/>
-      <w:footerReference w:type="default" r:id="rId40"/>
+      <w:headerReference w:type="default" r:id="rId40"/>
+      <w:footerReference w:type="default" r:id="rId41"/>
       <w:pgSz w:w="11906" w:h="16838"/>
       <w:pgMar w:top="1440" w:right="1440" w:bottom="1440" w:left="1440" w:header="708" w:footer="708" w:gutter="0"/>
       <w:cols w:space="708"/>
@@ -2285,7 +2501,7 @@
 </file>
 
 <file path=word/comments.xml><?xml version="1.0" encoding="utf-8"?>
-<w:comments xmlns:wpc="http://schemas.microsoft.com/office/word/2010/wordprocessingCanvas" xmlns:mc="http://schemas.openxmlformats.org/markup-compatibility/2006" xmlns:o="urn:schemas-microsoft-com:office:office" xmlns:r="http://schemas.openxmlformats.org/officeDocument/2006/relationships" xmlns:m="http://schemas.openxmlformats.org/officeDocument/2006/math" xmlns:v="urn:schemas-microsoft-com:vml" xmlns:wp14="http://schemas.microsoft.com/office/word/2010/wordprocessingDrawing" xmlns:wp="http://schemas.openxmlformats.org/drawingml/2006/wordprocessingDrawing" xmlns:w10="urn:schemas-microsoft-com:office:word" xmlns:w="http://schemas.openxmlformats.org/wordprocessingml/2006/main" xmlns:w14="http://schemas.microsoft.com/office/word/2010/wordml" xmlns:wpg="http://schemas.microsoft.com/office/word/2010/wordprocessingGroup" xmlns:wpi="http://schemas.microsoft.com/office/word/2010/wordprocessingInk" xmlns:wne="http://schemas.microsoft.com/office/word/2006/wordml" xmlns:wps="http://schemas.microsoft.com/office/word/2010/wordprocessingShape" mc:Ignorable="w14 wp14">
+<w:comments xmlns:wpc="http://schemas.microsoft.com/office/word/2010/wordprocessingCanvas" xmlns:cx="http://schemas.microsoft.com/office/drawing/2014/chartex" xmlns:cx1="http://schemas.microsoft.com/office/drawing/2015/9/8/chartex" xmlns:cx2="http://schemas.microsoft.com/office/drawing/2015/10/21/chartex" xmlns:cx3="http://schemas.microsoft.com/office/drawing/2016/5/9/chartex" xmlns:cx4="http://schemas.microsoft.com/office/drawing/2016/5/10/chartex" xmlns:cx5="http://schemas.microsoft.com/office/drawing/2016/5/11/chartex" xmlns:cx6="http://schemas.microsoft.com/office/drawing/2016/5/12/chartex" xmlns:cx7="http://schemas.microsoft.com/office/drawing/2016/5/13/chartex" xmlns:cx8="http://schemas.microsoft.com/office/drawing/2016/5/14/chartex" xmlns:mc="http://schemas.openxmlformats.org/markup-compatibility/2006" xmlns:aink="http://schemas.microsoft.com/office/drawing/2016/ink" xmlns:am3d="http://schemas.microsoft.com/office/drawing/2017/model3d" xmlns:o="urn:schemas-microsoft-com:office:office" xmlns:r="http://schemas.openxmlformats.org/officeDocument/2006/relationships" xmlns:m="http://schemas.openxmlformats.org/officeDocument/2006/math" xmlns:v="urn:schemas-microsoft-com:vml" xmlns:wp14="http://schemas.microsoft.com/office/word/2010/wordprocessingDrawing" xmlns:wp="http://schemas.openxmlformats.org/drawingml/2006/wordprocessingDrawing" xmlns:w10="urn:schemas-microsoft-com:office:word" xmlns:w="http://schemas.openxmlformats.org/wordprocessingml/2006/main" xmlns:w14="http://schemas.microsoft.com/office/word/2010/wordml" xmlns:w15="http://schemas.microsoft.com/office/word/2012/wordml" xmlns:w16cid="http://schemas.microsoft.com/office/word/2016/wordml/cid" xmlns:w16se="http://schemas.microsoft.com/office/word/2015/wordml/symex" xmlns:wpg="http://schemas.microsoft.com/office/word/2010/wordprocessingGroup" xmlns:wpi="http://schemas.microsoft.com/office/word/2010/wordprocessingInk" xmlns:wne="http://schemas.microsoft.com/office/word/2006/wordml" xmlns:wps="http://schemas.microsoft.com/office/word/2010/wordprocessingShape" mc:Ignorable="w14 w15 w16se w16cid wp14">
   <w:comment w:id="0" w:author="d. markovic" w:date="2018-02-19T17:08:00Z" w:initials="dm">
     <w:p>
       <w:pPr>
@@ -2310,7 +2526,7 @@
       </w:r>
     </w:p>
   </w:comment>
-  <w:comment w:id="1" w:author="d. markovic" w:date="2018-02-19T19:47:00Z" w:initials="dm">
+  <w:comment w:id="1" w:author="Parr, Thomas" w:date="2018-02-22T19:34:00Z" w:initials="PT">
     <w:p>
       <w:pPr>
         <w:pStyle w:val="CommentText"/>
@@ -2322,11 +2538,27 @@
         <w:annotationRef/>
       </w:r>
       <w:r>
+        <w:t>Yes, you are right. Perhaps we should just stick to an HMM to start with. I’ll re-do this figure when I have some time</w:t>
+      </w:r>
+    </w:p>
+  </w:comment>
+  <w:comment w:id="2" w:author="d. markovic" w:date="2018-02-19T19:47:00Z" w:initials="dm">
+    <w:p>
+      <w:pPr>
+        <w:pStyle w:val="CommentText"/>
+      </w:pPr>
+      <w:r>
+        <w:rPr>
+          <w:rStyle w:val="CommentReference"/>
+        </w:rPr>
+        <w:annotationRef/>
+      </w:r>
+      <w:r>
         <w:t>Optionally include also neurons which represent joint distribution over pairs of states?</w:t>
       </w:r>
     </w:p>
   </w:comment>
-  <w:comment w:id="2" w:author="d. markovic" w:date="2018-02-19T19:50:00Z" w:initials="dm">
+  <w:comment w:id="3" w:author="d. markovic" w:date="2018-02-19T19:50:00Z" w:initials="dm">
     <w:p>
       <w:pPr>
         <w:pStyle w:val="CommentText"/>
@@ -2342,7 +2574,7 @@
       </w:r>
     </w:p>
   </w:comment>
-  <w:comment w:id="3" w:author="d. markovic" w:date="2018-02-19T21:20:00Z" w:initials="dm">
+  <w:comment w:id="4" w:author="Parr, Thomas" w:date="2018-02-22T19:37:00Z" w:initials="PT">
     <w:p>
       <w:pPr>
         <w:pStyle w:val="CommentText"/>
@@ -2354,15 +2586,79 @@
         <w:annotationRef/>
       </w:r>
       <w:r>
+        <w:t xml:space="preserve">Yes, I think you’re right here. I’m working on a better way of representing what I’ve written here (without some of the errors currently there) and will upload when it is ready. </w:t>
+      </w:r>
+    </w:p>
+  </w:comment>
+  <w:comment w:id="6" w:author="d. markovic" w:date="2018-02-19T21:20:00Z" w:initials="dm">
+    <w:p>
+      <w:pPr>
+        <w:pStyle w:val="CommentText"/>
+      </w:pPr>
+      <w:r>
+        <w:rPr>
+          <w:rStyle w:val="CommentReference"/>
+        </w:rPr>
+        <w:annotationRef/>
+      </w:r>
+      <w:r>
         <w:t xml:space="preserve">Here authors differentiate between the message neurons and the readout neurons, that is, neurons representing beliefs. </w:t>
+      </w:r>
+    </w:p>
+  </w:comment>
+  <w:comment w:id="7" w:author="Parr, Thomas" w:date="2018-02-22T19:38:00Z" w:initials="PT">
+    <w:p>
+      <w:pPr>
+        <w:pStyle w:val="CommentText"/>
+      </w:pPr>
+      <w:r>
+        <w:rPr>
+          <w:rStyle w:val="CommentReference"/>
+        </w:rPr>
+        <w:annotationRef/>
+      </w:r>
+      <w:r>
+        <w:t xml:space="preserve">It’s worth mentioning but seems completely pointless to me. Why represent something that doesn’t </w:t>
+      </w:r>
+      <w:proofErr w:type="gramStart"/>
+      <w:r>
+        <w:t>enter into</w:t>
+      </w:r>
+      <w:proofErr w:type="gramEnd"/>
+      <w:r>
+        <w:t xml:space="preserve"> computation? The whole concept of ‘read-out’ implies there is someone to read it out.</w:t>
       </w:r>
     </w:p>
   </w:comment>
 </w:comments>
 </file>
 
+<file path=word/commentsExtended.xml><?xml version="1.0" encoding="utf-8"?>
+<w15:commentsEx xmlns:wpc="http://schemas.microsoft.com/office/word/2010/wordprocessingCanvas" xmlns:cx="http://schemas.microsoft.com/office/drawing/2014/chartex" xmlns:cx1="http://schemas.microsoft.com/office/drawing/2015/9/8/chartex" xmlns:cx2="http://schemas.microsoft.com/office/drawing/2015/10/21/chartex" xmlns:cx3="http://schemas.microsoft.com/office/drawing/2016/5/9/chartex" xmlns:cx4="http://schemas.microsoft.com/office/drawing/2016/5/10/chartex" xmlns:cx5="http://schemas.microsoft.com/office/drawing/2016/5/11/chartex" xmlns:cx6="http://schemas.microsoft.com/office/drawing/2016/5/12/chartex" xmlns:cx7="http://schemas.microsoft.com/office/drawing/2016/5/13/chartex" xmlns:cx8="http://schemas.microsoft.com/office/drawing/2016/5/14/chartex" xmlns:mc="http://schemas.openxmlformats.org/markup-compatibility/2006" xmlns:aink="http://schemas.microsoft.com/office/drawing/2016/ink" xmlns:am3d="http://schemas.microsoft.com/office/drawing/2017/model3d" xmlns:o="urn:schemas-microsoft-com:office:office" xmlns:r="http://schemas.openxmlformats.org/officeDocument/2006/relationships" xmlns:m="http://schemas.openxmlformats.org/officeDocument/2006/math" xmlns:v="urn:schemas-microsoft-com:vml" xmlns:wp14="http://schemas.microsoft.com/office/word/2010/wordprocessingDrawing" xmlns:wp="http://schemas.openxmlformats.org/drawingml/2006/wordprocessingDrawing" xmlns:w10="urn:schemas-microsoft-com:office:word" xmlns:w="http://schemas.openxmlformats.org/wordprocessingml/2006/main" xmlns:w14="http://schemas.microsoft.com/office/word/2010/wordml" xmlns:w15="http://schemas.microsoft.com/office/word/2012/wordml" xmlns:w16cid="http://schemas.microsoft.com/office/word/2016/wordml/cid" xmlns:w16se="http://schemas.microsoft.com/office/word/2015/wordml/symex" xmlns:wpg="http://schemas.microsoft.com/office/word/2010/wordprocessingGroup" xmlns:wpi="http://schemas.microsoft.com/office/word/2010/wordprocessingInk" xmlns:wne="http://schemas.microsoft.com/office/word/2006/wordml" xmlns:wps="http://schemas.microsoft.com/office/word/2010/wordprocessingShape" mc:Ignorable="w14 w15 w16se w16cid wp14">
+  <w15:commentEx w15:paraId="1C774AA5" w15:done="0"/>
+  <w15:commentEx w15:paraId="27775557" w15:paraIdParent="1C774AA5" w15:done="0"/>
+  <w15:commentEx w15:paraId="2811A354" w15:done="0"/>
+  <w15:commentEx w15:paraId="47B3943F" w15:done="0"/>
+  <w15:commentEx w15:paraId="4F4B20B5" w15:paraIdParent="47B3943F" w15:done="0"/>
+  <w15:commentEx w15:paraId="1032A835" w15:done="0"/>
+  <w15:commentEx w15:paraId="026BB4AD" w15:paraIdParent="1032A835" w15:done="0"/>
+</w15:commentsEx>
+</file>
+
+<file path=word/commentsIds.xml><?xml version="1.0" encoding="utf-8"?>
+<w16cid:commentsIds xmlns:wpc="http://schemas.microsoft.com/office/word/2010/wordprocessingCanvas" xmlns:cx="http://schemas.microsoft.com/office/drawing/2014/chartex" xmlns:cx1="http://schemas.microsoft.com/office/drawing/2015/9/8/chartex" xmlns:cx2="http://schemas.microsoft.com/office/drawing/2015/10/21/chartex" xmlns:cx3="http://schemas.microsoft.com/office/drawing/2016/5/9/chartex" xmlns:cx4="http://schemas.microsoft.com/office/drawing/2016/5/10/chartex" xmlns:cx5="http://schemas.microsoft.com/office/drawing/2016/5/11/chartex" xmlns:cx6="http://schemas.microsoft.com/office/drawing/2016/5/12/chartex" xmlns:cx7="http://schemas.microsoft.com/office/drawing/2016/5/13/chartex" xmlns:cx8="http://schemas.microsoft.com/office/drawing/2016/5/14/chartex" xmlns:mc="http://schemas.openxmlformats.org/markup-compatibility/2006" xmlns:aink="http://schemas.microsoft.com/office/drawing/2016/ink" xmlns:am3d="http://schemas.microsoft.com/office/drawing/2017/model3d" xmlns:o="urn:schemas-microsoft-com:office:office" xmlns:r="http://schemas.openxmlformats.org/officeDocument/2006/relationships" xmlns:m="http://schemas.openxmlformats.org/officeDocument/2006/math" xmlns:v="urn:schemas-microsoft-com:vml" xmlns:wp14="http://schemas.microsoft.com/office/word/2010/wordprocessingDrawing" xmlns:wp="http://schemas.openxmlformats.org/drawingml/2006/wordprocessingDrawing" xmlns:w10="urn:schemas-microsoft-com:office:word" xmlns:w="http://schemas.openxmlformats.org/wordprocessingml/2006/main" xmlns:w14="http://schemas.microsoft.com/office/word/2010/wordml" xmlns:w15="http://schemas.microsoft.com/office/word/2012/wordml" xmlns:w16cid="http://schemas.microsoft.com/office/word/2016/wordml/cid" xmlns:w16se="http://schemas.microsoft.com/office/word/2015/wordml/symex" xmlns:wpg="http://schemas.microsoft.com/office/word/2010/wordprocessingGroup" xmlns:wpi="http://schemas.microsoft.com/office/word/2010/wordprocessingInk" xmlns:wne="http://schemas.microsoft.com/office/word/2006/wordml" xmlns:wps="http://schemas.microsoft.com/office/word/2010/wordprocessingShape" mc:Ignorable="w14 w15 w16se w16cid wp14">
+  <w16cid:commentId w16cid:paraId="1C774AA5" w16cid:durableId="1E3999AD"/>
+  <w16cid:commentId w16cid:paraId="27775557" w16cid:durableId="1E3999B4"/>
+  <w16cid:commentId w16cid:paraId="2811A354" w16cid:durableId="1E3999AE"/>
+  <w16cid:commentId w16cid:paraId="47B3943F" w16cid:durableId="1E3999AF"/>
+  <w16cid:commentId w16cid:paraId="4F4B20B5" w16cid:durableId="1E399A95"/>
+  <w16cid:commentId w16cid:paraId="1032A835" w16cid:durableId="1E3999B0"/>
+  <w16cid:commentId w16cid:paraId="026BB4AD" w16cid:durableId="1E399AC2"/>
+</w16cid:commentsIds>
+</file>
+
 <file path=word/endnotes.xml><?xml version="1.0" encoding="utf-8"?>
-<w:endnotes xmlns:wpc="http://schemas.microsoft.com/office/word/2010/wordprocessingCanvas" xmlns:mc="http://schemas.openxmlformats.org/markup-compatibility/2006" xmlns:o="urn:schemas-microsoft-com:office:office" xmlns:r="http://schemas.openxmlformats.org/officeDocument/2006/relationships" xmlns:m="http://schemas.openxmlformats.org/officeDocument/2006/math" xmlns:v="urn:schemas-microsoft-com:vml" xmlns:wp14="http://schemas.microsoft.com/office/word/2010/wordprocessingDrawing" xmlns:wp="http://schemas.openxmlformats.org/drawingml/2006/wordprocessingDrawing" xmlns:w10="urn:schemas-microsoft-com:office:word" xmlns:w="http://schemas.openxmlformats.org/wordprocessingml/2006/main" xmlns:w14="http://schemas.microsoft.com/office/word/2010/wordml" xmlns:wpg="http://schemas.microsoft.com/office/word/2010/wordprocessingGroup" xmlns:wpi="http://schemas.microsoft.com/office/word/2010/wordprocessingInk" xmlns:wne="http://schemas.microsoft.com/office/word/2006/wordml" xmlns:wps="http://schemas.microsoft.com/office/word/2010/wordprocessingShape" mc:Ignorable="w14 wp14">
+<w:endnotes xmlns:wpc="http://schemas.microsoft.com/office/word/2010/wordprocessingCanvas" xmlns:cx="http://schemas.microsoft.com/office/drawing/2014/chartex" xmlns:cx1="http://schemas.microsoft.com/office/drawing/2015/9/8/chartex" xmlns:cx2="http://schemas.microsoft.com/office/drawing/2015/10/21/chartex" xmlns:cx3="http://schemas.microsoft.com/office/drawing/2016/5/9/chartex" xmlns:cx4="http://schemas.microsoft.com/office/drawing/2016/5/10/chartex" xmlns:cx5="http://schemas.microsoft.com/office/drawing/2016/5/11/chartex" xmlns:cx6="http://schemas.microsoft.com/office/drawing/2016/5/12/chartex" xmlns:cx7="http://schemas.microsoft.com/office/drawing/2016/5/13/chartex" xmlns:cx8="http://schemas.microsoft.com/office/drawing/2016/5/14/chartex" xmlns:mc="http://schemas.openxmlformats.org/markup-compatibility/2006" xmlns:aink="http://schemas.microsoft.com/office/drawing/2016/ink" xmlns:am3d="http://schemas.microsoft.com/office/drawing/2017/model3d" xmlns:o="urn:schemas-microsoft-com:office:office" xmlns:r="http://schemas.openxmlformats.org/officeDocument/2006/relationships" xmlns:m="http://schemas.openxmlformats.org/officeDocument/2006/math" xmlns:v="urn:schemas-microsoft-com:vml" xmlns:wp14="http://schemas.microsoft.com/office/word/2010/wordprocessingDrawing" xmlns:wp="http://schemas.openxmlformats.org/drawingml/2006/wordprocessingDrawing" xmlns:w10="urn:schemas-microsoft-com:office:word" xmlns:w="http://schemas.openxmlformats.org/wordprocessingml/2006/main" xmlns:w14="http://schemas.microsoft.com/office/word/2010/wordml" xmlns:w15="http://schemas.microsoft.com/office/word/2012/wordml" xmlns:w16cid="http://schemas.microsoft.com/office/word/2016/wordml/cid" xmlns:w16se="http://schemas.microsoft.com/office/word/2015/wordml/symex" xmlns:wpg="http://schemas.microsoft.com/office/word/2010/wordprocessingGroup" xmlns:wpi="http://schemas.microsoft.com/office/word/2010/wordprocessingInk" xmlns:wne="http://schemas.microsoft.com/office/word/2006/wordml" xmlns:wps="http://schemas.microsoft.com/office/word/2010/wordprocessingShape" mc:Ignorable="w14 w15 w16se w16cid wp14">
   <w:endnote w:type="separator" w:id="-1">
     <w:p>
       <w:pPr>
@@ -2387,7 +2683,7 @@
 </file>
 
 <file path=word/footer1.xml><?xml version="1.0" encoding="utf-8"?>
-<w:ftr xmlns:wpc="http://schemas.microsoft.com/office/word/2010/wordprocessingCanvas" xmlns:mc="http://schemas.openxmlformats.org/markup-compatibility/2006" xmlns:o="urn:schemas-microsoft-com:office:office" xmlns:r="http://schemas.openxmlformats.org/officeDocument/2006/relationships" xmlns:m="http://schemas.openxmlformats.org/officeDocument/2006/math" xmlns:v="urn:schemas-microsoft-com:vml" xmlns:wp14="http://schemas.microsoft.com/office/word/2010/wordprocessingDrawing" xmlns:wp="http://schemas.openxmlformats.org/drawingml/2006/wordprocessingDrawing" xmlns:w10="urn:schemas-microsoft-com:office:word" xmlns:w="http://schemas.openxmlformats.org/wordprocessingml/2006/main" xmlns:w14="http://schemas.microsoft.com/office/word/2010/wordml" xmlns:wpg="http://schemas.microsoft.com/office/word/2010/wordprocessingGroup" xmlns:wpi="http://schemas.microsoft.com/office/word/2010/wordprocessingInk" xmlns:wne="http://schemas.microsoft.com/office/word/2006/wordml" xmlns:wps="http://schemas.microsoft.com/office/word/2010/wordprocessingShape" mc:Ignorable="w14 wp14">
+<w:ftr xmlns:wpc="http://schemas.microsoft.com/office/word/2010/wordprocessingCanvas" xmlns:cx="http://schemas.microsoft.com/office/drawing/2014/chartex" xmlns:cx1="http://schemas.microsoft.com/office/drawing/2015/9/8/chartex" xmlns:cx2="http://schemas.microsoft.com/office/drawing/2015/10/21/chartex" xmlns:cx3="http://schemas.microsoft.com/office/drawing/2016/5/9/chartex" xmlns:cx4="http://schemas.microsoft.com/office/drawing/2016/5/10/chartex" xmlns:cx5="http://schemas.microsoft.com/office/drawing/2016/5/11/chartex" xmlns:cx6="http://schemas.microsoft.com/office/drawing/2016/5/12/chartex" xmlns:cx7="http://schemas.microsoft.com/office/drawing/2016/5/13/chartex" xmlns:cx8="http://schemas.microsoft.com/office/drawing/2016/5/14/chartex" xmlns:mc="http://schemas.openxmlformats.org/markup-compatibility/2006" xmlns:aink="http://schemas.microsoft.com/office/drawing/2016/ink" xmlns:am3d="http://schemas.microsoft.com/office/drawing/2017/model3d" xmlns:o="urn:schemas-microsoft-com:office:office" xmlns:r="http://schemas.openxmlformats.org/officeDocument/2006/relationships" xmlns:m="http://schemas.openxmlformats.org/officeDocument/2006/math" xmlns:v="urn:schemas-microsoft-com:vml" xmlns:wp14="http://schemas.microsoft.com/office/word/2010/wordprocessingDrawing" xmlns:wp="http://schemas.openxmlformats.org/drawingml/2006/wordprocessingDrawing" xmlns:w10="urn:schemas-microsoft-com:office:word" xmlns:w="http://schemas.openxmlformats.org/wordprocessingml/2006/main" xmlns:w14="http://schemas.microsoft.com/office/word/2010/wordml" xmlns:w15="http://schemas.microsoft.com/office/word/2012/wordml" xmlns:w16cid="http://schemas.microsoft.com/office/word/2016/wordml/cid" xmlns:w16se="http://schemas.microsoft.com/office/word/2015/wordml/symex" xmlns:wpg="http://schemas.microsoft.com/office/word/2010/wordprocessingGroup" xmlns:wpi="http://schemas.microsoft.com/office/word/2010/wordprocessingInk" xmlns:wne="http://schemas.microsoft.com/office/word/2006/wordml" xmlns:wps="http://schemas.microsoft.com/office/word/2010/wordprocessingShape" mc:Ignorable="w14 w15 w16se w16cid wp14">
   <w:sdt>
     <w:sdtPr>
       <w:id w:val="1271656588"/>
@@ -2420,7 +2716,7 @@
           <w:rPr>
             <w:noProof/>
           </w:rPr>
-          <w:t>7</w:t>
+          <w:t>8</w:t>
         </w:r>
         <w:r>
           <w:rPr>
@@ -2440,7 +2736,7 @@
 </file>
 
 <file path=word/footnotes.xml><?xml version="1.0" encoding="utf-8"?>
-<w:footnotes xmlns:wpc="http://schemas.microsoft.com/office/word/2010/wordprocessingCanvas" xmlns:mc="http://schemas.openxmlformats.org/markup-compatibility/2006" xmlns:o="urn:schemas-microsoft-com:office:office" xmlns:r="http://schemas.openxmlformats.org/officeDocument/2006/relationships" xmlns:m="http://schemas.openxmlformats.org/officeDocument/2006/math" xmlns:v="urn:schemas-microsoft-com:vml" xmlns:wp14="http://schemas.microsoft.com/office/word/2010/wordprocessingDrawing" xmlns:wp="http://schemas.openxmlformats.org/drawingml/2006/wordprocessingDrawing" xmlns:w10="urn:schemas-microsoft-com:office:word" xmlns:w="http://schemas.openxmlformats.org/wordprocessingml/2006/main" xmlns:w14="http://schemas.microsoft.com/office/word/2010/wordml" xmlns:wpg="http://schemas.microsoft.com/office/word/2010/wordprocessingGroup" xmlns:wpi="http://schemas.microsoft.com/office/word/2010/wordprocessingInk" xmlns:wne="http://schemas.microsoft.com/office/word/2006/wordml" xmlns:wps="http://schemas.microsoft.com/office/word/2010/wordprocessingShape" mc:Ignorable="w14 wp14">
+<w:footnotes xmlns:wpc="http://schemas.microsoft.com/office/word/2010/wordprocessingCanvas" xmlns:cx="http://schemas.microsoft.com/office/drawing/2014/chartex" xmlns:cx1="http://schemas.microsoft.com/office/drawing/2015/9/8/chartex" xmlns:cx2="http://schemas.microsoft.com/office/drawing/2015/10/21/chartex" xmlns:cx3="http://schemas.microsoft.com/office/drawing/2016/5/9/chartex" xmlns:cx4="http://schemas.microsoft.com/office/drawing/2016/5/10/chartex" xmlns:cx5="http://schemas.microsoft.com/office/drawing/2016/5/11/chartex" xmlns:cx6="http://schemas.microsoft.com/office/drawing/2016/5/12/chartex" xmlns:cx7="http://schemas.microsoft.com/office/drawing/2016/5/13/chartex" xmlns:cx8="http://schemas.microsoft.com/office/drawing/2016/5/14/chartex" xmlns:mc="http://schemas.openxmlformats.org/markup-compatibility/2006" xmlns:aink="http://schemas.microsoft.com/office/drawing/2016/ink" xmlns:am3d="http://schemas.microsoft.com/office/drawing/2017/model3d" xmlns:o="urn:schemas-microsoft-com:office:office" xmlns:r="http://schemas.openxmlformats.org/officeDocument/2006/relationships" xmlns:m="http://schemas.openxmlformats.org/officeDocument/2006/math" xmlns:v="urn:schemas-microsoft-com:vml" xmlns:wp14="http://schemas.microsoft.com/office/word/2010/wordprocessingDrawing" xmlns:wp="http://schemas.openxmlformats.org/drawingml/2006/wordprocessingDrawing" xmlns:w10="urn:schemas-microsoft-com:office:word" xmlns:w="http://schemas.openxmlformats.org/wordprocessingml/2006/main" xmlns:w14="http://schemas.microsoft.com/office/word/2010/wordml" xmlns:w15="http://schemas.microsoft.com/office/word/2012/wordml" xmlns:w16cid="http://schemas.microsoft.com/office/word/2016/wordml/cid" xmlns:w16se="http://schemas.microsoft.com/office/word/2015/wordml/symex" xmlns:wpg="http://schemas.microsoft.com/office/word/2010/wordprocessingGroup" xmlns:wpi="http://schemas.microsoft.com/office/word/2010/wordprocessingInk" xmlns:wne="http://schemas.microsoft.com/office/word/2006/wordml" xmlns:wps="http://schemas.microsoft.com/office/word/2010/wordprocessingShape" mc:Ignorable="w14 w15 w16se w16cid wp14">
   <w:footnote w:type="separator" w:id="-1">
     <w:p>
       <w:pPr>
@@ -2465,7 +2761,7 @@
 </file>
 
 <file path=word/header1.xml><?xml version="1.0" encoding="utf-8"?>
-<w:hdr xmlns:wpc="http://schemas.microsoft.com/office/word/2010/wordprocessingCanvas" xmlns:mc="http://schemas.openxmlformats.org/markup-compatibility/2006" xmlns:o="urn:schemas-microsoft-com:office:office" xmlns:r="http://schemas.openxmlformats.org/officeDocument/2006/relationships" xmlns:m="http://schemas.openxmlformats.org/officeDocument/2006/math" xmlns:v="urn:schemas-microsoft-com:vml" xmlns:wp14="http://schemas.microsoft.com/office/word/2010/wordprocessingDrawing" xmlns:wp="http://schemas.openxmlformats.org/drawingml/2006/wordprocessingDrawing" xmlns:w10="urn:schemas-microsoft-com:office:word" xmlns:w="http://schemas.openxmlformats.org/wordprocessingml/2006/main" xmlns:w14="http://schemas.microsoft.com/office/word/2010/wordml" xmlns:wpg="http://schemas.microsoft.com/office/word/2010/wordprocessingGroup" xmlns:wpi="http://schemas.microsoft.com/office/word/2010/wordprocessingInk" xmlns:wne="http://schemas.microsoft.com/office/word/2006/wordml" xmlns:wps="http://schemas.microsoft.com/office/word/2010/wordprocessingShape" mc:Ignorable="w14 wp14">
+<w:hdr xmlns:wpc="http://schemas.microsoft.com/office/word/2010/wordprocessingCanvas" xmlns:cx="http://schemas.microsoft.com/office/drawing/2014/chartex" xmlns:cx1="http://schemas.microsoft.com/office/drawing/2015/9/8/chartex" xmlns:cx2="http://schemas.microsoft.com/office/drawing/2015/10/21/chartex" xmlns:cx3="http://schemas.microsoft.com/office/drawing/2016/5/9/chartex" xmlns:cx4="http://schemas.microsoft.com/office/drawing/2016/5/10/chartex" xmlns:cx5="http://schemas.microsoft.com/office/drawing/2016/5/11/chartex" xmlns:cx6="http://schemas.microsoft.com/office/drawing/2016/5/12/chartex" xmlns:cx7="http://schemas.microsoft.com/office/drawing/2016/5/13/chartex" xmlns:cx8="http://schemas.microsoft.com/office/drawing/2016/5/14/chartex" xmlns:mc="http://schemas.openxmlformats.org/markup-compatibility/2006" xmlns:aink="http://schemas.microsoft.com/office/drawing/2016/ink" xmlns:am3d="http://schemas.microsoft.com/office/drawing/2017/model3d" xmlns:o="urn:schemas-microsoft-com:office:office" xmlns:r="http://schemas.openxmlformats.org/officeDocument/2006/relationships" xmlns:m="http://schemas.openxmlformats.org/officeDocument/2006/math" xmlns:v="urn:schemas-microsoft-com:vml" xmlns:wp14="http://schemas.microsoft.com/office/word/2010/wordprocessingDrawing" xmlns:wp="http://schemas.openxmlformats.org/drawingml/2006/wordprocessingDrawing" xmlns:w10="urn:schemas-microsoft-com:office:word" xmlns:w="http://schemas.openxmlformats.org/wordprocessingml/2006/main" xmlns:w14="http://schemas.microsoft.com/office/word/2010/wordml" xmlns:w15="http://schemas.microsoft.com/office/word/2012/wordml" xmlns:w16cid="http://schemas.microsoft.com/office/word/2016/wordml/cid" xmlns:w16se="http://schemas.microsoft.com/office/word/2015/wordml/symex" xmlns:wpg="http://schemas.microsoft.com/office/word/2010/wordprocessingGroup" xmlns:wpi="http://schemas.microsoft.com/office/word/2010/wordprocessingInk" xmlns:wne="http://schemas.microsoft.com/office/word/2006/wordml" xmlns:wps="http://schemas.microsoft.com/office/word/2010/wordprocessingShape" mc:Ignorable="w14 w15 w16se w16cid wp14">
   <w:p>
     <w:pPr>
       <w:pStyle w:val="Header"/>
@@ -2482,8 +2778,16 @@
 </w:hdr>
 </file>
 
+<file path=word/people.xml><?xml version="1.0" encoding="utf-8"?>
+<w15:people xmlns:wpc="http://schemas.microsoft.com/office/word/2010/wordprocessingCanvas" xmlns:cx="http://schemas.microsoft.com/office/drawing/2014/chartex" xmlns:cx1="http://schemas.microsoft.com/office/drawing/2015/9/8/chartex" xmlns:cx2="http://schemas.microsoft.com/office/drawing/2015/10/21/chartex" xmlns:cx3="http://schemas.microsoft.com/office/drawing/2016/5/9/chartex" xmlns:cx4="http://schemas.microsoft.com/office/drawing/2016/5/10/chartex" xmlns:cx5="http://schemas.microsoft.com/office/drawing/2016/5/11/chartex" xmlns:cx6="http://schemas.microsoft.com/office/drawing/2016/5/12/chartex" xmlns:cx7="http://schemas.microsoft.com/office/drawing/2016/5/13/chartex" xmlns:cx8="http://schemas.microsoft.com/office/drawing/2016/5/14/chartex" xmlns:mc="http://schemas.openxmlformats.org/markup-compatibility/2006" xmlns:aink="http://schemas.microsoft.com/office/drawing/2016/ink" xmlns:am3d="http://schemas.microsoft.com/office/drawing/2017/model3d" xmlns:o="urn:schemas-microsoft-com:office:office" xmlns:r="http://schemas.openxmlformats.org/officeDocument/2006/relationships" xmlns:m="http://schemas.openxmlformats.org/officeDocument/2006/math" xmlns:v="urn:schemas-microsoft-com:vml" xmlns:wp14="http://schemas.microsoft.com/office/word/2010/wordprocessingDrawing" xmlns:wp="http://schemas.openxmlformats.org/drawingml/2006/wordprocessingDrawing" xmlns:w10="urn:schemas-microsoft-com:office:word" xmlns:w="http://schemas.openxmlformats.org/wordprocessingml/2006/main" xmlns:w14="http://schemas.microsoft.com/office/word/2010/wordml" xmlns:w15="http://schemas.microsoft.com/office/word/2012/wordml" xmlns:w16cid="http://schemas.microsoft.com/office/word/2016/wordml/cid" xmlns:w16se="http://schemas.microsoft.com/office/word/2015/wordml/symex" xmlns:wpg="http://schemas.microsoft.com/office/word/2010/wordprocessingGroup" xmlns:wpi="http://schemas.microsoft.com/office/word/2010/wordprocessingInk" xmlns:wne="http://schemas.microsoft.com/office/word/2006/wordml" xmlns:wps="http://schemas.microsoft.com/office/word/2010/wordprocessingShape" mc:Ignorable="w14 w15 w16se w16cid wp14">
+  <w15:person w15:author="Parr, Thomas">
+    <w15:presenceInfo w15:providerId="None" w15:userId="Parr, Thomas"/>
+  </w15:person>
+</w15:people>
+</file>
+
 <file path=word/styles.xml><?xml version="1.0" encoding="utf-8"?>
-<w:styles xmlns:mc="http://schemas.openxmlformats.org/markup-compatibility/2006" xmlns:r="http://schemas.openxmlformats.org/officeDocument/2006/relationships" xmlns:w="http://schemas.openxmlformats.org/wordprocessingml/2006/main" xmlns:w14="http://schemas.microsoft.com/office/word/2010/wordml" mc:Ignorable="w14">
+<w:styles xmlns:mc="http://schemas.openxmlformats.org/markup-compatibility/2006" xmlns:r="http://schemas.openxmlformats.org/officeDocument/2006/relationships" xmlns:w="http://schemas.openxmlformats.org/wordprocessingml/2006/main" xmlns:w14="http://schemas.microsoft.com/office/word/2010/wordml" xmlns:w15="http://schemas.microsoft.com/office/word/2012/wordml" xmlns:w16cid="http://schemas.microsoft.com/office/word/2016/wordml/cid" xmlns:w16se="http://schemas.microsoft.com/office/word/2015/wordml/symex" mc:Ignorable="w14 w15 w16se w16cid">
   <w:docDefaults>
     <w:rPrDefault>
       <w:rPr>
@@ -2499,144 +2803,382 @@
       </w:pPr>
     </w:pPrDefault>
   </w:docDefaults>
-  <w:latentStyles w:defLockedState="0" w:defUIPriority="99" w:defSemiHidden="1" w:defUnhideWhenUsed="1" w:defQFormat="0" w:count="267">
-    <w:lsdException w:name="Normal" w:semiHidden="0" w:uiPriority="0" w:unhideWhenUsed="0" w:qFormat="1"/>
-    <w:lsdException w:name="heading 1" w:semiHidden="0" w:uiPriority="9" w:unhideWhenUsed="0" w:qFormat="1"/>
-    <w:lsdException w:name="heading 2" w:uiPriority="9" w:qFormat="1"/>
-    <w:lsdException w:name="heading 3" w:uiPriority="9" w:qFormat="1"/>
-    <w:lsdException w:name="heading 4" w:uiPriority="9" w:qFormat="1"/>
-    <w:lsdException w:name="heading 5" w:uiPriority="9" w:qFormat="1"/>
-    <w:lsdException w:name="heading 6" w:uiPriority="9" w:qFormat="1"/>
-    <w:lsdException w:name="heading 7" w:uiPriority="9" w:qFormat="1"/>
-    <w:lsdException w:name="heading 8" w:uiPriority="9" w:qFormat="1"/>
-    <w:lsdException w:name="heading 9" w:uiPriority="9" w:qFormat="1"/>
-    <w:lsdException w:name="toc 1" w:uiPriority="39"/>
-    <w:lsdException w:name="toc 2" w:uiPriority="39"/>
-    <w:lsdException w:name="toc 3" w:uiPriority="39"/>
-    <w:lsdException w:name="toc 4" w:uiPriority="39"/>
-    <w:lsdException w:name="toc 5" w:uiPriority="39"/>
-    <w:lsdException w:name="toc 6" w:uiPriority="39"/>
-    <w:lsdException w:name="toc 7" w:uiPriority="39"/>
-    <w:lsdException w:name="toc 8" w:uiPriority="39"/>
-    <w:lsdException w:name="toc 9" w:uiPriority="39"/>
-    <w:lsdException w:name="caption" w:uiPriority="35" w:qFormat="1"/>
-    <w:lsdException w:name="Title" w:semiHidden="0" w:uiPriority="10" w:unhideWhenUsed="0" w:qFormat="1"/>
-    <w:lsdException w:name="Default Paragraph Font" w:uiPriority="1"/>
-    <w:lsdException w:name="Subtitle" w:semiHidden="0" w:uiPriority="11" w:unhideWhenUsed="0" w:qFormat="1"/>
-    <w:lsdException w:name="Strong" w:semiHidden="0" w:uiPriority="22" w:unhideWhenUsed="0" w:qFormat="1"/>
-    <w:lsdException w:name="Emphasis" w:semiHidden="0" w:uiPriority="20" w:unhideWhenUsed="0" w:qFormat="1"/>
-    <w:lsdException w:name="Table Grid" w:semiHidden="0" w:uiPriority="39" w:unhideWhenUsed="0"/>
-    <w:lsdException w:name="Placeholder Text" w:unhideWhenUsed="0"/>
-    <w:lsdException w:name="No Spacing" w:semiHidden="0" w:uiPriority="1" w:unhideWhenUsed="0" w:qFormat="1"/>
-    <w:lsdException w:name="Light Shading" w:semiHidden="0" w:uiPriority="60" w:unhideWhenUsed="0"/>
-    <w:lsdException w:name="Light List" w:semiHidden="0" w:uiPriority="61" w:unhideWhenUsed="0"/>
-    <w:lsdException w:name="Light Grid" w:semiHidden="0" w:uiPriority="62" w:unhideWhenUsed="0"/>
-    <w:lsdException w:name="Medium Shading 1" w:semiHidden="0" w:uiPriority="63" w:unhideWhenUsed="0"/>
-    <w:lsdException w:name="Medium Shading 2" w:semiHidden="0" w:uiPriority="64" w:unhideWhenUsed="0"/>
-    <w:lsdException w:name="Medium List 1" w:semiHidden="0" w:uiPriority="65" w:unhideWhenUsed="0"/>
-    <w:lsdException w:name="Medium List 2" w:semiHidden="0" w:uiPriority="66" w:unhideWhenUsed="0"/>
-    <w:lsdException w:name="Medium Grid 1" w:semiHidden="0" w:uiPriority="67" w:unhideWhenUsed="0"/>
-    <w:lsdException w:name="Medium Grid 2" w:semiHidden="0" w:uiPriority="68" w:unhideWhenUsed="0"/>
-    <w:lsdException w:name="Medium Grid 3" w:semiHidden="0" w:uiPriority="69" w:unhideWhenUsed="0"/>
-    <w:lsdException w:name="Dark List" w:semiHidden="0" w:uiPriority="70" w:unhideWhenUsed="0"/>
-    <w:lsdException w:name="Colorful Shading" w:semiHidden="0" w:uiPriority="71" w:unhideWhenUsed="0"/>
-    <w:lsdException w:name="Colorful List" w:semiHidden="0" w:uiPriority="72" w:unhideWhenUsed="0"/>
-    <w:lsdException w:name="Colorful Grid" w:semiHidden="0" w:uiPriority="73" w:unhideWhenUsed="0"/>
-    <w:lsdException w:name="Light Shading Accent 1" w:semiHidden="0" w:uiPriority="60" w:unhideWhenUsed="0"/>
-    <w:lsdException w:name="Light List Accent 1" w:semiHidden="0" w:uiPriority="61" w:unhideWhenUsed="0"/>
-    <w:lsdException w:name="Light Grid Accent 1" w:semiHidden="0" w:uiPriority="62" w:unhideWhenUsed="0"/>
-    <w:lsdException w:name="Medium Shading 1 Accent 1" w:semiHidden="0" w:uiPriority="63" w:unhideWhenUsed="0"/>
-    <w:lsdException w:name="Medium Shading 2 Accent 1" w:semiHidden="0" w:uiPriority="64" w:unhideWhenUsed="0"/>
-    <w:lsdException w:name="Medium List 1 Accent 1" w:semiHidden="0" w:uiPriority="65" w:unhideWhenUsed="0"/>
-    <w:lsdException w:name="Revision" w:unhideWhenUsed="0"/>
-    <w:lsdException w:name="List Paragraph" w:semiHidden="0" w:uiPriority="34" w:unhideWhenUsed="0" w:qFormat="1"/>
-    <w:lsdException w:name="Quote" w:semiHidden="0" w:uiPriority="29" w:unhideWhenUsed="0" w:qFormat="1"/>
-    <w:lsdException w:name="Intense Quote" w:semiHidden="0" w:uiPriority="30" w:unhideWhenUsed="0" w:qFormat="1"/>
-    <w:lsdException w:name="Medium List 2 Accent 1" w:semiHidden="0" w:uiPriority="66" w:unhideWhenUsed="0"/>
-    <w:lsdException w:name="Medium Grid 1 Accent 1" w:semiHidden="0" w:uiPriority="67" w:unhideWhenUsed="0"/>
-    <w:lsdException w:name="Medium Grid 2 Accent 1" w:semiHidden="0" w:uiPriority="68" w:unhideWhenUsed="0"/>
-    <w:lsdException w:name="Medium Grid 3 Accent 1" w:semiHidden="0" w:uiPriority="69" w:unhideWhenUsed="0"/>
-    <w:lsdException w:name="Dark List Accent 1" w:semiHidden="0" w:uiPriority="70" w:unhideWhenUsed="0"/>
-    <w:lsdException w:name="Colorful Shading Accent 1" w:semiHidden="0" w:uiPriority="71" w:unhideWhenUsed="0"/>
-    <w:lsdException w:name="Colorful List Accent 1" w:semiHidden="0" w:uiPriority="72" w:unhideWhenUsed="0"/>
-    <w:lsdException w:name="Colorful Grid Accent 1" w:semiHidden="0" w:uiPriority="73" w:unhideWhenUsed="0"/>
-    <w:lsdException w:name="Light Shading Accent 2" w:semiHidden="0" w:uiPriority="60" w:unhideWhenUsed="0"/>
-    <w:lsdException w:name="Light List Accent 2" w:semiHidden="0" w:uiPriority="61" w:unhideWhenUsed="0"/>
-    <w:lsdException w:name="Light Grid Accent 2" w:semiHidden="0" w:uiPriority="62" w:unhideWhenUsed="0"/>
-    <w:lsdException w:name="Medium Shading 1 Accent 2" w:semiHidden="0" w:uiPriority="63" w:unhideWhenUsed="0"/>
-    <w:lsdException w:name="Medium Shading 2 Accent 2" w:semiHidden="0" w:uiPriority="64" w:unhideWhenUsed="0"/>
-    <w:lsdException w:name="Medium List 1 Accent 2" w:semiHidden="0" w:uiPriority="65" w:unhideWhenUsed="0"/>
-    <w:lsdException w:name="Medium List 2 Accent 2" w:semiHidden="0" w:uiPriority="66" w:unhideWhenUsed="0"/>
-    <w:lsdException w:name="Medium Grid 1 Accent 2" w:semiHidden="0" w:uiPriority="67" w:unhideWhenUsed="0"/>
-    <w:lsdException w:name="Medium Grid 2 Accent 2" w:semiHidden="0" w:uiPriority="68" w:unhideWhenUsed="0"/>
-    <w:lsdException w:name="Medium Grid 3 Accent 2" w:semiHidden="0" w:uiPriority="69" w:unhideWhenUsed="0"/>
-    <w:lsdException w:name="Dark List Accent 2" w:semiHidden="0" w:uiPriority="70" w:unhideWhenUsed="0"/>
-    <w:lsdException w:name="Colorful Shading Accent 2" w:semiHidden="0" w:uiPriority="71" w:unhideWhenUsed="0"/>
-    <w:lsdException w:name="Colorful List Accent 2" w:semiHidden="0" w:uiPriority="72" w:unhideWhenUsed="0"/>
-    <w:lsdException w:name="Colorful Grid Accent 2" w:semiHidden="0" w:uiPriority="73" w:unhideWhenUsed="0"/>
-    <w:lsdException w:name="Light Shading Accent 3" w:semiHidden="0" w:uiPriority="60" w:unhideWhenUsed="0"/>
-    <w:lsdException w:name="Light List Accent 3" w:semiHidden="0" w:uiPriority="61" w:unhideWhenUsed="0"/>
-    <w:lsdException w:name="Light Grid Accent 3" w:semiHidden="0" w:uiPriority="62" w:unhideWhenUsed="0"/>
-    <w:lsdException w:name="Medium Shading 1 Accent 3" w:semiHidden="0" w:uiPriority="63" w:unhideWhenUsed="0"/>
-    <w:lsdException w:name="Medium Shading 2 Accent 3" w:semiHidden="0" w:uiPriority="64" w:unhideWhenUsed="0"/>
-    <w:lsdException w:name="Medium List 1 Accent 3" w:semiHidden="0" w:uiPriority="65" w:unhideWhenUsed="0"/>
-    <w:lsdException w:name="Medium List 2 Accent 3" w:semiHidden="0" w:uiPriority="66" w:unhideWhenUsed="0"/>
-    <w:lsdException w:name="Medium Grid 1 Accent 3" w:semiHidden="0" w:uiPriority="67" w:unhideWhenUsed="0"/>
-    <w:lsdException w:name="Medium Grid 2 Accent 3" w:semiHidden="0" w:uiPriority="68" w:unhideWhenUsed="0"/>
-    <w:lsdException w:name="Medium Grid 3 Accent 3" w:semiHidden="0" w:uiPriority="69" w:unhideWhenUsed="0"/>
-    <w:lsdException w:name="Dark List Accent 3" w:semiHidden="0" w:uiPriority="70" w:unhideWhenUsed="0"/>
-    <w:lsdException w:name="Colorful Shading Accent 3" w:semiHidden="0" w:uiPriority="71" w:unhideWhenUsed="0"/>
-    <w:lsdException w:name="Colorful List Accent 3" w:semiHidden="0" w:uiPriority="72" w:unhideWhenUsed="0"/>
-    <w:lsdException w:name="Colorful Grid Accent 3" w:semiHidden="0" w:uiPriority="73" w:unhideWhenUsed="0"/>
-    <w:lsdException w:name="Light Shading Accent 4" w:semiHidden="0" w:uiPriority="60" w:unhideWhenUsed="0"/>
-    <w:lsdException w:name="Light List Accent 4" w:semiHidden="0" w:uiPriority="61" w:unhideWhenUsed="0"/>
-    <w:lsdException w:name="Light Grid Accent 4" w:semiHidden="0" w:uiPriority="62" w:unhideWhenUsed="0"/>
-    <w:lsdException w:name="Medium Shading 1 Accent 4" w:semiHidden="0" w:uiPriority="63" w:unhideWhenUsed="0"/>
-    <w:lsdException w:name="Medium Shading 2 Accent 4" w:semiHidden="0" w:uiPriority="64" w:unhideWhenUsed="0"/>
-    <w:lsdException w:name="Medium List 1 Accent 4" w:semiHidden="0" w:uiPriority="65" w:unhideWhenUsed="0"/>
-    <w:lsdException w:name="Medium List 2 Accent 4" w:semiHidden="0" w:uiPriority="66" w:unhideWhenUsed="0"/>
-    <w:lsdException w:name="Medium Grid 1 Accent 4" w:semiHidden="0" w:uiPriority="67" w:unhideWhenUsed="0"/>
-    <w:lsdException w:name="Medium Grid 2 Accent 4" w:semiHidden="0" w:uiPriority="68" w:unhideWhenUsed="0"/>
-    <w:lsdException w:name="Medium Grid 3 Accent 4" w:semiHidden="0" w:uiPriority="69" w:unhideWhenUsed="0"/>
-    <w:lsdException w:name="Dark List Accent 4" w:semiHidden="0" w:uiPriority="70" w:unhideWhenUsed="0"/>
-    <w:lsdException w:name="Colorful Shading Accent 4" w:semiHidden="0" w:uiPriority="71" w:unhideWhenUsed="0"/>
-    <w:lsdException w:name="Colorful List Accent 4" w:semiHidden="0" w:uiPriority="72" w:unhideWhenUsed="0"/>
-    <w:lsdException w:name="Colorful Grid Accent 4" w:semiHidden="0" w:uiPriority="73" w:unhideWhenUsed="0"/>
-    <w:lsdException w:name="Light Shading Accent 5" w:semiHidden="0" w:uiPriority="60" w:unhideWhenUsed="0"/>
-    <w:lsdException w:name="Light List Accent 5" w:semiHidden="0" w:uiPriority="61" w:unhideWhenUsed="0"/>
-    <w:lsdException w:name="Light Grid Accent 5" w:semiHidden="0" w:uiPriority="62" w:unhideWhenUsed="0"/>
-    <w:lsdException w:name="Medium Shading 1 Accent 5" w:semiHidden="0" w:uiPriority="63" w:unhideWhenUsed="0"/>
-    <w:lsdException w:name="Medium Shading 2 Accent 5" w:semiHidden="0" w:uiPriority="64" w:unhideWhenUsed="0"/>
-    <w:lsdException w:name="Medium List 1 Accent 5" w:semiHidden="0" w:uiPriority="65" w:unhideWhenUsed="0"/>
-    <w:lsdException w:name="Medium List 2 Accent 5" w:semiHidden="0" w:uiPriority="66" w:unhideWhenUsed="0"/>
-    <w:lsdException w:name="Medium Grid 1 Accent 5" w:semiHidden="0" w:uiPriority="67" w:unhideWhenUsed="0"/>
-    <w:lsdException w:name="Medium Grid 2 Accent 5" w:semiHidden="0" w:uiPriority="68" w:unhideWhenUsed="0"/>
-    <w:lsdException w:name="Medium Grid 3 Accent 5" w:semiHidden="0" w:uiPriority="69" w:unhideWhenUsed="0"/>
-    <w:lsdException w:name="Dark List Accent 5" w:semiHidden="0" w:uiPriority="70" w:unhideWhenUsed="0"/>
-    <w:lsdException w:name="Colorful Shading Accent 5" w:semiHidden="0" w:uiPriority="71" w:unhideWhenUsed="0"/>
-    <w:lsdException w:name="Colorful List Accent 5" w:semiHidden="0" w:uiPriority="72" w:unhideWhenUsed="0"/>
-    <w:lsdException w:name="Colorful Grid Accent 5" w:semiHidden="0" w:uiPriority="73" w:unhideWhenUsed="0"/>
-    <w:lsdException w:name="Light Shading Accent 6" w:semiHidden="0" w:uiPriority="60" w:unhideWhenUsed="0"/>
-    <w:lsdException w:name="Light List Accent 6" w:semiHidden="0" w:uiPriority="61" w:unhideWhenUsed="0"/>
-    <w:lsdException w:name="Light Grid Accent 6" w:semiHidden="0" w:uiPriority="62" w:unhideWhenUsed="0"/>
-    <w:lsdException w:name="Medium Shading 1 Accent 6" w:semiHidden="0" w:uiPriority="63" w:unhideWhenUsed="0"/>
-    <w:lsdException w:name="Medium Shading 2 Accent 6" w:semiHidden="0" w:uiPriority="64" w:unhideWhenUsed="0"/>
-    <w:lsdException w:name="Medium List 1 Accent 6" w:semiHidden="0" w:uiPriority="65" w:unhideWhenUsed="0"/>
-    <w:lsdException w:name="Medium List 2 Accent 6" w:semiHidden="0" w:uiPriority="66" w:unhideWhenUsed="0"/>
-    <w:lsdException w:name="Medium Grid 1 Accent 6" w:semiHidden="0" w:uiPriority="67" w:unhideWhenUsed="0"/>
-    <w:lsdException w:name="Medium Grid 2 Accent 6" w:semiHidden="0" w:uiPriority="68" w:unhideWhenUsed="0"/>
-    <w:lsdException w:name="Medium Grid 3 Accent 6" w:semiHidden="0" w:uiPriority="69" w:unhideWhenUsed="0"/>
-    <w:lsdException w:name="Dark List Accent 6" w:semiHidden="0" w:uiPriority="70" w:unhideWhenUsed="0"/>
-    <w:lsdException w:name="Colorful Shading Accent 6" w:semiHidden="0" w:uiPriority="71" w:unhideWhenUsed="0"/>
-    <w:lsdException w:name="Colorful List Accent 6" w:semiHidden="0" w:uiPriority="72" w:unhideWhenUsed="0"/>
-    <w:lsdException w:name="Colorful Grid Accent 6" w:semiHidden="0" w:uiPriority="73" w:unhideWhenUsed="0"/>
-    <w:lsdException w:name="Subtle Emphasis" w:semiHidden="0" w:uiPriority="19" w:unhideWhenUsed="0" w:qFormat="1"/>
-    <w:lsdException w:name="Intense Emphasis" w:semiHidden="0" w:uiPriority="21" w:unhideWhenUsed="0" w:qFormat="1"/>
-    <w:lsdException w:name="Subtle Reference" w:semiHidden="0" w:uiPriority="31" w:unhideWhenUsed="0" w:qFormat="1"/>
-    <w:lsdException w:name="Intense Reference" w:semiHidden="0" w:uiPriority="32" w:unhideWhenUsed="0" w:qFormat="1"/>
-    <w:lsdException w:name="Book Title" w:semiHidden="0" w:uiPriority="33" w:unhideWhenUsed="0" w:qFormat="1"/>
-    <w:lsdException w:name="Bibliography" w:uiPriority="37"/>
-    <w:lsdException w:name="TOC Heading" w:uiPriority="39" w:qFormat="1"/>
+  <w:latentStyles w:defLockedState="0" w:defUIPriority="99" w:defSemiHidden="0" w:defUnhideWhenUsed="0" w:defQFormat="0" w:count="375">
+    <w:lsdException w:name="Normal" w:uiPriority="0" w:qFormat="1"/>
+    <w:lsdException w:name="heading 1" w:uiPriority="9" w:qFormat="1"/>
+    <w:lsdException w:name="heading 2" w:semiHidden="1" w:uiPriority="9" w:unhideWhenUsed="1" w:qFormat="1"/>
+    <w:lsdException w:name="heading 3" w:semiHidden="1" w:uiPriority="9" w:unhideWhenUsed="1" w:qFormat="1"/>
+    <w:lsdException w:name="heading 4" w:semiHidden="1" w:uiPriority="9" w:unhideWhenUsed="1" w:qFormat="1"/>
+    <w:lsdException w:name="heading 5" w:semiHidden="1" w:uiPriority="9" w:unhideWhenUsed="1" w:qFormat="1"/>
+    <w:lsdException w:name="heading 6" w:semiHidden="1" w:uiPriority="9" w:unhideWhenUsed="1" w:qFormat="1"/>
+    <w:lsdException w:name="heading 7" w:semiHidden="1" w:uiPriority="9" w:unhideWhenUsed="1" w:qFormat="1"/>
+    <w:lsdException w:name="heading 8" w:semiHidden="1" w:uiPriority="9" w:unhideWhenUsed="1" w:qFormat="1"/>
+    <w:lsdException w:name="heading 9" w:semiHidden="1" w:uiPriority="9" w:unhideWhenUsed="1" w:qFormat="1"/>
+    <w:lsdException w:name="index 1" w:semiHidden="1" w:unhideWhenUsed="1"/>
+    <w:lsdException w:name="index 2" w:semiHidden="1" w:unhideWhenUsed="1"/>
+    <w:lsdException w:name="index 3" w:semiHidden="1" w:unhideWhenUsed="1"/>
+    <w:lsdException w:name="index 4" w:semiHidden="1" w:unhideWhenUsed="1"/>
+    <w:lsdException w:name="index 5" w:semiHidden="1" w:unhideWhenUsed="1"/>
+    <w:lsdException w:name="index 6" w:semiHidden="1" w:unhideWhenUsed="1"/>
+    <w:lsdException w:name="index 7" w:semiHidden="1" w:unhideWhenUsed="1"/>
+    <w:lsdException w:name="index 8" w:semiHidden="1" w:unhideWhenUsed="1"/>
+    <w:lsdException w:name="index 9" w:semiHidden="1" w:unhideWhenUsed="1"/>
+    <w:lsdException w:name="toc 1" w:semiHidden="1" w:uiPriority="39" w:unhideWhenUsed="1"/>
+    <w:lsdException w:name="toc 2" w:semiHidden="1" w:uiPriority="39" w:unhideWhenUsed="1"/>
+    <w:lsdException w:name="toc 3" w:semiHidden="1" w:uiPriority="39" w:unhideWhenUsed="1"/>
+    <w:lsdException w:name="toc 4" w:semiHidden="1" w:uiPriority="39" w:unhideWhenUsed="1"/>
+    <w:lsdException w:name="toc 5" w:semiHidden="1" w:uiPriority="39" w:unhideWhenUsed="1"/>
+    <w:lsdException w:name="toc 6" w:semiHidden="1" w:uiPriority="39" w:unhideWhenUsed="1"/>
+    <w:lsdException w:name="toc 7" w:semiHidden="1" w:uiPriority="39" w:unhideWhenUsed="1"/>
+    <w:lsdException w:name="toc 8" w:semiHidden="1" w:uiPriority="39" w:unhideWhenUsed="1"/>
+    <w:lsdException w:name="toc 9" w:semiHidden="1" w:uiPriority="39" w:unhideWhenUsed="1"/>
+    <w:lsdException w:name="Normal Indent" w:semiHidden="1" w:unhideWhenUsed="1"/>
+    <w:lsdException w:name="footnote text" w:semiHidden="1" w:unhideWhenUsed="1"/>
+    <w:lsdException w:name="annotation text" w:semiHidden="1" w:unhideWhenUsed="1"/>
+    <w:lsdException w:name="header" w:semiHidden="1" w:unhideWhenUsed="1"/>
+    <w:lsdException w:name="footer" w:semiHidden="1" w:unhideWhenUsed="1"/>
+    <w:lsdException w:name="index heading" w:semiHidden="1" w:unhideWhenUsed="1"/>
+    <w:lsdException w:name="caption" w:semiHidden="1" w:uiPriority="35" w:unhideWhenUsed="1" w:qFormat="1"/>
+    <w:lsdException w:name="table of figures" w:semiHidden="1" w:unhideWhenUsed="1"/>
+    <w:lsdException w:name="envelope address" w:semiHidden="1" w:unhideWhenUsed="1"/>
+    <w:lsdException w:name="envelope return" w:semiHidden="1" w:unhideWhenUsed="1"/>
+    <w:lsdException w:name="footnote reference" w:semiHidden="1" w:unhideWhenUsed="1"/>
+    <w:lsdException w:name="annotation reference" w:semiHidden="1" w:unhideWhenUsed="1"/>
+    <w:lsdException w:name="line number" w:semiHidden="1" w:unhideWhenUsed="1"/>
+    <w:lsdException w:name="page number" w:semiHidden="1" w:unhideWhenUsed="1"/>
+    <w:lsdException w:name="endnote reference" w:semiHidden="1" w:unhideWhenUsed="1"/>
+    <w:lsdException w:name="endnote text" w:semiHidden="1" w:unhideWhenUsed="1"/>
+    <w:lsdException w:name="table of authorities" w:semiHidden="1" w:unhideWhenUsed="1"/>
+    <w:lsdException w:name="macro" w:semiHidden="1" w:unhideWhenUsed="1"/>
+    <w:lsdException w:name="toa heading" w:semiHidden="1" w:unhideWhenUsed="1"/>
+    <w:lsdException w:name="List" w:semiHidden="1" w:unhideWhenUsed="1"/>
+    <w:lsdException w:name="List Bullet" w:semiHidden="1" w:unhideWhenUsed="1"/>
+    <w:lsdException w:name="List Number" w:semiHidden="1" w:unhideWhenUsed="1"/>
+    <w:lsdException w:name="List 2" w:semiHidden="1" w:unhideWhenUsed="1"/>
+    <w:lsdException w:name="List 3" w:semiHidden="1" w:unhideWhenUsed="1"/>
+    <w:lsdException w:name="List 4" w:semiHidden="1" w:unhideWhenUsed="1"/>
+    <w:lsdException w:name="List 5" w:semiHidden="1" w:unhideWhenUsed="1"/>
+    <w:lsdException w:name="List Bullet 2" w:semiHidden="1" w:unhideWhenUsed="1"/>
+    <w:lsdException w:name="List Bullet 3" w:semiHidden="1" w:unhideWhenUsed="1"/>
+    <w:lsdException w:name="List Bullet 4" w:semiHidden="1" w:unhideWhenUsed="1"/>
+    <w:lsdException w:name="List Bullet 5" w:semiHidden="1" w:unhideWhenUsed="1"/>
+    <w:lsdException w:name="List Number 2" w:semiHidden="1" w:unhideWhenUsed="1"/>
+    <w:lsdException w:name="List Number 3" w:semiHidden="1" w:unhideWhenUsed="1"/>
+    <w:lsdException w:name="List Number 4" w:semiHidden="1" w:unhideWhenUsed="1"/>
+    <w:lsdException w:name="List Number 5" w:semiHidden="1" w:unhideWhenUsed="1"/>
+    <w:lsdException w:name="Title" w:uiPriority="10" w:qFormat="1"/>
+    <w:lsdException w:name="Closing" w:semiHidden="1" w:unhideWhenUsed="1"/>
+    <w:lsdException w:name="Signature" w:semiHidden="1" w:unhideWhenUsed="1"/>
+    <w:lsdException w:name="Default Paragraph Font" w:semiHidden="1" w:uiPriority="1" w:unhideWhenUsed="1"/>
+    <w:lsdException w:name="Body Text" w:semiHidden="1" w:unhideWhenUsed="1"/>
+    <w:lsdException w:name="Body Text Indent" w:semiHidden="1" w:unhideWhenUsed="1"/>
+    <w:lsdException w:name="List Continue" w:semiHidden="1" w:unhideWhenUsed="1"/>
+    <w:lsdException w:name="List Continue 2" w:semiHidden="1" w:unhideWhenUsed="1"/>
+    <w:lsdException w:name="List Continue 3" w:semiHidden="1" w:unhideWhenUsed="1"/>
+    <w:lsdException w:name="List Continue 4" w:semiHidden="1" w:unhideWhenUsed="1"/>
+    <w:lsdException w:name="List Continue 5" w:semiHidden="1" w:unhideWhenUsed="1"/>
+    <w:lsdException w:name="Message Header" w:semiHidden="1" w:unhideWhenUsed="1"/>
+    <w:lsdException w:name="Subtitle" w:uiPriority="11" w:qFormat="1"/>
+    <w:lsdException w:name="Salutation" w:semiHidden="1" w:unhideWhenUsed="1"/>
+    <w:lsdException w:name="Date" w:semiHidden="1" w:unhideWhenUsed="1"/>
+    <w:lsdException w:name="Body Text First Indent" w:semiHidden="1" w:unhideWhenUsed="1"/>
+    <w:lsdException w:name="Body Text First Indent 2" w:semiHidden="1" w:unhideWhenUsed="1"/>
+    <w:lsdException w:name="Note Heading" w:semiHidden="1" w:unhideWhenUsed="1"/>
+    <w:lsdException w:name="Body Text 2" w:semiHidden="1" w:unhideWhenUsed="1"/>
+    <w:lsdException w:name="Body Text 3" w:semiHidden="1" w:unhideWhenUsed="1"/>
+    <w:lsdException w:name="Body Text Indent 2" w:semiHidden="1" w:unhideWhenUsed="1"/>
+    <w:lsdException w:name="Body Text Indent 3" w:semiHidden="1" w:unhideWhenUsed="1"/>
+    <w:lsdException w:name="Block Text" w:semiHidden="1" w:unhideWhenUsed="1"/>
+    <w:lsdException w:name="Hyperlink" w:semiHidden="1" w:unhideWhenUsed="1"/>
+    <w:lsdException w:name="FollowedHyperlink" w:semiHidden="1" w:unhideWhenUsed="1"/>
+    <w:lsdException w:name="Strong" w:uiPriority="22" w:qFormat="1"/>
+    <w:lsdException w:name="Emphasis" w:uiPriority="20" w:qFormat="1"/>
+    <w:lsdException w:name="Document Map" w:semiHidden="1" w:unhideWhenUsed="1"/>
+    <w:lsdException w:name="Plain Text" w:semiHidden="1" w:unhideWhenUsed="1"/>
+    <w:lsdException w:name="E-mail Signature" w:semiHidden="1" w:unhideWhenUsed="1"/>
+    <w:lsdException w:name="HTML Top of Form" w:semiHidden="1" w:unhideWhenUsed="1"/>
+    <w:lsdException w:name="HTML Bottom of Form" w:semiHidden="1" w:unhideWhenUsed="1"/>
+    <w:lsdException w:name="Normal (Web)" w:semiHidden="1" w:unhideWhenUsed="1"/>
+    <w:lsdException w:name="HTML Acronym" w:semiHidden="1" w:unhideWhenUsed="1"/>
+    <w:lsdException w:name="HTML Address" w:semiHidden="1" w:unhideWhenUsed="1"/>
+    <w:lsdException w:name="HTML Cite" w:semiHidden="1" w:unhideWhenUsed="1"/>
+    <w:lsdException w:name="HTML Code" w:semiHidden="1" w:unhideWhenUsed="1"/>
+    <w:lsdException w:name="HTML Definition" w:semiHidden="1" w:unhideWhenUsed="1"/>
+    <w:lsdException w:name="HTML Keyboard" w:semiHidden="1" w:unhideWhenUsed="1"/>
+    <w:lsdException w:name="HTML Preformatted" w:semiHidden="1" w:unhideWhenUsed="1"/>
+    <w:lsdException w:name="HTML Sample" w:semiHidden="1" w:unhideWhenUsed="1"/>
+    <w:lsdException w:name="HTML Typewriter" w:semiHidden="1" w:unhideWhenUsed="1"/>
+    <w:lsdException w:name="HTML Variable" w:semiHidden="1" w:unhideWhenUsed="1"/>
+    <w:lsdException w:name="Normal Table" w:semiHidden="1" w:unhideWhenUsed="1"/>
+    <w:lsdException w:name="annotation subject" w:semiHidden="1" w:unhideWhenUsed="1"/>
+    <w:lsdException w:name="No List" w:semiHidden="1" w:unhideWhenUsed="1"/>
+    <w:lsdException w:name="Outline List 1" w:semiHidden="1" w:unhideWhenUsed="1"/>
+    <w:lsdException w:name="Outline List 2" w:semiHidden="1" w:unhideWhenUsed="1"/>
+    <w:lsdException w:name="Outline List 3" w:semiHidden="1" w:unhideWhenUsed="1"/>
+    <w:lsdException w:name="Table Simple 1" w:semiHidden="1" w:unhideWhenUsed="1"/>
+    <w:lsdException w:name="Table Simple 2" w:semiHidden="1" w:unhideWhenUsed="1"/>
+    <w:lsdException w:name="Table Simple 3" w:semiHidden="1" w:unhideWhenUsed="1"/>
+    <w:lsdException w:name="Table Classic 1" w:semiHidden="1" w:unhideWhenUsed="1"/>
+    <w:lsdException w:name="Table Classic 2" w:semiHidden="1" w:unhideWhenUsed="1"/>
+    <w:lsdException w:name="Table Classic 3" w:semiHidden="1" w:unhideWhenUsed="1"/>
+    <w:lsdException w:name="Table Classic 4" w:semiHidden="1" w:unhideWhenUsed="1"/>
+    <w:lsdException w:name="Table Colorful 1" w:semiHidden="1" w:unhideWhenUsed="1"/>
+    <w:lsdException w:name="Table Colorful 2" w:semiHidden="1" w:unhideWhenUsed="1"/>
+    <w:lsdException w:name="Table Colorful 3" w:semiHidden="1" w:unhideWhenUsed="1"/>
+    <w:lsdException w:name="Table Columns 1" w:semiHidden="1" w:unhideWhenUsed="1"/>
+    <w:lsdException w:name="Table Columns 2" w:semiHidden="1" w:unhideWhenUsed="1"/>
+    <w:lsdException w:name="Table Columns 3" w:semiHidden="1" w:unhideWhenUsed="1"/>
+    <w:lsdException w:name="Table Columns 4" w:semiHidden="1" w:unhideWhenUsed="1"/>
+    <w:lsdException w:name="Table Columns 5" w:semiHidden="1" w:unhideWhenUsed="1"/>
+    <w:lsdException w:name="Table Grid 1" w:semiHidden="1" w:unhideWhenUsed="1"/>
+    <w:lsdException w:name="Table Grid 2" w:semiHidden="1" w:unhideWhenUsed="1"/>
+    <w:lsdException w:name="Table Grid 3" w:semiHidden="1" w:unhideWhenUsed="1"/>
+    <w:lsdException w:name="Table Grid 4" w:semiHidden="1" w:unhideWhenUsed="1"/>
+    <w:lsdException w:name="Table Grid 5" w:semiHidden="1" w:unhideWhenUsed="1"/>
+    <w:lsdException w:name="Table Grid 6" w:semiHidden="1" w:unhideWhenUsed="1"/>
+    <w:lsdException w:name="Table Grid 7" w:semiHidden="1" w:unhideWhenUsed="1"/>
+    <w:lsdException w:name="Table Grid 8" w:semiHidden="1" w:unhideWhenUsed="1"/>
+    <w:lsdException w:name="Table List 1" w:semiHidden="1" w:unhideWhenUsed="1"/>
+    <w:lsdException w:name="Table List 2" w:semiHidden="1" w:unhideWhenUsed="1"/>
+    <w:lsdException w:name="Table List 3" w:semiHidden="1" w:unhideWhenUsed="1"/>
+    <w:lsdException w:name="Table List 4" w:semiHidden="1" w:unhideWhenUsed="1"/>
+    <w:lsdException w:name="Table List 5" w:semiHidden="1" w:unhideWhenUsed="1"/>
+    <w:lsdException w:name="Table List 6" w:semiHidden="1" w:unhideWhenUsed="1"/>
+    <w:lsdException w:name="Table List 7" w:semiHidden="1" w:unhideWhenUsed="1"/>
+    <w:lsdException w:name="Table List 8" w:semiHidden="1" w:unhideWhenUsed="1"/>
+    <w:lsdException w:name="Table 3D effects 1" w:semiHidden="1" w:unhideWhenUsed="1"/>
+    <w:lsdException w:name="Table 3D effects 2" w:semiHidden="1" w:unhideWhenUsed="1"/>
+    <w:lsdException w:name="Table 3D effects 3" w:semiHidden="1" w:unhideWhenUsed="1"/>
+    <w:lsdException w:name="Table Contemporary" w:semiHidden="1" w:unhideWhenUsed="1"/>
+    <w:lsdException w:name="Table Elegant" w:semiHidden="1" w:unhideWhenUsed="1"/>
+    <w:lsdException w:name="Table Professional" w:semiHidden="1" w:unhideWhenUsed="1"/>
+    <w:lsdException w:name="Table Subtle 1" w:semiHidden="1" w:unhideWhenUsed="1"/>
+    <w:lsdException w:name="Table Subtle 2" w:semiHidden="1" w:unhideWhenUsed="1"/>
+    <w:lsdException w:name="Table Web 1" w:semiHidden="1" w:unhideWhenUsed="1"/>
+    <w:lsdException w:name="Table Web 2" w:semiHidden="1" w:unhideWhenUsed="1"/>
+    <w:lsdException w:name="Table Web 3" w:semiHidden="1" w:unhideWhenUsed="1"/>
+    <w:lsdException w:name="Balloon Text" w:semiHidden="1" w:unhideWhenUsed="1"/>
+    <w:lsdException w:name="Table Grid" w:semiHidden="1" w:uiPriority="39" w:unhideWhenUsed="1"/>
+    <w:lsdException w:name="Table Theme" w:semiHidden="1" w:unhideWhenUsed="1"/>
+    <w:lsdException w:name="Placeholder Text" w:semiHidden="1"/>
+    <w:lsdException w:name="No Spacing" w:uiPriority="1" w:qFormat="1"/>
+    <w:lsdException w:name="Light Shading" w:uiPriority="60"/>
+    <w:lsdException w:name="Light List" w:uiPriority="61"/>
+    <w:lsdException w:name="Light Grid" w:uiPriority="62"/>
+    <w:lsdException w:name="Medium Shading 1" w:uiPriority="63"/>
+    <w:lsdException w:name="Medium Shading 2" w:uiPriority="64"/>
+    <w:lsdException w:name="Medium List 1" w:uiPriority="65"/>
+    <w:lsdException w:name="Medium List 2" w:uiPriority="66"/>
+    <w:lsdException w:name="Medium Grid 1" w:uiPriority="67"/>
+    <w:lsdException w:name="Medium Grid 2" w:uiPriority="68"/>
+    <w:lsdException w:name="Medium Grid 3" w:uiPriority="69"/>
+    <w:lsdException w:name="Dark List" w:uiPriority="70"/>
+    <w:lsdException w:name="Colorful Shading" w:uiPriority="71"/>
+    <w:lsdException w:name="Colorful List" w:uiPriority="72"/>
+    <w:lsdException w:name="Colorful Grid" w:uiPriority="73"/>
+    <w:lsdException w:name="Light Shading Accent 1" w:uiPriority="60"/>
+    <w:lsdException w:name="Light List Accent 1" w:uiPriority="61"/>
+    <w:lsdException w:name="Light Grid Accent 1" w:uiPriority="62"/>
+    <w:lsdException w:name="Medium Shading 1 Accent 1" w:uiPriority="63"/>
+    <w:lsdException w:name="Medium Shading 2 Accent 1" w:uiPriority="64"/>
+    <w:lsdException w:name="Medium List 1 Accent 1" w:uiPriority="65"/>
+    <w:lsdException w:name="Revision" w:semiHidden="1"/>
+    <w:lsdException w:name="List Paragraph" w:uiPriority="34" w:qFormat="1"/>
+    <w:lsdException w:name="Quote" w:uiPriority="29" w:qFormat="1"/>
+    <w:lsdException w:name="Intense Quote" w:uiPriority="30" w:qFormat="1"/>
+    <w:lsdException w:name="Medium List 2 Accent 1" w:uiPriority="66"/>
+    <w:lsdException w:name="Medium Grid 1 Accent 1" w:uiPriority="67"/>
+    <w:lsdException w:name="Medium Grid 2 Accent 1" w:uiPriority="68"/>
+    <w:lsdException w:name="Medium Grid 3 Accent 1" w:uiPriority="69"/>
+    <w:lsdException w:name="Dark List Accent 1" w:uiPriority="70"/>
+    <w:lsdException w:name="Colorful Shading Accent 1" w:uiPriority="71"/>
+    <w:lsdException w:name="Colorful List Accent 1" w:uiPriority="72"/>
+    <w:lsdException w:name="Colorful Grid Accent 1" w:uiPriority="73"/>
+    <w:lsdException w:name="Light Shading Accent 2" w:uiPriority="60"/>
+    <w:lsdException w:name="Light List Accent 2" w:uiPriority="61"/>
+    <w:lsdException w:name="Light Grid Accent 2" w:uiPriority="62"/>
+    <w:lsdException w:name="Medium Shading 1 Accent 2" w:uiPriority="63"/>
+    <w:lsdException w:name="Medium Shading 2 Accent 2" w:uiPriority="64"/>
+    <w:lsdException w:name="Medium List 1 Accent 2" w:uiPriority="65"/>
+    <w:lsdException w:name="Medium List 2 Accent 2" w:uiPriority="66"/>
+    <w:lsdException w:name="Medium Grid 1 Accent 2" w:uiPriority="67"/>
+    <w:lsdException w:name="Medium Grid 2 Accent 2" w:uiPriority="68"/>
+    <w:lsdException w:name="Medium Grid 3 Accent 2" w:uiPriority="69"/>
+    <w:lsdException w:name="Dark List Accent 2" w:uiPriority="70"/>
+    <w:lsdException w:name="Colorful Shading Accent 2" w:uiPriority="71"/>
+    <w:lsdException w:name="Colorful List Accent 2" w:uiPriority="72"/>
+    <w:lsdException w:name="Colorful Grid Accent 2" w:uiPriority="73"/>
+    <w:lsdException w:name="Light Shading Accent 3" w:uiPriority="60"/>
+    <w:lsdException w:name="Light List Accent 3" w:uiPriority="61"/>
+    <w:lsdException w:name="Light Grid Accent 3" w:uiPriority="62"/>
+    <w:lsdException w:name="Medium Shading 1 Accent 3" w:uiPriority="63"/>
+    <w:lsdException w:name="Medium Shading 2 Accent 3" w:uiPriority="64"/>
+    <w:lsdException w:name="Medium List 1 Accent 3" w:uiPriority="65"/>
+    <w:lsdException w:name="Medium List 2 Accent 3" w:uiPriority="66"/>
+    <w:lsdException w:name="Medium Grid 1 Accent 3" w:uiPriority="67"/>
+    <w:lsdException w:name="Medium Grid 2 Accent 3" w:uiPriority="68"/>
+    <w:lsdException w:name="Medium Grid 3 Accent 3" w:uiPriority="69"/>
+    <w:lsdException w:name="Dark List Accent 3" w:uiPriority="70"/>
+    <w:lsdException w:name="Colorful Shading Accent 3" w:uiPriority="71"/>
+    <w:lsdException w:name="Colorful List Accent 3" w:uiPriority="72"/>
+    <w:lsdException w:name="Colorful Grid Accent 3" w:uiPriority="73"/>
+    <w:lsdException w:name="Light Shading Accent 4" w:uiPriority="60"/>
+    <w:lsdException w:name="Light List Accent 4" w:uiPriority="61"/>
+    <w:lsdException w:name="Light Grid Accent 4" w:uiPriority="62"/>
+    <w:lsdException w:name="Medium Shading 1 Accent 4" w:uiPriority="63"/>
+    <w:lsdException w:name="Medium Shading 2 Accent 4" w:uiPriority="64"/>
+    <w:lsdException w:name="Medium List 1 Accent 4" w:uiPriority="65"/>
+    <w:lsdException w:name="Medium List 2 Accent 4" w:uiPriority="66"/>
+    <w:lsdException w:name="Medium Grid 1 Accent 4" w:uiPriority="67"/>
+    <w:lsdException w:name="Medium Grid 2 Accent 4" w:uiPriority="68"/>
+    <w:lsdException w:name="Medium Grid 3 Accent 4" w:uiPriority="69"/>
+    <w:lsdException w:name="Dark List Accent 4" w:uiPriority="70"/>
+    <w:lsdException w:name="Colorful Shading Accent 4" w:uiPriority="71"/>
+    <w:lsdException w:name="Colorful List Accent 4" w:uiPriority="72"/>
+    <w:lsdException w:name="Colorful Grid Accent 4" w:uiPriority="73"/>
+    <w:lsdException w:name="Light Shading Accent 5" w:uiPriority="60"/>
+    <w:lsdException w:name="Light List Accent 5" w:uiPriority="61"/>
+    <w:lsdException w:name="Light Grid Accent 5" w:uiPriority="62"/>
+    <w:lsdException w:name="Medium Shading 1 Accent 5" w:uiPriority="63"/>
+    <w:lsdException w:name="Medium Shading 2 Accent 5" w:uiPriority="64"/>
+    <w:lsdException w:name="Medium List 1 Accent 5" w:uiPriority="65"/>
+    <w:lsdException w:name="Medium List 2 Accent 5" w:uiPriority="66"/>
+    <w:lsdException w:name="Medium Grid 1 Accent 5" w:uiPriority="67"/>
+    <w:lsdException w:name="Medium Grid 2 Accent 5" w:uiPriority="68"/>
+    <w:lsdException w:name="Medium Grid 3 Accent 5" w:uiPriority="69"/>
+    <w:lsdException w:name="Dark List Accent 5" w:uiPriority="70"/>
+    <w:lsdException w:name="Colorful Shading Accent 5" w:uiPriority="71"/>
+    <w:lsdException w:name="Colorful List Accent 5" w:uiPriority="72"/>
+    <w:lsdException w:name="Colorful Grid Accent 5" w:uiPriority="73"/>
+    <w:lsdException w:name="Light Shading Accent 6" w:uiPriority="60"/>
+    <w:lsdException w:name="Light List Accent 6" w:uiPriority="61"/>
+    <w:lsdException w:name="Light Grid Accent 6" w:uiPriority="62"/>
+    <w:lsdException w:name="Medium Shading 1 Accent 6" w:uiPriority="63"/>
+    <w:lsdException w:name="Medium Shading 2 Accent 6" w:uiPriority="64"/>
+    <w:lsdException w:name="Medium List 1 Accent 6" w:uiPriority="65"/>
+    <w:lsdException w:name="Medium List 2 Accent 6" w:uiPriority="66"/>
+    <w:lsdException w:name="Medium Grid 1 Accent 6" w:uiPriority="67"/>
+    <w:lsdException w:name="Medium Grid 2 Accent 6" w:uiPriority="68"/>
+    <w:lsdException w:name="Medium Grid 3 Accent 6" w:uiPriority="69"/>
+    <w:lsdException w:name="Dark List Accent 6" w:uiPriority="70"/>
+    <w:lsdException w:name="Colorful Shading Accent 6" w:uiPriority="71"/>
+    <w:lsdException w:name="Colorful List Accent 6" w:uiPriority="72"/>
+    <w:lsdException w:name="Colorful Grid Accent 6" w:uiPriority="73"/>
+    <w:lsdException w:name="Subtle Emphasis" w:uiPriority="19" w:qFormat="1"/>
+    <w:lsdException w:name="Intense Emphasis" w:uiPriority="21" w:qFormat="1"/>
+    <w:lsdException w:name="Subtle Reference" w:uiPriority="31" w:qFormat="1"/>
+    <w:lsdException w:name="Intense Reference" w:uiPriority="32" w:qFormat="1"/>
+    <w:lsdException w:name="Book Title" w:uiPriority="33" w:qFormat="1"/>
+    <w:lsdException w:name="Bibliography" w:semiHidden="1" w:uiPriority="37" w:unhideWhenUsed="1"/>
+    <w:lsdException w:name="TOC Heading" w:semiHidden="1" w:uiPriority="39" w:unhideWhenUsed="1" w:qFormat="1"/>
+    <w:lsdException w:name="Plain Table 1" w:uiPriority="41"/>
+    <w:lsdException w:name="Plain Table 2" w:uiPriority="42"/>
+    <w:lsdException w:name="Plain Table 3" w:uiPriority="43"/>
+    <w:lsdException w:name="Plain Table 4" w:uiPriority="44"/>
+    <w:lsdException w:name="Plain Table 5" w:uiPriority="45"/>
+    <w:lsdException w:name="Grid Table Light" w:uiPriority="40"/>
+    <w:lsdException w:name="Grid Table 1 Light" w:uiPriority="46"/>
+    <w:lsdException w:name="Grid Table 2" w:uiPriority="47"/>
+    <w:lsdException w:name="Grid Table 3" w:uiPriority="48"/>
+    <w:lsdException w:name="Grid Table 4" w:uiPriority="49"/>
+    <w:lsdException w:name="Grid Table 5 Dark" w:uiPriority="50"/>
+    <w:lsdException w:name="Grid Table 6 Colorful" w:uiPriority="51"/>
+    <w:lsdException w:name="Grid Table 7 Colorful" w:uiPriority="52"/>
+    <w:lsdException w:name="Grid Table 1 Light Accent 1" w:uiPriority="46"/>
+    <w:lsdException w:name="Grid Table 2 Accent 1" w:uiPriority="47"/>
+    <w:lsdException w:name="Grid Table 3 Accent 1" w:uiPriority="48"/>
+    <w:lsdException w:name="Grid Table 4 Accent 1" w:uiPriority="49"/>
+    <w:lsdException w:name="Grid Table 5 Dark Accent 1" w:uiPriority="50"/>
+    <w:lsdException w:name="Grid Table 6 Colorful Accent 1" w:uiPriority="51"/>
+    <w:lsdException w:name="Grid Table 7 Colorful Accent 1" w:uiPriority="52"/>
+    <w:lsdException w:name="Grid Table 1 Light Accent 2" w:uiPriority="46"/>
+    <w:lsdException w:name="Grid Table 2 Accent 2" w:uiPriority="47"/>
+    <w:lsdException w:name="Grid Table 3 Accent 2" w:uiPriority="48"/>
+    <w:lsdException w:name="Grid Table 4 Accent 2" w:uiPriority="49"/>
+    <w:lsdException w:name="Grid Table 5 Dark Accent 2" w:uiPriority="50"/>
+    <w:lsdException w:name="Grid Table 6 Colorful Accent 2" w:uiPriority="51"/>
+    <w:lsdException w:name="Grid Table 7 Colorful Accent 2" w:uiPriority="52"/>
+    <w:lsdException w:name="Grid Table 1 Light Accent 3" w:uiPriority="46"/>
+    <w:lsdException w:name="Grid Table 2 Accent 3" w:uiPriority="47"/>
+    <w:lsdException w:name="Grid Table 3 Accent 3" w:uiPriority="48"/>
+    <w:lsdException w:name="Grid Table 4 Accent 3" w:uiPriority="49"/>
+    <w:lsdException w:name="Grid Table 5 Dark Accent 3" w:uiPriority="50"/>
+    <w:lsdException w:name="Grid Table 6 Colorful Accent 3" w:uiPriority="51"/>
+    <w:lsdException w:name="Grid Table 7 Colorful Accent 3" w:uiPriority="52"/>
+    <w:lsdException w:name="Grid Table 1 Light Accent 4" w:uiPriority="46"/>
+    <w:lsdException w:name="Grid Table 2 Accent 4" w:uiPriority="47"/>
+    <w:lsdException w:name="Grid Table 3 Accent 4" w:uiPriority="48"/>
+    <w:lsdException w:name="Grid Table 4 Accent 4" w:uiPriority="49"/>
+    <w:lsdException w:name="Grid Table 5 Dark Accent 4" w:uiPriority="50"/>
+    <w:lsdException w:name="Grid Table 6 Colorful Accent 4" w:uiPriority="51"/>
+    <w:lsdException w:name="Grid Table 7 Colorful Accent 4" w:uiPriority="52"/>
+    <w:lsdException w:name="Grid Table 1 Light Accent 5" w:uiPriority="46"/>
+    <w:lsdException w:name="Grid Table 2 Accent 5" w:uiPriority="47"/>
+    <w:lsdException w:name="Grid Table 3 Accent 5" w:uiPriority="48"/>
+    <w:lsdException w:name="Grid Table 4 Accent 5" w:uiPriority="49"/>
+    <w:lsdException w:name="Grid Table 5 Dark Accent 5" w:uiPriority="50"/>
+    <w:lsdException w:name="Grid Table 6 Colorful Accent 5" w:uiPriority="51"/>
+    <w:lsdException w:name="Grid Table 7 Colorful Accent 5" w:uiPriority="52"/>
+    <w:lsdException w:name="Grid Table 1 Light Accent 6" w:uiPriority="46"/>
+    <w:lsdException w:name="Grid Table 2 Accent 6" w:uiPriority="47"/>
+    <w:lsdException w:name="Grid Table 3 Accent 6" w:uiPriority="48"/>
+    <w:lsdException w:name="Grid Table 4 Accent 6" w:uiPriority="49"/>
+    <w:lsdException w:name="Grid Table 5 Dark Accent 6" w:uiPriority="50"/>
+    <w:lsdException w:name="Grid Table 6 Colorful Accent 6" w:uiPriority="51"/>
+    <w:lsdException w:name="Grid Table 7 Colorful Accent 6" w:uiPriority="52"/>
+    <w:lsdException w:name="List Table 1 Light" w:uiPriority="46"/>
+    <w:lsdException w:name="List Table 2" w:uiPriority="47"/>
+    <w:lsdException w:name="List Table 3" w:uiPriority="48"/>
+    <w:lsdException w:name="List Table 4" w:uiPriority="49"/>
+    <w:lsdException w:name="List Table 5 Dark" w:uiPriority="50"/>
+    <w:lsdException w:name="List Table 6 Colorful" w:uiPriority="51"/>
+    <w:lsdException w:name="List Table 7 Colorful" w:uiPriority="52"/>
+    <w:lsdException w:name="List Table 1 Light Accent 1" w:uiPriority="46"/>
+    <w:lsdException w:name="List Table 2 Accent 1" w:uiPriority="47"/>
+    <w:lsdException w:name="List Table 3 Accent 1" w:uiPriority="48"/>
+    <w:lsdException w:name="List Table 4 Accent 1" w:uiPriority="49"/>
+    <w:lsdException w:name="List Table 5 Dark Accent 1" w:uiPriority="50"/>
+    <w:lsdException w:name="List Table 6 Colorful Accent 1" w:uiPriority="51"/>
+    <w:lsdException w:name="List Table 7 Colorful Accent 1" w:uiPriority="52"/>
+    <w:lsdException w:name="List Table 1 Light Accent 2" w:uiPriority="46"/>
+    <w:lsdException w:name="List Table 2 Accent 2" w:uiPriority="47"/>
+    <w:lsdException w:name="List Table 3 Accent 2" w:uiPriority="48"/>
+    <w:lsdException w:name="List Table 4 Accent 2" w:uiPriority="49"/>
+    <w:lsdException w:name="List Table 5 Dark Accent 2" w:uiPriority="50"/>
+    <w:lsdException w:name="List Table 6 Colorful Accent 2" w:uiPriority="51"/>
+    <w:lsdException w:name="List Table 7 Colorful Accent 2" w:uiPriority="52"/>
+    <w:lsdException w:name="List Table 1 Light Accent 3" w:uiPriority="46"/>
+    <w:lsdException w:name="List Table 2 Accent 3" w:uiPriority="47"/>
+    <w:lsdException w:name="List Table 3 Accent 3" w:uiPriority="48"/>
+    <w:lsdException w:name="List Table 4 Accent 3" w:uiPriority="49"/>
+    <w:lsdException w:name="List Table 5 Dark Accent 3" w:uiPriority="50"/>
+    <w:lsdException w:name="List Table 6 Colorful Accent 3" w:uiPriority="51"/>
+    <w:lsdException w:name="List Table 7 Colorful Accent 3" w:uiPriority="52"/>
+    <w:lsdException w:name="List Table 1 Light Accent 4" w:uiPriority="46"/>
+    <w:lsdException w:name="List Table 2 Accent 4" w:uiPriority="47"/>
+    <w:lsdException w:name="List Table 3 Accent 4" w:uiPriority="48"/>
+    <w:lsdException w:name="List Table 4 Accent 4" w:uiPriority="49"/>
+    <w:lsdException w:name="List Table 5 Dark Accent 4" w:uiPriority="50"/>
+    <w:lsdException w:name="List Table 6 Colorful Accent 4" w:uiPriority="51"/>
+    <w:lsdException w:name="List Table 7 Colorful Accent 4" w:uiPriority="52"/>
+    <w:lsdException w:name="List Table 1 Light Accent 5" w:uiPriority="46"/>
+    <w:lsdException w:name="List Table 2 Accent 5" w:uiPriority="47"/>
+    <w:lsdException w:name="List Table 3 Accent 5" w:uiPriority="48"/>
+    <w:lsdException w:name="List Table 4 Accent 5" w:uiPriority="49"/>
+    <w:lsdException w:name="List Table 5 Dark Accent 5" w:uiPriority="50"/>
+    <w:lsdException w:name="List Table 6 Colorful Accent 5" w:uiPriority="51"/>
+    <w:lsdException w:name="List Table 7 Colorful Accent 5" w:uiPriority="52"/>
+    <w:lsdException w:name="List Table 1 Light Accent 6" w:uiPriority="46"/>
+    <w:lsdException w:name="List Table 2 Accent 6" w:uiPriority="47"/>
+    <w:lsdException w:name="List Table 3 Accent 6" w:uiPriority="48"/>
+    <w:lsdException w:name="List Table 4 Accent 6" w:uiPriority="49"/>
+    <w:lsdException w:name="List Table 5 Dark Accent 6" w:uiPriority="50"/>
+    <w:lsdException w:name="List Table 6 Colorful Accent 6" w:uiPriority="51"/>
+    <w:lsdException w:name="List Table 7 Colorful Accent 6" w:uiPriority="52"/>
+    <w:lsdException w:name="Mention" w:semiHidden="1" w:unhideWhenUsed="1"/>
+    <w:lsdException w:name="Smart Hyperlink" w:semiHidden="1" w:unhideWhenUsed="1"/>
+    <w:lsdException w:name="Hashtag" w:semiHidden="1" w:unhideWhenUsed="1"/>
+    <w:lsdException w:name="Unresolved Mention" w:semiHidden="1" w:unhideWhenUsed="1"/>
   </w:latentStyles>
   <w:style w:type="paragraph" w:default="1" w:styleId="Normal">
     <w:name w:val="Normal"/>
@@ -2645,426 +3187,7 @@
   <w:style w:type="character" w:default="1" w:styleId="DefaultParagraphFont">
     <w:name w:val="Default Paragraph Font"/>
     <w:uiPriority w:val="1"/>
-    <w:unhideWhenUsed/>
-  </w:style>
-  <w:style w:type="table" w:default="1" w:styleId="TableNormal">
-    <w:name w:val="Normal Table"/>
-    <w:uiPriority w:val="99"/>
     <w:semiHidden/>
-    <w:unhideWhenUsed/>
-    <w:tblPr>
-      <w:tblInd w:w="0" w:type="dxa"/>
-      <w:tblCellMar>
-        <w:top w:w="0" w:type="dxa"/>
-        <w:left w:w="108" w:type="dxa"/>
-        <w:bottom w:w="0" w:type="dxa"/>
-        <w:right w:w="108" w:type="dxa"/>
-      </w:tblCellMar>
-    </w:tblPr>
-  </w:style>
-  <w:style w:type="numbering" w:default="1" w:styleId="NoList">
-    <w:name w:val="No List"/>
-    <w:uiPriority w:val="99"/>
-    <w:semiHidden/>
-    <w:unhideWhenUsed/>
-  </w:style>
-  <w:style w:type="paragraph" w:styleId="Header">
-    <w:name w:val="header"/>
-    <w:basedOn w:val="Normal"/>
-    <w:link w:val="HeaderChar"/>
-    <w:uiPriority w:val="99"/>
-    <w:unhideWhenUsed/>
-    <w:rsid w:val="0070572B"/>
-    <w:pPr>
-      <w:tabs>
-        <w:tab w:val="center" w:pos="4513"/>
-        <w:tab w:val="right" w:pos="9026"/>
-      </w:tabs>
-      <w:spacing w:after="0" w:line="240" w:lineRule="auto"/>
-    </w:pPr>
-  </w:style>
-  <w:style w:type="character" w:customStyle="1" w:styleId="HeaderChar">
-    <w:name w:val="Header Char"/>
-    <w:basedOn w:val="DefaultParagraphFont"/>
-    <w:link w:val="Header"/>
-    <w:uiPriority w:val="99"/>
-    <w:rsid w:val="0070572B"/>
-  </w:style>
-  <w:style w:type="paragraph" w:styleId="Footer">
-    <w:name w:val="footer"/>
-    <w:basedOn w:val="Normal"/>
-    <w:link w:val="FooterChar"/>
-    <w:uiPriority w:val="99"/>
-    <w:unhideWhenUsed/>
-    <w:rsid w:val="0070572B"/>
-    <w:pPr>
-      <w:tabs>
-        <w:tab w:val="center" w:pos="4513"/>
-        <w:tab w:val="right" w:pos="9026"/>
-      </w:tabs>
-      <w:spacing w:after="0" w:line="240" w:lineRule="auto"/>
-    </w:pPr>
-  </w:style>
-  <w:style w:type="character" w:customStyle="1" w:styleId="FooterChar">
-    <w:name w:val="Footer Char"/>
-    <w:basedOn w:val="DefaultParagraphFont"/>
-    <w:link w:val="Footer"/>
-    <w:uiPriority w:val="99"/>
-    <w:rsid w:val="0070572B"/>
-  </w:style>
-  <w:style w:type="paragraph" w:customStyle="1" w:styleId="EndNoteBibliographyTitle">
-    <w:name w:val="EndNote Bibliography Title"/>
-    <w:basedOn w:val="Normal"/>
-    <w:link w:val="EndNoteBibliographyTitleChar"/>
-    <w:rsid w:val="004267ED"/>
-    <w:pPr>
-      <w:spacing w:after="0"/>
-      <w:jc w:val="center"/>
-    </w:pPr>
-    <w:rPr>
-      <w:rFonts w:ascii="Calibri" w:hAnsi="Calibri"/>
-      <w:noProof/>
-      <w:lang w:val="en-US"/>
-    </w:rPr>
-  </w:style>
-  <w:style w:type="character" w:customStyle="1" w:styleId="EndNoteBibliographyTitleChar">
-    <w:name w:val="EndNote Bibliography Title Char"/>
-    <w:basedOn w:val="DefaultParagraphFont"/>
-    <w:link w:val="EndNoteBibliographyTitle"/>
-    <w:rsid w:val="004267ED"/>
-    <w:rPr>
-      <w:rFonts w:ascii="Calibri" w:hAnsi="Calibri"/>
-      <w:noProof/>
-      <w:lang w:val="en-US"/>
-    </w:rPr>
-  </w:style>
-  <w:style w:type="paragraph" w:customStyle="1" w:styleId="EndNoteBibliography">
-    <w:name w:val="EndNote Bibliography"/>
-    <w:basedOn w:val="Normal"/>
-    <w:link w:val="EndNoteBibliographyChar"/>
-    <w:rsid w:val="004267ED"/>
-    <w:pPr>
-      <w:spacing w:line="240" w:lineRule="auto"/>
-      <w:jc w:val="both"/>
-    </w:pPr>
-    <w:rPr>
-      <w:rFonts w:ascii="Calibri" w:hAnsi="Calibri"/>
-      <w:noProof/>
-      <w:lang w:val="en-US"/>
-    </w:rPr>
-  </w:style>
-  <w:style w:type="character" w:customStyle="1" w:styleId="EndNoteBibliographyChar">
-    <w:name w:val="EndNote Bibliography Char"/>
-    <w:basedOn w:val="DefaultParagraphFont"/>
-    <w:link w:val="EndNoteBibliography"/>
-    <w:rsid w:val="004267ED"/>
-    <w:rPr>
-      <w:rFonts w:ascii="Calibri" w:hAnsi="Calibri"/>
-      <w:noProof/>
-      <w:lang w:val="en-US"/>
-    </w:rPr>
-  </w:style>
-  <w:style w:type="paragraph" w:styleId="BalloonText">
-    <w:name w:val="Balloon Text"/>
-    <w:basedOn w:val="Normal"/>
-    <w:link w:val="BalloonTextChar"/>
-    <w:uiPriority w:val="99"/>
-    <w:semiHidden/>
-    <w:unhideWhenUsed/>
-    <w:rsid w:val="00183331"/>
-    <w:pPr>
-      <w:spacing w:after="0" w:line="240" w:lineRule="auto"/>
-    </w:pPr>
-    <w:rPr>
-      <w:rFonts w:ascii="Tahoma" w:hAnsi="Tahoma" w:cs="Tahoma"/>
-      <w:sz w:val="16"/>
-      <w:szCs w:val="16"/>
-    </w:rPr>
-  </w:style>
-  <w:style w:type="character" w:customStyle="1" w:styleId="BalloonTextChar">
-    <w:name w:val="Balloon Text Char"/>
-    <w:basedOn w:val="DefaultParagraphFont"/>
-    <w:link w:val="BalloonText"/>
-    <w:uiPriority w:val="99"/>
-    <w:semiHidden/>
-    <w:rsid w:val="00183331"/>
-    <w:rPr>
-      <w:rFonts w:ascii="Tahoma" w:hAnsi="Tahoma" w:cs="Tahoma"/>
-      <w:sz w:val="16"/>
-      <w:szCs w:val="16"/>
-    </w:rPr>
-  </w:style>
-  <w:style w:type="character" w:styleId="CommentReference">
-    <w:name w:val="annotation reference"/>
-    <w:basedOn w:val="DefaultParagraphFont"/>
-    <w:uiPriority w:val="99"/>
-    <w:semiHidden/>
-    <w:unhideWhenUsed/>
-    <w:rsid w:val="00D426E5"/>
-    <w:rPr>
-      <w:sz w:val="16"/>
-      <w:szCs w:val="16"/>
-    </w:rPr>
-  </w:style>
-  <w:style w:type="paragraph" w:styleId="CommentText">
-    <w:name w:val="annotation text"/>
-    <w:basedOn w:val="Normal"/>
-    <w:link w:val="CommentTextChar"/>
-    <w:uiPriority w:val="99"/>
-    <w:semiHidden/>
-    <w:unhideWhenUsed/>
-    <w:rsid w:val="00D426E5"/>
-    <w:pPr>
-      <w:spacing w:line="240" w:lineRule="auto"/>
-    </w:pPr>
-    <w:rPr>
-      <w:sz w:val="20"/>
-      <w:szCs w:val="20"/>
-    </w:rPr>
-  </w:style>
-  <w:style w:type="character" w:customStyle="1" w:styleId="CommentTextChar">
-    <w:name w:val="Comment Text Char"/>
-    <w:basedOn w:val="DefaultParagraphFont"/>
-    <w:link w:val="CommentText"/>
-    <w:uiPriority w:val="99"/>
-    <w:semiHidden/>
-    <w:rsid w:val="00D426E5"/>
-    <w:rPr>
-      <w:sz w:val="20"/>
-      <w:szCs w:val="20"/>
-    </w:rPr>
-  </w:style>
-  <w:style w:type="paragraph" w:styleId="CommentSubject">
-    <w:name w:val="annotation subject"/>
-    <w:basedOn w:val="CommentText"/>
-    <w:next w:val="CommentText"/>
-    <w:link w:val="CommentSubjectChar"/>
-    <w:uiPriority w:val="99"/>
-    <w:semiHidden/>
-    <w:unhideWhenUsed/>
-    <w:rsid w:val="00D426E5"/>
-    <w:rPr>
-      <w:b/>
-      <w:bCs/>
-    </w:rPr>
-  </w:style>
-  <w:style w:type="character" w:customStyle="1" w:styleId="CommentSubjectChar">
-    <w:name w:val="Comment Subject Char"/>
-    <w:basedOn w:val="CommentTextChar"/>
-    <w:link w:val="CommentSubject"/>
-    <w:uiPriority w:val="99"/>
-    <w:semiHidden/>
-    <w:rsid w:val="00D426E5"/>
-    <w:rPr>
-      <w:b/>
-      <w:bCs/>
-      <w:sz w:val="20"/>
-      <w:szCs w:val="20"/>
-    </w:rPr>
-  </w:style>
-  <w:style w:type="character" w:customStyle="1" w:styleId="MTEquationSection">
-    <w:name w:val="MTEquationSection"/>
-    <w:basedOn w:val="DefaultParagraphFont"/>
-    <w:rsid w:val="00C215D0"/>
-    <w:rPr>
-      <w:vanish/>
-      <w:color w:val="FF0000"/>
-      <w:sz w:val="28"/>
-    </w:rPr>
-  </w:style>
-  <w:style w:type="paragraph" w:customStyle="1" w:styleId="MTDisplayEquation">
-    <w:name w:val="MTDisplayEquation"/>
-    <w:basedOn w:val="Normal"/>
-    <w:next w:val="Normal"/>
-    <w:link w:val="MTDisplayEquationChar"/>
-    <w:rsid w:val="00C215D0"/>
-    <w:pPr>
-      <w:tabs>
-        <w:tab w:val="center" w:pos="4520"/>
-        <w:tab w:val="right" w:pos="9020"/>
-      </w:tabs>
-      <w:spacing w:line="360" w:lineRule="auto"/>
-      <w:jc w:val="both"/>
-    </w:pPr>
-    <w:rPr>
-      <w:b/>
-    </w:rPr>
-  </w:style>
-  <w:style w:type="character" w:customStyle="1" w:styleId="MTDisplayEquationChar">
-    <w:name w:val="MTDisplayEquation Char"/>
-    <w:basedOn w:val="DefaultParagraphFont"/>
-    <w:link w:val="MTDisplayEquation"/>
-    <w:rsid w:val="00C215D0"/>
-    <w:rPr>
-      <w:b/>
-    </w:rPr>
-  </w:style>
-</w:styles>
-</file>
-
-<file path=word/stylesWithEffects.xml><?xml version="1.0" encoding="utf-8"?>
-<w:styles xmlns:wpc="http://schemas.microsoft.com/office/word/2010/wordprocessingCanvas" xmlns:mc="http://schemas.openxmlformats.org/markup-compatibility/2006" xmlns:o="urn:schemas-microsoft-com:office:office" xmlns:r="http://schemas.openxmlformats.org/officeDocument/2006/relationships" xmlns:m="http://schemas.openxmlformats.org/officeDocument/2006/math" xmlns:v="urn:schemas-microsoft-com:vml" xmlns:wp14="http://schemas.microsoft.com/office/word/2010/wordprocessingDrawing" xmlns:wp="http://schemas.openxmlformats.org/drawingml/2006/wordprocessingDrawing" xmlns:w10="urn:schemas-microsoft-com:office:word" xmlns:w="http://schemas.openxmlformats.org/wordprocessingml/2006/main" xmlns:w14="http://schemas.microsoft.com/office/word/2010/wordml" xmlns:wpg="http://schemas.microsoft.com/office/word/2010/wordprocessingGroup" xmlns:wpi="http://schemas.microsoft.com/office/word/2010/wordprocessingInk" xmlns:wne="http://schemas.microsoft.com/office/word/2006/wordml" xmlns:wps="http://schemas.microsoft.com/office/word/2010/wordprocessingShape" mc:Ignorable="w14 wp14">
-  <w:docDefaults>
-    <w:rPrDefault>
-      <w:rPr>
-        <w:rFonts w:asciiTheme="minorHAnsi" w:eastAsiaTheme="minorHAnsi" w:hAnsiTheme="minorHAnsi" w:cstheme="minorBidi"/>
-        <w:sz w:val="22"/>
-        <w:szCs w:val="22"/>
-        <w:lang w:val="en-GB" w:eastAsia="en-US" w:bidi="ar-SA"/>
-      </w:rPr>
-    </w:rPrDefault>
-    <w:pPrDefault>
-      <w:pPr>
-        <w:spacing w:after="160" w:line="259" w:lineRule="auto"/>
-      </w:pPr>
-    </w:pPrDefault>
-  </w:docDefaults>
-  <w:latentStyles w:defLockedState="0" w:defUIPriority="99" w:defSemiHidden="1" w:defUnhideWhenUsed="1" w:defQFormat="0" w:count="267">
-    <w:lsdException w:name="Normal" w:semiHidden="0" w:uiPriority="0" w:unhideWhenUsed="0" w:qFormat="1"/>
-    <w:lsdException w:name="heading 1" w:semiHidden="0" w:uiPriority="9" w:unhideWhenUsed="0" w:qFormat="1"/>
-    <w:lsdException w:name="heading 2" w:uiPriority="9" w:qFormat="1"/>
-    <w:lsdException w:name="heading 3" w:uiPriority="9" w:qFormat="1"/>
-    <w:lsdException w:name="heading 4" w:uiPriority="9" w:qFormat="1"/>
-    <w:lsdException w:name="heading 5" w:uiPriority="9" w:qFormat="1"/>
-    <w:lsdException w:name="heading 6" w:uiPriority="9" w:qFormat="1"/>
-    <w:lsdException w:name="heading 7" w:uiPriority="9" w:qFormat="1"/>
-    <w:lsdException w:name="heading 8" w:uiPriority="9" w:qFormat="1"/>
-    <w:lsdException w:name="heading 9" w:uiPriority="9" w:qFormat="1"/>
-    <w:lsdException w:name="toc 1" w:uiPriority="39"/>
-    <w:lsdException w:name="toc 2" w:uiPriority="39"/>
-    <w:lsdException w:name="toc 3" w:uiPriority="39"/>
-    <w:lsdException w:name="toc 4" w:uiPriority="39"/>
-    <w:lsdException w:name="toc 5" w:uiPriority="39"/>
-    <w:lsdException w:name="toc 6" w:uiPriority="39"/>
-    <w:lsdException w:name="toc 7" w:uiPriority="39"/>
-    <w:lsdException w:name="toc 8" w:uiPriority="39"/>
-    <w:lsdException w:name="toc 9" w:uiPriority="39"/>
-    <w:lsdException w:name="caption" w:uiPriority="35" w:qFormat="1"/>
-    <w:lsdException w:name="Title" w:semiHidden="0" w:uiPriority="10" w:unhideWhenUsed="0" w:qFormat="1"/>
-    <w:lsdException w:name="Default Paragraph Font" w:uiPriority="1"/>
-    <w:lsdException w:name="Subtitle" w:semiHidden="0" w:uiPriority="11" w:unhideWhenUsed="0" w:qFormat="1"/>
-    <w:lsdException w:name="Strong" w:semiHidden="0" w:uiPriority="22" w:unhideWhenUsed="0" w:qFormat="1"/>
-    <w:lsdException w:name="Emphasis" w:semiHidden="0" w:uiPriority="20" w:unhideWhenUsed="0" w:qFormat="1"/>
-    <w:lsdException w:name="Table Grid" w:semiHidden="0" w:uiPriority="39" w:unhideWhenUsed="0"/>
-    <w:lsdException w:name="Placeholder Text" w:unhideWhenUsed="0"/>
-    <w:lsdException w:name="No Spacing" w:semiHidden="0" w:uiPriority="1" w:unhideWhenUsed="0" w:qFormat="1"/>
-    <w:lsdException w:name="Light Shading" w:semiHidden="0" w:uiPriority="60" w:unhideWhenUsed="0"/>
-    <w:lsdException w:name="Light List" w:semiHidden="0" w:uiPriority="61" w:unhideWhenUsed="0"/>
-    <w:lsdException w:name="Light Grid" w:semiHidden="0" w:uiPriority="62" w:unhideWhenUsed="0"/>
-    <w:lsdException w:name="Medium Shading 1" w:semiHidden="0" w:uiPriority="63" w:unhideWhenUsed="0"/>
-    <w:lsdException w:name="Medium Shading 2" w:semiHidden="0" w:uiPriority="64" w:unhideWhenUsed="0"/>
-    <w:lsdException w:name="Medium List 1" w:semiHidden="0" w:uiPriority="65" w:unhideWhenUsed="0"/>
-    <w:lsdException w:name="Medium List 2" w:semiHidden="0" w:uiPriority="66" w:unhideWhenUsed="0"/>
-    <w:lsdException w:name="Medium Grid 1" w:semiHidden="0" w:uiPriority="67" w:unhideWhenUsed="0"/>
-    <w:lsdException w:name="Medium Grid 2" w:semiHidden="0" w:uiPriority="68" w:unhideWhenUsed="0"/>
-    <w:lsdException w:name="Medium Grid 3" w:semiHidden="0" w:uiPriority="69" w:unhideWhenUsed="0"/>
-    <w:lsdException w:name="Dark List" w:semiHidden="0" w:uiPriority="70" w:unhideWhenUsed="0"/>
-    <w:lsdException w:name="Colorful Shading" w:semiHidden="0" w:uiPriority="71" w:unhideWhenUsed="0"/>
-    <w:lsdException w:name="Colorful List" w:semiHidden="0" w:uiPriority="72" w:unhideWhenUsed="0"/>
-    <w:lsdException w:name="Colorful Grid" w:semiHidden="0" w:uiPriority="73" w:unhideWhenUsed="0"/>
-    <w:lsdException w:name="Light Shading Accent 1" w:semiHidden="0" w:uiPriority="60" w:unhideWhenUsed="0"/>
-    <w:lsdException w:name="Light List Accent 1" w:semiHidden="0" w:uiPriority="61" w:unhideWhenUsed="0"/>
-    <w:lsdException w:name="Light Grid Accent 1" w:semiHidden="0" w:uiPriority="62" w:unhideWhenUsed="0"/>
-    <w:lsdException w:name="Medium Shading 1 Accent 1" w:semiHidden="0" w:uiPriority="63" w:unhideWhenUsed="0"/>
-    <w:lsdException w:name="Medium Shading 2 Accent 1" w:semiHidden="0" w:uiPriority="64" w:unhideWhenUsed="0"/>
-    <w:lsdException w:name="Medium List 1 Accent 1" w:semiHidden="0" w:uiPriority="65" w:unhideWhenUsed="0"/>
-    <w:lsdException w:name="Revision" w:unhideWhenUsed="0"/>
-    <w:lsdException w:name="List Paragraph" w:semiHidden="0" w:uiPriority="34" w:unhideWhenUsed="0" w:qFormat="1"/>
-    <w:lsdException w:name="Quote" w:semiHidden="0" w:uiPriority="29" w:unhideWhenUsed="0" w:qFormat="1"/>
-    <w:lsdException w:name="Intense Quote" w:semiHidden="0" w:uiPriority="30" w:unhideWhenUsed="0" w:qFormat="1"/>
-    <w:lsdException w:name="Medium List 2 Accent 1" w:semiHidden="0" w:uiPriority="66" w:unhideWhenUsed="0"/>
-    <w:lsdException w:name="Medium Grid 1 Accent 1" w:semiHidden="0" w:uiPriority="67" w:unhideWhenUsed="0"/>
-    <w:lsdException w:name="Medium Grid 2 Accent 1" w:semiHidden="0" w:uiPriority="68" w:unhideWhenUsed="0"/>
-    <w:lsdException w:name="Medium Grid 3 Accent 1" w:semiHidden="0" w:uiPriority="69" w:unhideWhenUsed="0"/>
-    <w:lsdException w:name="Dark List Accent 1" w:semiHidden="0" w:uiPriority="70" w:unhideWhenUsed="0"/>
-    <w:lsdException w:name="Colorful Shading Accent 1" w:semiHidden="0" w:uiPriority="71" w:unhideWhenUsed="0"/>
-    <w:lsdException w:name="Colorful List Accent 1" w:semiHidden="0" w:uiPriority="72" w:unhideWhenUsed="0"/>
-    <w:lsdException w:name="Colorful Grid Accent 1" w:semiHidden="0" w:uiPriority="73" w:unhideWhenUsed="0"/>
-    <w:lsdException w:name="Light Shading Accent 2" w:semiHidden="0" w:uiPriority="60" w:unhideWhenUsed="0"/>
-    <w:lsdException w:name="Light List Accent 2" w:semiHidden="0" w:uiPriority="61" w:unhideWhenUsed="0"/>
-    <w:lsdException w:name="Light Grid Accent 2" w:semiHidden="0" w:uiPriority="62" w:unhideWhenUsed="0"/>
-    <w:lsdException w:name="Medium Shading 1 Accent 2" w:semiHidden="0" w:uiPriority="63" w:unhideWhenUsed="0"/>
-    <w:lsdException w:name="Medium Shading 2 Accent 2" w:semiHidden="0" w:uiPriority="64" w:unhideWhenUsed="0"/>
-    <w:lsdException w:name="Medium List 1 Accent 2" w:semiHidden="0" w:uiPriority="65" w:unhideWhenUsed="0"/>
-    <w:lsdException w:name="Medium List 2 Accent 2" w:semiHidden="0" w:uiPriority="66" w:unhideWhenUsed="0"/>
-    <w:lsdException w:name="Medium Grid 1 Accent 2" w:semiHidden="0" w:uiPriority="67" w:unhideWhenUsed="0"/>
-    <w:lsdException w:name="Medium Grid 2 Accent 2" w:semiHidden="0" w:uiPriority="68" w:unhideWhenUsed="0"/>
-    <w:lsdException w:name="Medium Grid 3 Accent 2" w:semiHidden="0" w:uiPriority="69" w:unhideWhenUsed="0"/>
-    <w:lsdException w:name="Dark List Accent 2" w:semiHidden="0" w:uiPriority="70" w:unhideWhenUsed="0"/>
-    <w:lsdException w:name="Colorful Shading Accent 2" w:semiHidden="0" w:uiPriority="71" w:unhideWhenUsed="0"/>
-    <w:lsdException w:name="Colorful List Accent 2" w:semiHidden="0" w:uiPriority="72" w:unhideWhenUsed="0"/>
-    <w:lsdException w:name="Colorful Grid Accent 2" w:semiHidden="0" w:uiPriority="73" w:unhideWhenUsed="0"/>
-    <w:lsdException w:name="Light Shading Accent 3" w:semiHidden="0" w:uiPriority="60" w:unhideWhenUsed="0"/>
-    <w:lsdException w:name="Light List Accent 3" w:semiHidden="0" w:uiPriority="61" w:unhideWhenUsed="0"/>
-    <w:lsdException w:name="Light Grid Accent 3" w:semiHidden="0" w:uiPriority="62" w:unhideWhenUsed="0"/>
-    <w:lsdException w:name="Medium Shading 1 Accent 3" w:semiHidden="0" w:uiPriority="63" w:unhideWhenUsed="0"/>
-    <w:lsdException w:name="Medium Shading 2 Accent 3" w:semiHidden="0" w:uiPriority="64" w:unhideWhenUsed="0"/>
-    <w:lsdException w:name="Medium List 1 Accent 3" w:semiHidden="0" w:uiPriority="65" w:unhideWhenUsed="0"/>
-    <w:lsdException w:name="Medium List 2 Accent 3" w:semiHidden="0" w:uiPriority="66" w:unhideWhenUsed="0"/>
-    <w:lsdException w:name="Medium Grid 1 Accent 3" w:semiHidden="0" w:uiPriority="67" w:unhideWhenUsed="0"/>
-    <w:lsdException w:name="Medium Grid 2 Accent 3" w:semiHidden="0" w:uiPriority="68" w:unhideWhenUsed="0"/>
-    <w:lsdException w:name="Medium Grid 3 Accent 3" w:semiHidden="0" w:uiPriority="69" w:unhideWhenUsed="0"/>
-    <w:lsdException w:name="Dark List Accent 3" w:semiHidden="0" w:uiPriority="70" w:unhideWhenUsed="0"/>
-    <w:lsdException w:name="Colorful Shading Accent 3" w:semiHidden="0" w:uiPriority="71" w:unhideWhenUsed="0"/>
-    <w:lsdException w:name="Colorful List Accent 3" w:semiHidden="0" w:uiPriority="72" w:unhideWhenUsed="0"/>
-    <w:lsdException w:name="Colorful Grid Accent 3" w:semiHidden="0" w:uiPriority="73" w:unhideWhenUsed="0"/>
-    <w:lsdException w:name="Light Shading Accent 4" w:semiHidden="0" w:uiPriority="60" w:unhideWhenUsed="0"/>
-    <w:lsdException w:name="Light List Accent 4" w:semiHidden="0" w:uiPriority="61" w:unhideWhenUsed="0"/>
-    <w:lsdException w:name="Light Grid Accent 4" w:semiHidden="0" w:uiPriority="62" w:unhideWhenUsed="0"/>
-    <w:lsdException w:name="Medium Shading 1 Accent 4" w:semiHidden="0" w:uiPriority="63" w:unhideWhenUsed="0"/>
-    <w:lsdException w:name="Medium Shading 2 Accent 4" w:semiHidden="0" w:uiPriority="64" w:unhideWhenUsed="0"/>
-    <w:lsdException w:name="Medium List 1 Accent 4" w:semiHidden="0" w:uiPriority="65" w:unhideWhenUsed="0"/>
-    <w:lsdException w:name="Medium List 2 Accent 4" w:semiHidden="0" w:uiPriority="66" w:unhideWhenUsed="0"/>
-    <w:lsdException w:name="Medium Grid 1 Accent 4" w:semiHidden="0" w:uiPriority="67" w:unhideWhenUsed="0"/>
-    <w:lsdException w:name="Medium Grid 2 Accent 4" w:semiHidden="0" w:uiPriority="68" w:unhideWhenUsed="0"/>
-    <w:lsdException w:name="Medium Grid 3 Accent 4" w:semiHidden="0" w:uiPriority="69" w:unhideWhenUsed="0"/>
-    <w:lsdException w:name="Dark List Accent 4" w:semiHidden="0" w:uiPriority="70" w:unhideWhenUsed="0"/>
-    <w:lsdException w:name="Colorful Shading Accent 4" w:semiHidden="0" w:uiPriority="71" w:unhideWhenUsed="0"/>
-    <w:lsdException w:name="Colorful List Accent 4" w:semiHidden="0" w:uiPriority="72" w:unhideWhenUsed="0"/>
-    <w:lsdException w:name="Colorful Grid Accent 4" w:semiHidden="0" w:uiPriority="73" w:unhideWhenUsed="0"/>
-    <w:lsdException w:name="Light Shading Accent 5" w:semiHidden="0" w:uiPriority="60" w:unhideWhenUsed="0"/>
-    <w:lsdException w:name="Light List Accent 5" w:semiHidden="0" w:uiPriority="61" w:unhideWhenUsed="0"/>
-    <w:lsdException w:name="Light Grid Accent 5" w:semiHidden="0" w:uiPriority="62" w:unhideWhenUsed="0"/>
-    <w:lsdException w:name="Medium Shading 1 Accent 5" w:semiHidden="0" w:uiPriority="63" w:unhideWhenUsed="0"/>
-    <w:lsdException w:name="Medium Shading 2 Accent 5" w:semiHidden="0" w:uiPriority="64" w:unhideWhenUsed="0"/>
-    <w:lsdException w:name="Medium List 1 Accent 5" w:semiHidden="0" w:uiPriority="65" w:unhideWhenUsed="0"/>
-    <w:lsdException w:name="Medium List 2 Accent 5" w:semiHidden="0" w:uiPriority="66" w:unhideWhenUsed="0"/>
-    <w:lsdException w:name="Medium Grid 1 Accent 5" w:semiHidden="0" w:uiPriority="67" w:unhideWhenUsed="0"/>
-    <w:lsdException w:name="Medium Grid 2 Accent 5" w:semiHidden="0" w:uiPriority="68" w:unhideWhenUsed="0"/>
-    <w:lsdException w:name="Medium Grid 3 Accent 5" w:semiHidden="0" w:uiPriority="69" w:unhideWhenUsed="0"/>
-    <w:lsdException w:name="Dark List Accent 5" w:semiHidden="0" w:uiPriority="70" w:unhideWhenUsed="0"/>
-    <w:lsdException w:name="Colorful Shading Accent 5" w:semiHidden="0" w:uiPriority="71" w:unhideWhenUsed="0"/>
-    <w:lsdException w:name="Colorful List Accent 5" w:semiHidden="0" w:uiPriority="72" w:unhideWhenUsed="0"/>
-    <w:lsdException w:name="Colorful Grid Accent 5" w:semiHidden="0" w:uiPriority="73" w:unhideWhenUsed="0"/>
-    <w:lsdException w:name="Light Shading Accent 6" w:semiHidden="0" w:uiPriority="60" w:unhideWhenUsed="0"/>
-    <w:lsdException w:name="Light List Accent 6" w:semiHidden="0" w:uiPriority="61" w:unhideWhenUsed="0"/>
-    <w:lsdException w:name="Light Grid Accent 6" w:semiHidden="0" w:uiPriority="62" w:unhideWhenUsed="0"/>
-    <w:lsdException w:name="Medium Shading 1 Accent 6" w:semiHidden="0" w:uiPriority="63" w:unhideWhenUsed="0"/>
-    <w:lsdException w:name="Medium Shading 2 Accent 6" w:semiHidden="0" w:uiPriority="64" w:unhideWhenUsed="0"/>
-    <w:lsdException w:name="Medium List 1 Accent 6" w:semiHidden="0" w:uiPriority="65" w:unhideWhenUsed="0"/>
-    <w:lsdException w:name="Medium List 2 Accent 6" w:semiHidden="0" w:uiPriority="66" w:unhideWhenUsed="0"/>
-    <w:lsdException w:name="Medium Grid 1 Accent 6" w:semiHidden="0" w:uiPriority="67" w:unhideWhenUsed="0"/>
-    <w:lsdException w:name="Medium Grid 2 Accent 6" w:semiHidden="0" w:uiPriority="68" w:unhideWhenUsed="0"/>
-    <w:lsdException w:name="Medium Grid 3 Accent 6" w:semiHidden="0" w:uiPriority="69" w:unhideWhenUsed="0"/>
-    <w:lsdException w:name="Dark List Accent 6" w:semiHidden="0" w:uiPriority="70" w:unhideWhenUsed="0"/>
-    <w:lsdException w:name="Colorful Shading Accent 6" w:semiHidden="0" w:uiPriority="71" w:unhideWhenUsed="0"/>
-    <w:lsdException w:name="Colorful List Accent 6" w:semiHidden="0" w:uiPriority="72" w:unhideWhenUsed="0"/>
-    <w:lsdException w:name="Colorful Grid Accent 6" w:semiHidden="0" w:uiPriority="73" w:unhideWhenUsed="0"/>
-    <w:lsdException w:name="Subtle Emphasis" w:semiHidden="0" w:uiPriority="19" w:unhideWhenUsed="0" w:qFormat="1"/>
-    <w:lsdException w:name="Intense Emphasis" w:semiHidden="0" w:uiPriority="21" w:unhideWhenUsed="0" w:qFormat="1"/>
-    <w:lsdException w:name="Subtle Reference" w:semiHidden="0" w:uiPriority="31" w:unhideWhenUsed="0" w:qFormat="1"/>
-    <w:lsdException w:name="Intense Reference" w:semiHidden="0" w:uiPriority="32" w:unhideWhenUsed="0" w:qFormat="1"/>
-    <w:lsdException w:name="Book Title" w:semiHidden="0" w:uiPriority="33" w:unhideWhenUsed="0" w:qFormat="1"/>
-    <w:lsdException w:name="Bibliography" w:uiPriority="37"/>
-    <w:lsdException w:name="TOC Heading" w:uiPriority="39" w:qFormat="1"/>
-  </w:latentStyles>
-  <w:style w:type="paragraph" w:default="1" w:styleId="Normal">
-    <w:name w:val="Normal"/>
-    <w:qFormat/>
-  </w:style>
-  <w:style w:type="character" w:default="1" w:styleId="DefaultParagraphFont">
-    <w:name w:val="Default Paragraph Font"/>
-    <w:uiPriority w:val="1"/>
     <w:unhideWhenUsed/>
   </w:style>
   <w:style w:type="table" w:default="1" w:styleId="TableNormal">
@@ -3611,7 +3734,7 @@
   <a:extraClrSchemeLst/>
   <a:extLst>
     <a:ext uri="{05A4C25C-085E-4340-85A3-A5531E510DB2}">
-      <thm15:themeFamily xmlns:thm15="http://schemas.microsoft.com/office/thememl/2012/main" xmlns="" name="Office Theme" id="{62F939B6-93AF-4DB8-9C6B-D6C7DFDC589F}" vid="{4A3C46E8-61CC-4603-A589-7422A47A8E4A}"/>
+      <thm15:themeFamily xmlns:thm15="http://schemas.microsoft.com/office/thememl/2012/main" name="Office Theme" id="{62F939B6-93AF-4DB8-9C6B-D6C7DFDC589F}" vid="{4A3C46E8-61CC-4603-A589-7422A47A8E4A}"/>
     </a:ext>
   </a:extLst>
 </a:theme>

</xml_diff>